<commit_message>
Conditional Statements Advanced - More exercises - да се реши задача 1
</commit_message>
<xml_diff>
--- a/Programming Basics with Python/03 Conditional Statements Advanced/03 More exercises/Условия.docx
+++ b/Programming Basics with Python/03 Conditional Statements Advanced/03 More exercises/Условия.docx
@@ -1,6 +1,6 @@
 
 <file path=word/document.xml><?xml version="1.0" encoding="utf-8"?>
-<w:document xmlns:wpc="http://schemas.microsoft.com/office/word/2010/wordprocessingCanvas" xmlns:cx="http://schemas.microsoft.com/office/drawing/2014/chartex" xmlns:cx1="http://schemas.microsoft.com/office/drawing/2015/9/8/chartex" xmlns:cx2="http://schemas.microsoft.com/office/drawing/2015/10/21/chartex" xmlns:cx3="http://schemas.microsoft.com/office/drawing/2016/5/9/chartex" xmlns:cx4="http://schemas.microsoft.com/office/drawing/2016/5/10/chartex" xmlns:cx5="http://schemas.microsoft.com/office/drawing/2016/5/11/chartex" xmlns:cx6="http://schemas.microsoft.com/office/drawing/2016/5/12/chartex" xmlns:cx7="http://schemas.microsoft.com/office/drawing/2016/5/13/chartex" xmlns:cx8="http://schemas.microsoft.com/office/drawing/2016/5/14/chartex" xmlns:mc="http://schemas.openxmlformats.org/markup-compatibility/2006" xmlns:aink="http://schemas.microsoft.com/office/drawing/2016/ink" xmlns:am3d="http://schemas.microsoft.com/office/drawing/2017/model3d" xmlns:o="urn:schemas-microsoft-com:office:office" xmlns:oel="http://schemas.microsoft.com/office/2019/extlst" xmlns:r="http://schemas.openxmlformats.org/officeDocument/2006/relationships" xmlns:m="http://schemas.openxmlformats.org/officeDocument/2006/math" xmlns:v="urn:schemas-microsoft-com:vml" xmlns:wp14="http://schemas.microsoft.com/office/word/2010/wordprocessingDrawing" xmlns:wp="http://schemas.openxmlformats.org/drawingml/2006/wordprocessingDrawing" xmlns:w10="urn:schemas-microsoft-com:office:word" xmlns:w="http://schemas.openxmlformats.org/wordprocessingml/2006/main" xmlns:w14="http://schemas.microsoft.com/office/word/2010/wordml" xmlns:w15="http://schemas.microsoft.com/office/word/2012/wordml" xmlns:w16cex="http://schemas.microsoft.com/office/word/2018/wordml/cex" xmlns:w16cid="http://schemas.microsoft.com/office/word/2016/wordml/cid" xmlns:w16="http://schemas.microsoft.com/office/word/2018/wordml" xmlns:w16du="http://schemas.microsoft.com/office/word/2023/wordml/word16du" xmlns:w16sdtdh="http://schemas.microsoft.com/office/word/2020/wordml/sdtdatahash" xmlns:w16se="http://schemas.microsoft.com/office/word/2015/wordml/symex" xmlns:wpg="http://schemas.microsoft.com/office/word/2010/wordprocessingGroup" xmlns:wpi="http://schemas.microsoft.com/office/word/2010/wordprocessingInk" xmlns:wne="http://schemas.microsoft.com/office/word/2006/wordml" xmlns:wps="http://schemas.microsoft.com/office/word/2010/wordprocessingShape" mc:Ignorable="w14 w15 w16se w16cid w16 w16cex w16sdtdh w16du wp14">
+<w:document xmlns:wpc="http://schemas.microsoft.com/office/word/2010/wordprocessingCanvas" xmlns:cx="http://schemas.microsoft.com/office/drawing/2014/chartex" xmlns:cx1="http://schemas.microsoft.com/office/drawing/2015/9/8/chartex" xmlns:cx2="http://schemas.microsoft.com/office/drawing/2015/10/21/chartex" xmlns:cx3="http://schemas.microsoft.com/office/drawing/2016/5/9/chartex" xmlns:cx4="http://schemas.microsoft.com/office/drawing/2016/5/10/chartex" xmlns:cx5="http://schemas.microsoft.com/office/drawing/2016/5/11/chartex" xmlns:cx6="http://schemas.microsoft.com/office/drawing/2016/5/12/chartex" xmlns:cx7="http://schemas.microsoft.com/office/drawing/2016/5/13/chartex" xmlns:cx8="http://schemas.microsoft.com/office/drawing/2016/5/14/chartex" xmlns:mc="http://schemas.openxmlformats.org/markup-compatibility/2006" xmlns:aink="http://schemas.microsoft.com/office/drawing/2016/ink" xmlns:am3d="http://schemas.microsoft.com/office/drawing/2017/model3d" xmlns:o="urn:schemas-microsoft-com:office:office" xmlns:oel="http://schemas.microsoft.com/office/2019/extlst" xmlns:r="http://schemas.openxmlformats.org/officeDocument/2006/relationships" xmlns:m="http://schemas.openxmlformats.org/officeDocument/2006/math" xmlns:v="urn:schemas-microsoft-com:vml" xmlns:wp14="http://schemas.microsoft.com/office/word/2010/wordprocessingDrawing" xmlns:wp="http://schemas.openxmlformats.org/drawingml/2006/wordprocessingDrawing" xmlns:w10="urn:schemas-microsoft-com:office:word" xmlns:w="http://schemas.openxmlformats.org/wordprocessingml/2006/main" xmlns:w14="http://schemas.microsoft.com/office/word/2010/wordml" xmlns:w15="http://schemas.microsoft.com/office/word/2012/wordml" xmlns:w16cex="http://schemas.microsoft.com/office/word/2018/wordml/cex" xmlns:w16cid="http://schemas.microsoft.com/office/word/2016/wordml/cid" xmlns:w16="http://schemas.microsoft.com/office/word/2018/wordml" xmlns:w16du="http://schemas.microsoft.com/office/word/2023/wordml/word16du" xmlns:w16sdtdh="http://schemas.microsoft.com/office/word/2020/wordml/sdtdatahash" xmlns:w16sdtfl="http://schemas.microsoft.com/office/word/2024/wordml/sdtformatlock" xmlns:w16se="http://schemas.microsoft.com/office/word/2015/wordml/symex" xmlns:wpg="http://schemas.microsoft.com/office/word/2010/wordprocessingGroup" xmlns:wpi="http://schemas.microsoft.com/office/word/2010/wordprocessingInk" xmlns:wne="http://schemas.microsoft.com/office/word/2006/wordml" xmlns:wps="http://schemas.microsoft.com/office/word/2010/wordprocessingShape" mc:Ignorable="w14 w15 w16se w16cid w16 w16cex w16sdtdh w16sdtfl w16du wp14">
   <w:body>
     <w:p>
       <w:pPr>
@@ -129,12 +129,21 @@
         </w:rPr>
         <w:t xml:space="preserve"> решенията си в </w:t>
       </w:r>
-      <w:r>
-        <w:rPr>
-          <w:b/>
-          <w:lang w:val="bg-BG"/>
-        </w:rPr>
-        <w:t>judge системата</w:t>
+      <w:proofErr w:type="spellStart"/>
+      <w:r>
+        <w:rPr>
+          <w:b/>
+          <w:lang w:val="bg-BG"/>
+        </w:rPr>
+        <w:t>judge</w:t>
+      </w:r>
+      <w:proofErr w:type="spellEnd"/>
+      <w:r>
+        <w:rPr>
+          <w:b/>
+          <w:lang w:val="bg-BG"/>
+        </w:rPr>
+        <w:t xml:space="preserve"> системата</w:t>
       </w:r>
       <w:r>
         <w:rPr>
@@ -299,6 +308,12 @@
       <w:r>
         <w:rPr>
           <w:b/>
+        </w:rPr>
+        <w:t>V</w:t>
+      </w:r>
+      <w:r>
+        <w:rPr>
+          <w:b/>
           <w:lang w:val="bg-BG"/>
         </w:rPr>
         <w:t>IP</w:t>
@@ -368,7 +383,7 @@
         <w:ind w:left="360"/>
         <w:jc w:val="both"/>
         <w:rPr>
-          <w:lang w:val="bg-BG"/>
+          <w:b/>
         </w:rPr>
       </w:pPr>
       <w:r>
@@ -435,39 +450,28 @@
           <w:b/>
           <w:lang w:val="bg-BG"/>
         </w:rPr>
-        <w:t>да се задели за транспо</w:t>
-      </w:r>
-      <w:r>
-        <w:rPr>
-          <w:b/>
-          <w:lang w:val="bg-BG"/>
-        </w:rPr>
-        <w:t>От 1 до 4</w:t>
-      </w:r>
-      <w:r>
-        <w:rPr>
-          <w:lang w:val="bg-BG"/>
-        </w:rPr>
-        <w:t xml:space="preserve"> –</w:t>
-      </w:r>
-      <w:r>
-        <w:rPr>
+        <w:t xml:space="preserve">да се задели за </w:t>
+      </w:r>
+      <w:r>
+        <w:rPr>
+          <w:b/>
+          <w:lang w:val="bg-BG"/>
+        </w:rPr>
+        <w:t>транспо</w:t>
+      </w:r>
+      <w:r>
+        <w:rPr>
+          <w:b/>
+          <w:lang w:val="bg-BG"/>
+        </w:rPr>
+        <w:t>рт</w:t>
+      </w:r>
+      <w:r>
+        <w:rPr>
+          <w:b/>
           <w:lang w:val="bg-BG"/>
         </w:rPr>
         <w:t xml:space="preserve"> </w:t>
-      </w:r>
-      <w:r>
-        <w:rPr>
-          <w:b/>
-          <w:lang w:val="bg-BG"/>
-        </w:rPr>
-        <w:t>75% от бюджета</w:t>
-      </w:r>
-      <w:r>
-        <w:rPr>
-          <w:lang w:val="bg-BG"/>
-        </w:rPr>
-        <w:t>.</w:t>
       </w:r>
     </w:p>
     <w:p>
@@ -475,7 +479,54 @@
         <w:pStyle w:val="ac"/>
         <w:numPr>
           <w:ilvl w:val="0"/>
-          <w:numId w:val="6"/>
+          <w:numId w:val="20"/>
+        </w:numPr>
+        <w:spacing w:line="240" w:lineRule="auto"/>
+        <w:jc w:val="both"/>
+        <w:rPr>
+          <w:lang w:val="bg-BG"/>
+        </w:rPr>
+      </w:pPr>
+      <w:r>
+        <w:rPr>
+          <w:b/>
+          <w:lang w:val="bg-BG"/>
+        </w:rPr>
+        <w:t xml:space="preserve">От </w:t>
+      </w:r>
+      <w:r>
+        <w:rPr>
+          <w:b/>
+          <w:lang w:val="bg-BG"/>
+        </w:rPr>
+        <w:t>1 до 4</w:t>
+      </w:r>
+      <w:r>
+        <w:rPr>
+          <w:lang w:val="bg-BG"/>
+        </w:rPr>
+        <w:t xml:space="preserve"> – </w:t>
+      </w:r>
+      <w:r>
+        <w:rPr>
+          <w:b/>
+          <w:lang w:val="bg-BG"/>
+        </w:rPr>
+        <w:t>75% от бюджета</w:t>
+      </w:r>
+      <w:r>
+        <w:rPr>
+          <w:lang w:val="bg-BG"/>
+        </w:rPr>
+        <w:t>.</w:t>
+      </w:r>
+    </w:p>
+    <w:p>
+      <w:pPr>
+        <w:pStyle w:val="ac"/>
+        <w:numPr>
+          <w:ilvl w:val="0"/>
+          <w:numId w:val="20"/>
         </w:numPr>
         <w:spacing w:before="0" w:after="200"/>
         <w:jc w:val="both"/>
@@ -488,32 +539,13 @@
           <w:b/>
           <w:lang w:val="bg-BG"/>
         </w:rPr>
-        <w:t>От</w:t>
-      </w:r>
-      <w:r>
-        <w:rPr>
-          <w:b/>
-          <w:lang w:val="bg-BG"/>
-        </w:rPr>
-        <w:t xml:space="preserve"> 5</w:t>
-      </w:r>
-      <w:r>
-        <w:rPr>
-          <w:lang w:val="bg-BG"/>
-        </w:rPr>
-        <w:t xml:space="preserve"> </w:t>
-      </w:r>
-      <w:r>
-        <w:rPr>
-          <w:lang w:val="bg-BG"/>
-        </w:rPr>
-        <w:t>до</w:t>
-      </w:r>
-      <w:r>
-        <w:rPr>
-          <w:lang w:val="bg-BG"/>
-        </w:rPr>
-        <w:t xml:space="preserve"> </w:t>
+        <w:t>От 5</w:t>
+      </w:r>
+      <w:r>
+        <w:rPr>
+          <w:lang w:val="bg-BG"/>
+        </w:rPr>
+        <w:t xml:space="preserve"> до </w:t>
       </w:r>
       <w:r>
         <w:rPr>
@@ -526,13 +558,7 @@
         <w:rPr>
           <w:lang w:val="bg-BG"/>
         </w:rPr>
-        <w:t xml:space="preserve"> </w:t>
-      </w:r>
-      <w:r>
-        <w:rPr>
-          <w:lang w:val="bg-BG"/>
-        </w:rPr>
-        <w:t xml:space="preserve">– </w:t>
+        <w:t xml:space="preserve"> – </w:t>
       </w:r>
       <w:r>
         <w:rPr>
@@ -553,7 +579,7 @@
         <w:pStyle w:val="ac"/>
         <w:numPr>
           <w:ilvl w:val="0"/>
-          <w:numId w:val="6"/>
+          <w:numId w:val="20"/>
         </w:numPr>
         <w:spacing w:before="0" w:after="200"/>
         <w:jc w:val="both"/>
@@ -566,33 +592,13 @@
           <w:b/>
           <w:lang w:val="bg-BG"/>
         </w:rPr>
-        <w:t>От</w:t>
-      </w:r>
-      <w:r>
-        <w:rPr>
-          <w:b/>
-          <w:lang w:val="bg-BG"/>
-        </w:rPr>
-        <w:t xml:space="preserve"> 10 </w:t>
-      </w:r>
-      <w:r>
-        <w:rPr>
-          <w:b/>
-          <w:lang w:val="bg-BG"/>
-        </w:rPr>
-        <w:t>до 24</w:t>
-      </w:r>
-      <w:r>
-        <w:rPr>
-          <w:lang w:val="bg-BG"/>
-        </w:rPr>
-        <w:t xml:space="preserve"> </w:t>
-      </w:r>
-      <w:r>
-        <w:rPr>
-          <w:lang w:val="bg-BG"/>
-        </w:rPr>
-        <w:t xml:space="preserve">– </w:t>
+        <w:t>От 10 до 24</w:t>
+      </w:r>
+      <w:r>
+        <w:rPr>
+          <w:lang w:val="bg-BG"/>
+        </w:rPr>
+        <w:t xml:space="preserve"> – </w:t>
       </w:r>
       <w:r>
         <w:rPr>
@@ -613,7 +619,7 @@
         <w:pStyle w:val="ac"/>
         <w:numPr>
           <w:ilvl w:val="0"/>
-          <w:numId w:val="6"/>
+          <w:numId w:val="20"/>
         </w:numPr>
         <w:spacing w:before="0" w:after="200"/>
         <w:jc w:val="both"/>
@@ -626,21 +632,7 @@
           <w:b/>
           <w:lang w:val="bg-BG"/>
         </w:rPr>
-        <w:t xml:space="preserve">От </w:t>
-      </w:r>
-      <w:r>
-        <w:rPr>
-          <w:b/>
-          <w:lang w:val="bg-BG"/>
-        </w:rPr>
-        <w:t xml:space="preserve">25 </w:t>
-      </w:r>
-      <w:r>
-        <w:rPr>
-          <w:b/>
-          <w:lang w:val="bg-BG"/>
-        </w:rPr>
-        <w:t>до 49</w:t>
+        <w:t>От 25 до 49</w:t>
       </w:r>
       <w:r>
         <w:rPr>
@@ -667,7 +659,7 @@
         <w:pStyle w:val="ac"/>
         <w:numPr>
           <w:ilvl w:val="0"/>
-          <w:numId w:val="6"/>
+          <w:numId w:val="20"/>
         </w:numPr>
         <w:spacing w:before="0" w:after="200"/>
         <w:jc w:val="both"/>
@@ -686,13 +678,7 @@
         <w:rPr>
           <w:lang w:val="bg-BG"/>
         </w:rPr>
-        <w:t xml:space="preserve"> </w:t>
-      </w:r>
-      <w:r>
-        <w:rPr>
-          <w:lang w:val="bg-BG"/>
-        </w:rPr>
-        <w:t xml:space="preserve">– </w:t>
+        <w:t xml:space="preserve"> – </w:t>
       </w:r>
       <w:r>
         <w:rPr>
@@ -1763,6 +1749,7 @@
                 <w:b/>
                 <w:lang w:val="bg-BG"/>
               </w:rPr>
+              <w:lastRenderedPageBreak/>
               <w:t>Обяснения</w:t>
             </w:r>
           </w:p>
@@ -1814,7 +1801,6 @@
                 <w:rFonts w:eastAsia="Calibri" w:cs="Times New Roman"/>
                 <w:b/>
               </w:rPr>
-              <w:lastRenderedPageBreak/>
               <w:t xml:space="preserve">1 </w:t>
             </w:r>
             <w:r>
@@ -4507,6 +4493,7 @@
                 <w:b/>
                 <w:lang w:val="bg-BG"/>
               </w:rPr>
+              <w:lastRenderedPageBreak/>
               <w:t>Пролет / Лято</w:t>
             </w:r>
           </w:p>
@@ -4616,7 +4603,6 @@
                 <w:b/>
                 <w:lang w:val="bg-BG"/>
               </w:rPr>
-              <w:lastRenderedPageBreak/>
               <w:t>Есен / Зима</w:t>
             </w:r>
           </w:p>
@@ -7486,6 +7472,7 @@
         <w:rPr>
           <w:lang w:val="bg-BG"/>
         </w:rPr>
+        <w:lastRenderedPageBreak/>
         <w:t xml:space="preserve">Класът ще е - </w:t>
       </w:r>
       <w:r>
@@ -7526,7 +7513,6 @@
           <w:b/>
           <w:lang w:val="bg-BG"/>
         </w:rPr>
-        <w:lastRenderedPageBreak/>
         <w:t>Според сезона</w:t>
       </w:r>
       <w:r>
@@ -10286,6 +10272,7 @@
         <w:rPr>
           <w:lang w:val="bg-BG"/>
         </w:rPr>
+        <w:lastRenderedPageBreak/>
         <w:t>Пр</w:t>
       </w:r>
       <w:r>
@@ -10336,7 +10323,6 @@
         <w:rPr>
           <w:lang w:val="bg-BG"/>
         </w:rPr>
-        <w:lastRenderedPageBreak/>
         <w:t>Настаняване в</w:t>
       </w:r>
       <w:r>
@@ -12667,6 +12653,7 @@
         <w:rPr>
           <w:lang w:val="bg-BG"/>
         </w:rPr>
+        <w:lastRenderedPageBreak/>
         <w:t>Изход</w:t>
       </w:r>
     </w:p>
@@ -12708,7 +12695,6 @@
           <w:b/>
           <w:lang w:val="bg-BG"/>
         </w:rPr>
-        <w:lastRenderedPageBreak/>
         <w:t>Заплатата на шофьора след данъците, форматирана до втория</w:t>
       </w:r>
       <w:r>
@@ -14606,6 +14592,7 @@
         <w:rPr>
           <w:lang w:val="bg-BG"/>
         </w:rPr>
+        <w:lastRenderedPageBreak/>
         <w:t>Вход</w:t>
       </w:r>
     </w:p>
@@ -14655,7 +14642,6 @@
           <w:b/>
           <w:lang w:val="bg-BG"/>
         </w:rPr>
-        <w:lastRenderedPageBreak/>
         <w:t>Сезонът</w:t>
       </w:r>
       <w:r>
@@ -16244,6 +16230,7 @@
         <w:rPr>
           <w:lang w:val="bg-BG"/>
         </w:rPr>
+        <w:lastRenderedPageBreak/>
         <w:t>Примерен вход и изход</w:t>
       </w:r>
     </w:p>
@@ -16446,7 +16433,6 @@
                 <w:rFonts w:ascii="Consolas" w:hAnsi="Consolas"/>
                 <w:noProof/>
               </w:rPr>
-              <w:lastRenderedPageBreak/>
               <w:t>2</w:t>
             </w:r>
           </w:p>
@@ -17755,6 +17741,7 @@
               <w:rPr>
                 <w:rFonts w:ascii="Consolas" w:hAnsi="Consolas"/>
               </w:rPr>
+              <w:lastRenderedPageBreak/>
               <w:t>543.23</w:t>
             </w:r>
           </w:p>
@@ -17786,6 +17773,7 @@
               <w:rPr>
                 <w:rFonts w:ascii="Consolas" w:hAnsi="Consolas"/>
               </w:rPr>
+              <w:lastRenderedPageBreak/>
               <w:t>Result: 24.00</w:t>
             </w:r>
           </w:p>
@@ -17825,6 +17813,7 @@
               <w:rPr>
                 <w:rFonts w:ascii="Consolas" w:hAnsi="Consolas"/>
               </w:rPr>
+              <w:lastRenderedPageBreak/>
               <w:t>Result: 1086.46</w:t>
             </w:r>
           </w:p>
@@ -18796,7 +18785,7 @@
 </file>
 
 <file path=word/endnotes.xml><?xml version="1.0" encoding="utf-8"?>
-<w:endnotes xmlns:wpc="http://schemas.microsoft.com/office/word/2010/wordprocessingCanvas" xmlns:cx="http://schemas.microsoft.com/office/drawing/2014/chartex" xmlns:cx1="http://schemas.microsoft.com/office/drawing/2015/9/8/chartex" xmlns:cx2="http://schemas.microsoft.com/office/drawing/2015/10/21/chartex" xmlns:cx3="http://schemas.microsoft.com/office/drawing/2016/5/9/chartex" xmlns:cx4="http://schemas.microsoft.com/office/drawing/2016/5/10/chartex" xmlns:cx5="http://schemas.microsoft.com/office/drawing/2016/5/11/chartex" xmlns:cx6="http://schemas.microsoft.com/office/drawing/2016/5/12/chartex" xmlns:cx7="http://schemas.microsoft.com/office/drawing/2016/5/13/chartex" xmlns:cx8="http://schemas.microsoft.com/office/drawing/2016/5/14/chartex" xmlns:mc="http://schemas.openxmlformats.org/markup-compatibility/2006" xmlns:aink="http://schemas.microsoft.com/office/drawing/2016/ink" xmlns:am3d="http://schemas.microsoft.com/office/drawing/2017/model3d" xmlns:o="urn:schemas-microsoft-com:office:office" xmlns:oel="http://schemas.microsoft.com/office/2019/extlst" xmlns:r="http://schemas.openxmlformats.org/officeDocument/2006/relationships" xmlns:m="http://schemas.openxmlformats.org/officeDocument/2006/math" xmlns:v="urn:schemas-microsoft-com:vml" xmlns:wp14="http://schemas.microsoft.com/office/word/2010/wordprocessingDrawing" xmlns:wp="http://schemas.openxmlformats.org/drawingml/2006/wordprocessingDrawing" xmlns:w10="urn:schemas-microsoft-com:office:word" xmlns:w="http://schemas.openxmlformats.org/wordprocessingml/2006/main" xmlns:w14="http://schemas.microsoft.com/office/word/2010/wordml" xmlns:w15="http://schemas.microsoft.com/office/word/2012/wordml" xmlns:w16cex="http://schemas.microsoft.com/office/word/2018/wordml/cex" xmlns:w16cid="http://schemas.microsoft.com/office/word/2016/wordml/cid" xmlns:w16="http://schemas.microsoft.com/office/word/2018/wordml" xmlns:w16du="http://schemas.microsoft.com/office/word/2023/wordml/word16du" xmlns:w16sdtdh="http://schemas.microsoft.com/office/word/2020/wordml/sdtdatahash" xmlns:w16se="http://schemas.microsoft.com/office/word/2015/wordml/symex" xmlns:wpg="http://schemas.microsoft.com/office/word/2010/wordprocessingGroup" xmlns:wpi="http://schemas.microsoft.com/office/word/2010/wordprocessingInk" xmlns:wne="http://schemas.microsoft.com/office/word/2006/wordml" xmlns:wps="http://schemas.microsoft.com/office/word/2010/wordprocessingShape" mc:Ignorable="w14 w15 w16se w16cid w16 w16cex w16sdtdh w16du wp14">
+<w:endnotes xmlns:wpc="http://schemas.microsoft.com/office/word/2010/wordprocessingCanvas" xmlns:cx="http://schemas.microsoft.com/office/drawing/2014/chartex" xmlns:cx1="http://schemas.microsoft.com/office/drawing/2015/9/8/chartex" xmlns:cx2="http://schemas.microsoft.com/office/drawing/2015/10/21/chartex" xmlns:cx3="http://schemas.microsoft.com/office/drawing/2016/5/9/chartex" xmlns:cx4="http://schemas.microsoft.com/office/drawing/2016/5/10/chartex" xmlns:cx5="http://schemas.microsoft.com/office/drawing/2016/5/11/chartex" xmlns:cx6="http://schemas.microsoft.com/office/drawing/2016/5/12/chartex" xmlns:cx7="http://schemas.microsoft.com/office/drawing/2016/5/13/chartex" xmlns:cx8="http://schemas.microsoft.com/office/drawing/2016/5/14/chartex" xmlns:mc="http://schemas.openxmlformats.org/markup-compatibility/2006" xmlns:aink="http://schemas.microsoft.com/office/drawing/2016/ink" xmlns:am3d="http://schemas.microsoft.com/office/drawing/2017/model3d" xmlns:o="urn:schemas-microsoft-com:office:office" xmlns:oel="http://schemas.microsoft.com/office/2019/extlst" xmlns:r="http://schemas.openxmlformats.org/officeDocument/2006/relationships" xmlns:m="http://schemas.openxmlformats.org/officeDocument/2006/math" xmlns:v="urn:schemas-microsoft-com:vml" xmlns:wp14="http://schemas.microsoft.com/office/word/2010/wordprocessingDrawing" xmlns:wp="http://schemas.openxmlformats.org/drawingml/2006/wordprocessingDrawing" xmlns:w10="urn:schemas-microsoft-com:office:word" xmlns:w="http://schemas.openxmlformats.org/wordprocessingml/2006/main" xmlns:w14="http://schemas.microsoft.com/office/word/2010/wordml" xmlns:w15="http://schemas.microsoft.com/office/word/2012/wordml" xmlns:w16cex="http://schemas.microsoft.com/office/word/2018/wordml/cex" xmlns:w16cid="http://schemas.microsoft.com/office/word/2016/wordml/cid" xmlns:w16="http://schemas.microsoft.com/office/word/2018/wordml" xmlns:w16du="http://schemas.microsoft.com/office/word/2023/wordml/word16du" xmlns:w16sdtdh="http://schemas.microsoft.com/office/word/2020/wordml/sdtdatahash" xmlns:w16sdtfl="http://schemas.microsoft.com/office/word/2024/wordml/sdtformatlock" xmlns:w16se="http://schemas.microsoft.com/office/word/2015/wordml/symex" xmlns:wpg="http://schemas.microsoft.com/office/word/2010/wordprocessingGroup" xmlns:wpi="http://schemas.microsoft.com/office/word/2010/wordprocessingInk" xmlns:wne="http://schemas.microsoft.com/office/word/2006/wordml" xmlns:wps="http://schemas.microsoft.com/office/word/2010/wordprocessingShape" mc:Ignorable="w14 w15 w16se w16cid w16 w16cex w16sdtdh w16sdtfl w16du wp14">
   <w:endnote w:type="separator" w:id="-1">
     <w:p>
       <w:pPr>
@@ -18821,7 +18810,7 @@
 </file>
 
 <file path=word/footer1.xml><?xml version="1.0" encoding="utf-8"?>
-<w:ftr xmlns:wpc="http://schemas.microsoft.com/office/word/2010/wordprocessingCanvas" xmlns:cx="http://schemas.microsoft.com/office/drawing/2014/chartex" xmlns:cx1="http://schemas.microsoft.com/office/drawing/2015/9/8/chartex" xmlns:cx2="http://schemas.microsoft.com/office/drawing/2015/10/21/chartex" xmlns:cx3="http://schemas.microsoft.com/office/drawing/2016/5/9/chartex" xmlns:cx4="http://schemas.microsoft.com/office/drawing/2016/5/10/chartex" xmlns:cx5="http://schemas.microsoft.com/office/drawing/2016/5/11/chartex" xmlns:cx6="http://schemas.microsoft.com/office/drawing/2016/5/12/chartex" xmlns:cx7="http://schemas.microsoft.com/office/drawing/2016/5/13/chartex" xmlns:cx8="http://schemas.microsoft.com/office/drawing/2016/5/14/chartex" xmlns:mc="http://schemas.openxmlformats.org/markup-compatibility/2006" xmlns:aink="http://schemas.microsoft.com/office/drawing/2016/ink" xmlns:am3d="http://schemas.microsoft.com/office/drawing/2017/model3d" xmlns:o="urn:schemas-microsoft-com:office:office" xmlns:oel="http://schemas.microsoft.com/office/2019/extlst" xmlns:r="http://schemas.openxmlformats.org/officeDocument/2006/relationships" xmlns:m="http://schemas.openxmlformats.org/officeDocument/2006/math" xmlns:v="urn:schemas-microsoft-com:vml" xmlns:wp14="http://schemas.microsoft.com/office/word/2010/wordprocessingDrawing" xmlns:wp="http://schemas.openxmlformats.org/drawingml/2006/wordprocessingDrawing" xmlns:w10="urn:schemas-microsoft-com:office:word" xmlns:w="http://schemas.openxmlformats.org/wordprocessingml/2006/main" xmlns:w14="http://schemas.microsoft.com/office/word/2010/wordml" xmlns:w15="http://schemas.microsoft.com/office/word/2012/wordml" xmlns:w16cex="http://schemas.microsoft.com/office/word/2018/wordml/cex" xmlns:w16cid="http://schemas.microsoft.com/office/word/2016/wordml/cid" xmlns:w16="http://schemas.microsoft.com/office/word/2018/wordml" xmlns:w16du="http://schemas.microsoft.com/office/word/2023/wordml/word16du" xmlns:w16sdtdh="http://schemas.microsoft.com/office/word/2020/wordml/sdtdatahash" xmlns:w16se="http://schemas.microsoft.com/office/word/2015/wordml/symex" xmlns:wpg="http://schemas.microsoft.com/office/word/2010/wordprocessingGroup" xmlns:wpi="http://schemas.microsoft.com/office/word/2010/wordprocessingInk" xmlns:wne="http://schemas.microsoft.com/office/word/2006/wordml" xmlns:wps="http://schemas.microsoft.com/office/word/2010/wordprocessingShape" mc:Ignorable="w14 w15 w16se w16cid w16 w16cex w16sdtdh w16du wp14">
+<w:ftr xmlns:wpc="http://schemas.microsoft.com/office/word/2010/wordprocessingCanvas" xmlns:cx="http://schemas.microsoft.com/office/drawing/2014/chartex" xmlns:cx1="http://schemas.microsoft.com/office/drawing/2015/9/8/chartex" xmlns:cx2="http://schemas.microsoft.com/office/drawing/2015/10/21/chartex" xmlns:cx3="http://schemas.microsoft.com/office/drawing/2016/5/9/chartex" xmlns:cx4="http://schemas.microsoft.com/office/drawing/2016/5/10/chartex" xmlns:cx5="http://schemas.microsoft.com/office/drawing/2016/5/11/chartex" xmlns:cx6="http://schemas.microsoft.com/office/drawing/2016/5/12/chartex" xmlns:cx7="http://schemas.microsoft.com/office/drawing/2016/5/13/chartex" xmlns:cx8="http://schemas.microsoft.com/office/drawing/2016/5/14/chartex" xmlns:mc="http://schemas.openxmlformats.org/markup-compatibility/2006" xmlns:aink="http://schemas.microsoft.com/office/drawing/2016/ink" xmlns:am3d="http://schemas.microsoft.com/office/drawing/2017/model3d" xmlns:o="urn:schemas-microsoft-com:office:office" xmlns:oel="http://schemas.microsoft.com/office/2019/extlst" xmlns:r="http://schemas.openxmlformats.org/officeDocument/2006/relationships" xmlns:m="http://schemas.openxmlformats.org/officeDocument/2006/math" xmlns:v="urn:schemas-microsoft-com:vml" xmlns:wp14="http://schemas.microsoft.com/office/word/2010/wordprocessingDrawing" xmlns:wp="http://schemas.openxmlformats.org/drawingml/2006/wordprocessingDrawing" xmlns:w10="urn:schemas-microsoft-com:office:word" xmlns:w="http://schemas.openxmlformats.org/wordprocessingml/2006/main" xmlns:w14="http://schemas.microsoft.com/office/word/2010/wordml" xmlns:w15="http://schemas.microsoft.com/office/word/2012/wordml" xmlns:w16cex="http://schemas.microsoft.com/office/word/2018/wordml/cex" xmlns:w16cid="http://schemas.microsoft.com/office/word/2016/wordml/cid" xmlns:w16="http://schemas.microsoft.com/office/word/2018/wordml" xmlns:w16du="http://schemas.microsoft.com/office/word/2023/wordml/word16du" xmlns:w16sdtdh="http://schemas.microsoft.com/office/word/2020/wordml/sdtdatahash" xmlns:w16sdtfl="http://schemas.microsoft.com/office/word/2024/wordml/sdtformatlock" xmlns:w16se="http://schemas.microsoft.com/office/word/2015/wordml/symex" xmlns:wpg="http://schemas.microsoft.com/office/word/2010/wordprocessingGroup" xmlns:wpi="http://schemas.microsoft.com/office/word/2010/wordprocessingInk" xmlns:wne="http://schemas.microsoft.com/office/word/2006/wordml" xmlns:wps="http://schemas.microsoft.com/office/word/2010/wordprocessingShape" mc:Ignorable="w14 w15 w16se w16cid w16 w16cex w16sdtdh w16sdtfl w16du wp14">
   <w:p>
     <w:pPr>
       <w:pStyle w:val="a5"/>
@@ -18831,7 +18820,7 @@
 </file>
 
 <file path=word/footer2.xml><?xml version="1.0" encoding="utf-8"?>
-<w:ftr xmlns:wpc="http://schemas.microsoft.com/office/word/2010/wordprocessingCanvas" xmlns:cx="http://schemas.microsoft.com/office/drawing/2014/chartex" xmlns:cx1="http://schemas.microsoft.com/office/drawing/2015/9/8/chartex" xmlns:cx2="http://schemas.microsoft.com/office/drawing/2015/10/21/chartex" xmlns:cx3="http://schemas.microsoft.com/office/drawing/2016/5/9/chartex" xmlns:cx4="http://schemas.microsoft.com/office/drawing/2016/5/10/chartex" xmlns:cx5="http://schemas.microsoft.com/office/drawing/2016/5/11/chartex" xmlns:cx6="http://schemas.microsoft.com/office/drawing/2016/5/12/chartex" xmlns:cx7="http://schemas.microsoft.com/office/drawing/2016/5/13/chartex" xmlns:cx8="http://schemas.microsoft.com/office/drawing/2016/5/14/chartex" xmlns:mc="http://schemas.openxmlformats.org/markup-compatibility/2006" xmlns:aink="http://schemas.microsoft.com/office/drawing/2016/ink" xmlns:am3d="http://schemas.microsoft.com/office/drawing/2017/model3d" xmlns:o="urn:schemas-microsoft-com:office:office" xmlns:oel="http://schemas.microsoft.com/office/2019/extlst" xmlns:r="http://schemas.openxmlformats.org/officeDocument/2006/relationships" xmlns:m="http://schemas.openxmlformats.org/officeDocument/2006/math" xmlns:v="urn:schemas-microsoft-com:vml" xmlns:wp14="http://schemas.microsoft.com/office/word/2010/wordprocessingDrawing" xmlns:wp="http://schemas.openxmlformats.org/drawingml/2006/wordprocessingDrawing" xmlns:w10="urn:schemas-microsoft-com:office:word" xmlns:w="http://schemas.openxmlformats.org/wordprocessingml/2006/main" xmlns:w14="http://schemas.microsoft.com/office/word/2010/wordml" xmlns:w15="http://schemas.microsoft.com/office/word/2012/wordml" xmlns:w16cex="http://schemas.microsoft.com/office/word/2018/wordml/cex" xmlns:w16cid="http://schemas.microsoft.com/office/word/2016/wordml/cid" xmlns:w16="http://schemas.microsoft.com/office/word/2018/wordml" xmlns:w16du="http://schemas.microsoft.com/office/word/2023/wordml/word16du" xmlns:w16sdtdh="http://schemas.microsoft.com/office/word/2020/wordml/sdtdatahash" xmlns:w16se="http://schemas.microsoft.com/office/word/2015/wordml/symex" xmlns:wpg="http://schemas.microsoft.com/office/word/2010/wordprocessingGroup" xmlns:wpi="http://schemas.microsoft.com/office/word/2010/wordprocessingInk" xmlns:wne="http://schemas.microsoft.com/office/word/2006/wordml" xmlns:wps="http://schemas.microsoft.com/office/word/2010/wordprocessingShape" mc:Ignorable="w14 w15 w16se w16cid w16 w16cex w16sdtdh w16du wp14">
+<w:ftr xmlns:wpc="http://schemas.microsoft.com/office/word/2010/wordprocessingCanvas" xmlns:cx="http://schemas.microsoft.com/office/drawing/2014/chartex" xmlns:cx1="http://schemas.microsoft.com/office/drawing/2015/9/8/chartex" xmlns:cx2="http://schemas.microsoft.com/office/drawing/2015/10/21/chartex" xmlns:cx3="http://schemas.microsoft.com/office/drawing/2016/5/9/chartex" xmlns:cx4="http://schemas.microsoft.com/office/drawing/2016/5/10/chartex" xmlns:cx5="http://schemas.microsoft.com/office/drawing/2016/5/11/chartex" xmlns:cx6="http://schemas.microsoft.com/office/drawing/2016/5/12/chartex" xmlns:cx7="http://schemas.microsoft.com/office/drawing/2016/5/13/chartex" xmlns:cx8="http://schemas.microsoft.com/office/drawing/2016/5/14/chartex" xmlns:mc="http://schemas.openxmlformats.org/markup-compatibility/2006" xmlns:aink="http://schemas.microsoft.com/office/drawing/2016/ink" xmlns:am3d="http://schemas.microsoft.com/office/drawing/2017/model3d" xmlns:o="urn:schemas-microsoft-com:office:office" xmlns:oel="http://schemas.microsoft.com/office/2019/extlst" xmlns:r="http://schemas.openxmlformats.org/officeDocument/2006/relationships" xmlns:m="http://schemas.openxmlformats.org/officeDocument/2006/math" xmlns:v="urn:schemas-microsoft-com:vml" xmlns:wp14="http://schemas.microsoft.com/office/word/2010/wordprocessingDrawing" xmlns:wp="http://schemas.openxmlformats.org/drawingml/2006/wordprocessingDrawing" xmlns:w10="urn:schemas-microsoft-com:office:word" xmlns:w="http://schemas.openxmlformats.org/wordprocessingml/2006/main" xmlns:w14="http://schemas.microsoft.com/office/word/2010/wordml" xmlns:w15="http://schemas.microsoft.com/office/word/2012/wordml" xmlns:w16cex="http://schemas.microsoft.com/office/word/2018/wordml/cex" xmlns:w16cid="http://schemas.microsoft.com/office/word/2016/wordml/cid" xmlns:w16="http://schemas.microsoft.com/office/word/2018/wordml" xmlns:w16du="http://schemas.microsoft.com/office/word/2023/wordml/word16du" xmlns:w16sdtdh="http://schemas.microsoft.com/office/word/2020/wordml/sdtdatahash" xmlns:w16sdtfl="http://schemas.microsoft.com/office/word/2024/wordml/sdtformatlock" xmlns:w16se="http://schemas.microsoft.com/office/word/2015/wordml/symex" xmlns:wpg="http://schemas.microsoft.com/office/word/2010/wordprocessingGroup" xmlns:wpi="http://schemas.microsoft.com/office/word/2010/wordprocessingInk" xmlns:wne="http://schemas.microsoft.com/office/word/2006/wordml" xmlns:wps="http://schemas.microsoft.com/office/word/2010/wordprocessingShape" mc:Ignorable="w14 w15 w16se w16cid w16 w16cex w16sdtdh w16sdtfl w16du wp14">
   <w:p>
     <w:pPr>
       <w:pStyle w:val="a5"/>
@@ -19728,7 +19717,7 @@
                                     <pic:pic xmlns:pic="http://schemas.openxmlformats.org/drawingml/2006/picture">
                                       <pic:nvPicPr>
                                         <pic:cNvPr id="0" name="Picture 19">
-                                          <a:hlinkClick r:id="rId3"/>
+                                          <a:hlinkClick r:id="rId1"/>
                                         </pic:cNvPr>
                                         <pic:cNvPicPr>
                                           <a:picLocks noChangeAspect="1" noChangeArrowheads="1"/>
@@ -21270,7 +21259,7 @@
 </file>
 
 <file path=word/footer3.xml><?xml version="1.0" encoding="utf-8"?>
-<w:ftr xmlns:wpc="http://schemas.microsoft.com/office/word/2010/wordprocessingCanvas" xmlns:cx="http://schemas.microsoft.com/office/drawing/2014/chartex" xmlns:cx1="http://schemas.microsoft.com/office/drawing/2015/9/8/chartex" xmlns:cx2="http://schemas.microsoft.com/office/drawing/2015/10/21/chartex" xmlns:cx3="http://schemas.microsoft.com/office/drawing/2016/5/9/chartex" xmlns:cx4="http://schemas.microsoft.com/office/drawing/2016/5/10/chartex" xmlns:cx5="http://schemas.microsoft.com/office/drawing/2016/5/11/chartex" xmlns:cx6="http://schemas.microsoft.com/office/drawing/2016/5/12/chartex" xmlns:cx7="http://schemas.microsoft.com/office/drawing/2016/5/13/chartex" xmlns:cx8="http://schemas.microsoft.com/office/drawing/2016/5/14/chartex" xmlns:mc="http://schemas.openxmlformats.org/markup-compatibility/2006" xmlns:aink="http://schemas.microsoft.com/office/drawing/2016/ink" xmlns:am3d="http://schemas.microsoft.com/office/drawing/2017/model3d" xmlns:o="urn:schemas-microsoft-com:office:office" xmlns:oel="http://schemas.microsoft.com/office/2019/extlst" xmlns:r="http://schemas.openxmlformats.org/officeDocument/2006/relationships" xmlns:m="http://schemas.openxmlformats.org/officeDocument/2006/math" xmlns:v="urn:schemas-microsoft-com:vml" xmlns:wp14="http://schemas.microsoft.com/office/word/2010/wordprocessingDrawing" xmlns:wp="http://schemas.openxmlformats.org/drawingml/2006/wordprocessingDrawing" xmlns:w10="urn:schemas-microsoft-com:office:word" xmlns:w="http://schemas.openxmlformats.org/wordprocessingml/2006/main" xmlns:w14="http://schemas.microsoft.com/office/word/2010/wordml" xmlns:w15="http://schemas.microsoft.com/office/word/2012/wordml" xmlns:w16cex="http://schemas.microsoft.com/office/word/2018/wordml/cex" xmlns:w16cid="http://schemas.microsoft.com/office/word/2016/wordml/cid" xmlns:w16="http://schemas.microsoft.com/office/word/2018/wordml" xmlns:w16du="http://schemas.microsoft.com/office/word/2023/wordml/word16du" xmlns:w16sdtdh="http://schemas.microsoft.com/office/word/2020/wordml/sdtdatahash" xmlns:w16se="http://schemas.microsoft.com/office/word/2015/wordml/symex" xmlns:wpg="http://schemas.microsoft.com/office/word/2010/wordprocessingGroup" xmlns:wpi="http://schemas.microsoft.com/office/word/2010/wordprocessingInk" xmlns:wne="http://schemas.microsoft.com/office/word/2006/wordml" xmlns:wps="http://schemas.microsoft.com/office/word/2010/wordprocessingShape" mc:Ignorable="w14 w15 w16se w16cid w16 w16cex w16sdtdh w16du wp14">
+<w:ftr xmlns:wpc="http://schemas.microsoft.com/office/word/2010/wordprocessingCanvas" xmlns:cx="http://schemas.microsoft.com/office/drawing/2014/chartex" xmlns:cx1="http://schemas.microsoft.com/office/drawing/2015/9/8/chartex" xmlns:cx2="http://schemas.microsoft.com/office/drawing/2015/10/21/chartex" xmlns:cx3="http://schemas.microsoft.com/office/drawing/2016/5/9/chartex" xmlns:cx4="http://schemas.microsoft.com/office/drawing/2016/5/10/chartex" xmlns:cx5="http://schemas.microsoft.com/office/drawing/2016/5/11/chartex" xmlns:cx6="http://schemas.microsoft.com/office/drawing/2016/5/12/chartex" xmlns:cx7="http://schemas.microsoft.com/office/drawing/2016/5/13/chartex" xmlns:cx8="http://schemas.microsoft.com/office/drawing/2016/5/14/chartex" xmlns:mc="http://schemas.openxmlformats.org/markup-compatibility/2006" xmlns:aink="http://schemas.microsoft.com/office/drawing/2016/ink" xmlns:am3d="http://schemas.microsoft.com/office/drawing/2017/model3d" xmlns:o="urn:schemas-microsoft-com:office:office" xmlns:oel="http://schemas.microsoft.com/office/2019/extlst" xmlns:r="http://schemas.openxmlformats.org/officeDocument/2006/relationships" xmlns:m="http://schemas.openxmlformats.org/officeDocument/2006/math" xmlns:v="urn:schemas-microsoft-com:vml" xmlns:wp14="http://schemas.microsoft.com/office/word/2010/wordprocessingDrawing" xmlns:wp="http://schemas.openxmlformats.org/drawingml/2006/wordprocessingDrawing" xmlns:w10="urn:schemas-microsoft-com:office:word" xmlns:w="http://schemas.openxmlformats.org/wordprocessingml/2006/main" xmlns:w14="http://schemas.microsoft.com/office/word/2010/wordml" xmlns:w15="http://schemas.microsoft.com/office/word/2012/wordml" xmlns:w16cex="http://schemas.microsoft.com/office/word/2018/wordml/cex" xmlns:w16cid="http://schemas.microsoft.com/office/word/2016/wordml/cid" xmlns:w16="http://schemas.microsoft.com/office/word/2018/wordml" xmlns:w16du="http://schemas.microsoft.com/office/word/2023/wordml/word16du" xmlns:w16sdtdh="http://schemas.microsoft.com/office/word/2020/wordml/sdtdatahash" xmlns:w16sdtfl="http://schemas.microsoft.com/office/word/2024/wordml/sdtformatlock" xmlns:w16se="http://schemas.microsoft.com/office/word/2015/wordml/symex" xmlns:wpg="http://schemas.microsoft.com/office/word/2010/wordprocessingGroup" xmlns:wpi="http://schemas.microsoft.com/office/word/2010/wordprocessingInk" xmlns:wne="http://schemas.microsoft.com/office/word/2006/wordml" xmlns:wps="http://schemas.microsoft.com/office/word/2010/wordprocessingShape" mc:Ignorable="w14 w15 w16se w16cid w16 w16cex w16sdtdh w16sdtfl w16du wp14">
   <w:p>
     <w:pPr>
       <w:pStyle w:val="a5"/>
@@ -21280,7 +21269,7 @@
 </file>
 
 <file path=word/footer4.xml><?xml version="1.0" encoding="utf-8"?>
-<w:ftr xmlns:wpc="http://schemas.microsoft.com/office/word/2010/wordprocessingCanvas" xmlns:cx="http://schemas.microsoft.com/office/drawing/2014/chartex" xmlns:cx1="http://schemas.microsoft.com/office/drawing/2015/9/8/chartex" xmlns:cx2="http://schemas.microsoft.com/office/drawing/2015/10/21/chartex" xmlns:cx3="http://schemas.microsoft.com/office/drawing/2016/5/9/chartex" xmlns:cx4="http://schemas.microsoft.com/office/drawing/2016/5/10/chartex" xmlns:cx5="http://schemas.microsoft.com/office/drawing/2016/5/11/chartex" xmlns:cx6="http://schemas.microsoft.com/office/drawing/2016/5/12/chartex" xmlns:cx7="http://schemas.microsoft.com/office/drawing/2016/5/13/chartex" xmlns:cx8="http://schemas.microsoft.com/office/drawing/2016/5/14/chartex" xmlns:mc="http://schemas.openxmlformats.org/markup-compatibility/2006" xmlns:aink="http://schemas.microsoft.com/office/drawing/2016/ink" xmlns:am3d="http://schemas.microsoft.com/office/drawing/2017/model3d" xmlns:o="urn:schemas-microsoft-com:office:office" xmlns:oel="http://schemas.microsoft.com/office/2019/extlst" xmlns:r="http://schemas.openxmlformats.org/officeDocument/2006/relationships" xmlns:m="http://schemas.openxmlformats.org/officeDocument/2006/math" xmlns:v="urn:schemas-microsoft-com:vml" xmlns:wp14="http://schemas.microsoft.com/office/word/2010/wordprocessingDrawing" xmlns:wp="http://schemas.openxmlformats.org/drawingml/2006/wordprocessingDrawing" xmlns:w10="urn:schemas-microsoft-com:office:word" xmlns:w="http://schemas.openxmlformats.org/wordprocessingml/2006/main" xmlns:w14="http://schemas.microsoft.com/office/word/2010/wordml" xmlns:w15="http://schemas.microsoft.com/office/word/2012/wordml" xmlns:w16cex="http://schemas.microsoft.com/office/word/2018/wordml/cex" xmlns:w16cid="http://schemas.microsoft.com/office/word/2016/wordml/cid" xmlns:w16="http://schemas.microsoft.com/office/word/2018/wordml" xmlns:w16du="http://schemas.microsoft.com/office/word/2023/wordml/word16du" xmlns:w16sdtdh="http://schemas.microsoft.com/office/word/2020/wordml/sdtdatahash" xmlns:w16se="http://schemas.microsoft.com/office/word/2015/wordml/symex" xmlns:wpg="http://schemas.microsoft.com/office/word/2010/wordprocessingGroup" xmlns:wpi="http://schemas.microsoft.com/office/word/2010/wordprocessingInk" xmlns:wne="http://schemas.microsoft.com/office/word/2006/wordml" xmlns:wps="http://schemas.microsoft.com/office/word/2010/wordprocessingShape" mc:Ignorable="w14 w15 w16se w16cid w16 w16cex w16sdtdh w16du wp14">
+<w:ftr xmlns:wpc="http://schemas.microsoft.com/office/word/2010/wordprocessingCanvas" xmlns:cx="http://schemas.microsoft.com/office/drawing/2014/chartex" xmlns:cx1="http://schemas.microsoft.com/office/drawing/2015/9/8/chartex" xmlns:cx2="http://schemas.microsoft.com/office/drawing/2015/10/21/chartex" xmlns:cx3="http://schemas.microsoft.com/office/drawing/2016/5/9/chartex" xmlns:cx4="http://schemas.microsoft.com/office/drawing/2016/5/10/chartex" xmlns:cx5="http://schemas.microsoft.com/office/drawing/2016/5/11/chartex" xmlns:cx6="http://schemas.microsoft.com/office/drawing/2016/5/12/chartex" xmlns:cx7="http://schemas.microsoft.com/office/drawing/2016/5/13/chartex" xmlns:cx8="http://schemas.microsoft.com/office/drawing/2016/5/14/chartex" xmlns:mc="http://schemas.openxmlformats.org/markup-compatibility/2006" xmlns:aink="http://schemas.microsoft.com/office/drawing/2016/ink" xmlns:am3d="http://schemas.microsoft.com/office/drawing/2017/model3d" xmlns:o="urn:schemas-microsoft-com:office:office" xmlns:oel="http://schemas.microsoft.com/office/2019/extlst" xmlns:r="http://schemas.openxmlformats.org/officeDocument/2006/relationships" xmlns:m="http://schemas.openxmlformats.org/officeDocument/2006/math" xmlns:v="urn:schemas-microsoft-com:vml" xmlns:wp14="http://schemas.microsoft.com/office/word/2010/wordprocessingDrawing" xmlns:wp="http://schemas.openxmlformats.org/drawingml/2006/wordprocessingDrawing" xmlns:w10="urn:schemas-microsoft-com:office:word" xmlns:w="http://schemas.openxmlformats.org/wordprocessingml/2006/main" xmlns:w14="http://schemas.microsoft.com/office/word/2010/wordml" xmlns:w15="http://schemas.microsoft.com/office/word/2012/wordml" xmlns:w16cex="http://schemas.microsoft.com/office/word/2018/wordml/cex" xmlns:w16cid="http://schemas.microsoft.com/office/word/2016/wordml/cid" xmlns:w16="http://schemas.microsoft.com/office/word/2018/wordml" xmlns:w16du="http://schemas.microsoft.com/office/word/2023/wordml/word16du" xmlns:w16sdtdh="http://schemas.microsoft.com/office/word/2020/wordml/sdtdatahash" xmlns:w16sdtfl="http://schemas.microsoft.com/office/word/2024/wordml/sdtformatlock" xmlns:w16se="http://schemas.microsoft.com/office/word/2015/wordml/symex" xmlns:wpg="http://schemas.microsoft.com/office/word/2010/wordprocessingGroup" xmlns:wpi="http://schemas.microsoft.com/office/word/2010/wordprocessingInk" xmlns:wne="http://schemas.microsoft.com/office/word/2006/wordml" xmlns:wps="http://schemas.microsoft.com/office/word/2010/wordprocessingShape" mc:Ignorable="w14 w15 w16se w16cid w16 w16cex w16sdtdh w16sdtfl w16du wp14">
   <w:p>
     <w:pPr>
       <w:pStyle w:val="a5"/>
@@ -22177,7 +22166,7 @@
                                     <pic:pic xmlns:pic="http://schemas.openxmlformats.org/drawingml/2006/picture">
                                       <pic:nvPicPr>
                                         <pic:cNvPr id="0" name="Picture 19">
-                                          <a:hlinkClick r:id="rId3"/>
+                                          <a:hlinkClick r:id="rId1"/>
                                         </pic:cNvPr>
                                         <pic:cNvPicPr>
                                           <a:picLocks noChangeAspect="1" noChangeArrowheads="1"/>
@@ -23709,7 +23698,7 @@
 </file>
 
 <file path=word/footnotes.xml><?xml version="1.0" encoding="utf-8"?>
-<w:footnotes xmlns:wpc="http://schemas.microsoft.com/office/word/2010/wordprocessingCanvas" xmlns:cx="http://schemas.microsoft.com/office/drawing/2014/chartex" xmlns:cx1="http://schemas.microsoft.com/office/drawing/2015/9/8/chartex" xmlns:cx2="http://schemas.microsoft.com/office/drawing/2015/10/21/chartex" xmlns:cx3="http://schemas.microsoft.com/office/drawing/2016/5/9/chartex" xmlns:cx4="http://schemas.microsoft.com/office/drawing/2016/5/10/chartex" xmlns:cx5="http://schemas.microsoft.com/office/drawing/2016/5/11/chartex" xmlns:cx6="http://schemas.microsoft.com/office/drawing/2016/5/12/chartex" xmlns:cx7="http://schemas.microsoft.com/office/drawing/2016/5/13/chartex" xmlns:cx8="http://schemas.microsoft.com/office/drawing/2016/5/14/chartex" xmlns:mc="http://schemas.openxmlformats.org/markup-compatibility/2006" xmlns:aink="http://schemas.microsoft.com/office/drawing/2016/ink" xmlns:am3d="http://schemas.microsoft.com/office/drawing/2017/model3d" xmlns:o="urn:schemas-microsoft-com:office:office" xmlns:oel="http://schemas.microsoft.com/office/2019/extlst" xmlns:r="http://schemas.openxmlformats.org/officeDocument/2006/relationships" xmlns:m="http://schemas.openxmlformats.org/officeDocument/2006/math" xmlns:v="urn:schemas-microsoft-com:vml" xmlns:wp14="http://schemas.microsoft.com/office/word/2010/wordprocessingDrawing" xmlns:wp="http://schemas.openxmlformats.org/drawingml/2006/wordprocessingDrawing" xmlns:w10="urn:schemas-microsoft-com:office:word" xmlns:w="http://schemas.openxmlformats.org/wordprocessingml/2006/main" xmlns:w14="http://schemas.microsoft.com/office/word/2010/wordml" xmlns:w15="http://schemas.microsoft.com/office/word/2012/wordml" xmlns:w16cex="http://schemas.microsoft.com/office/word/2018/wordml/cex" xmlns:w16cid="http://schemas.microsoft.com/office/word/2016/wordml/cid" xmlns:w16="http://schemas.microsoft.com/office/word/2018/wordml" xmlns:w16du="http://schemas.microsoft.com/office/word/2023/wordml/word16du" xmlns:w16sdtdh="http://schemas.microsoft.com/office/word/2020/wordml/sdtdatahash" xmlns:w16se="http://schemas.microsoft.com/office/word/2015/wordml/symex" xmlns:wpg="http://schemas.microsoft.com/office/word/2010/wordprocessingGroup" xmlns:wpi="http://schemas.microsoft.com/office/word/2010/wordprocessingInk" xmlns:wne="http://schemas.microsoft.com/office/word/2006/wordml" xmlns:wps="http://schemas.microsoft.com/office/word/2010/wordprocessingShape" mc:Ignorable="w14 w15 w16se w16cid w16 w16cex w16sdtdh w16du wp14">
+<w:footnotes xmlns:wpc="http://schemas.microsoft.com/office/word/2010/wordprocessingCanvas" xmlns:cx="http://schemas.microsoft.com/office/drawing/2014/chartex" xmlns:cx1="http://schemas.microsoft.com/office/drawing/2015/9/8/chartex" xmlns:cx2="http://schemas.microsoft.com/office/drawing/2015/10/21/chartex" xmlns:cx3="http://schemas.microsoft.com/office/drawing/2016/5/9/chartex" xmlns:cx4="http://schemas.microsoft.com/office/drawing/2016/5/10/chartex" xmlns:cx5="http://schemas.microsoft.com/office/drawing/2016/5/11/chartex" xmlns:cx6="http://schemas.microsoft.com/office/drawing/2016/5/12/chartex" xmlns:cx7="http://schemas.microsoft.com/office/drawing/2016/5/13/chartex" xmlns:cx8="http://schemas.microsoft.com/office/drawing/2016/5/14/chartex" xmlns:mc="http://schemas.openxmlformats.org/markup-compatibility/2006" xmlns:aink="http://schemas.microsoft.com/office/drawing/2016/ink" xmlns:am3d="http://schemas.microsoft.com/office/drawing/2017/model3d" xmlns:o="urn:schemas-microsoft-com:office:office" xmlns:oel="http://schemas.microsoft.com/office/2019/extlst" xmlns:r="http://schemas.openxmlformats.org/officeDocument/2006/relationships" xmlns:m="http://schemas.openxmlformats.org/officeDocument/2006/math" xmlns:v="urn:schemas-microsoft-com:vml" xmlns:wp14="http://schemas.microsoft.com/office/word/2010/wordprocessingDrawing" xmlns:wp="http://schemas.openxmlformats.org/drawingml/2006/wordprocessingDrawing" xmlns:w10="urn:schemas-microsoft-com:office:word" xmlns:w="http://schemas.openxmlformats.org/wordprocessingml/2006/main" xmlns:w14="http://schemas.microsoft.com/office/word/2010/wordml" xmlns:w15="http://schemas.microsoft.com/office/word/2012/wordml" xmlns:w16cex="http://schemas.microsoft.com/office/word/2018/wordml/cex" xmlns:w16cid="http://schemas.microsoft.com/office/word/2016/wordml/cid" xmlns:w16="http://schemas.microsoft.com/office/word/2018/wordml" xmlns:w16du="http://schemas.microsoft.com/office/word/2023/wordml/word16du" xmlns:w16sdtdh="http://schemas.microsoft.com/office/word/2020/wordml/sdtdatahash" xmlns:w16sdtfl="http://schemas.microsoft.com/office/word/2024/wordml/sdtformatlock" xmlns:w16se="http://schemas.microsoft.com/office/word/2015/wordml/symex" xmlns:wpg="http://schemas.microsoft.com/office/word/2010/wordprocessingGroup" xmlns:wpi="http://schemas.microsoft.com/office/word/2010/wordprocessingInk" xmlns:wne="http://schemas.microsoft.com/office/word/2006/wordml" xmlns:wps="http://schemas.microsoft.com/office/word/2010/wordprocessingShape" mc:Ignorable="w14 w15 w16se w16cid w16 w16cex w16sdtdh w16sdtfl w16du wp14">
   <w:footnote w:type="separator" w:id="-1">
     <w:p>
       <w:pPr>
@@ -23734,7 +23723,7 @@
 </file>
 
 <file path=word/header1.xml><?xml version="1.0" encoding="utf-8"?>
-<w:hdr xmlns:wpc="http://schemas.microsoft.com/office/word/2010/wordprocessingCanvas" xmlns:cx="http://schemas.microsoft.com/office/drawing/2014/chartex" xmlns:cx1="http://schemas.microsoft.com/office/drawing/2015/9/8/chartex" xmlns:cx2="http://schemas.microsoft.com/office/drawing/2015/10/21/chartex" xmlns:cx3="http://schemas.microsoft.com/office/drawing/2016/5/9/chartex" xmlns:cx4="http://schemas.microsoft.com/office/drawing/2016/5/10/chartex" xmlns:cx5="http://schemas.microsoft.com/office/drawing/2016/5/11/chartex" xmlns:cx6="http://schemas.microsoft.com/office/drawing/2016/5/12/chartex" xmlns:cx7="http://schemas.microsoft.com/office/drawing/2016/5/13/chartex" xmlns:cx8="http://schemas.microsoft.com/office/drawing/2016/5/14/chartex" xmlns:mc="http://schemas.openxmlformats.org/markup-compatibility/2006" xmlns:aink="http://schemas.microsoft.com/office/drawing/2016/ink" xmlns:am3d="http://schemas.microsoft.com/office/drawing/2017/model3d" xmlns:o="urn:schemas-microsoft-com:office:office" xmlns:oel="http://schemas.microsoft.com/office/2019/extlst" xmlns:r="http://schemas.openxmlformats.org/officeDocument/2006/relationships" xmlns:m="http://schemas.openxmlformats.org/officeDocument/2006/math" xmlns:v="urn:schemas-microsoft-com:vml" xmlns:wp14="http://schemas.microsoft.com/office/word/2010/wordprocessingDrawing" xmlns:wp="http://schemas.openxmlformats.org/drawingml/2006/wordprocessingDrawing" xmlns:w10="urn:schemas-microsoft-com:office:word" xmlns:w="http://schemas.openxmlformats.org/wordprocessingml/2006/main" xmlns:w14="http://schemas.microsoft.com/office/word/2010/wordml" xmlns:w15="http://schemas.microsoft.com/office/word/2012/wordml" xmlns:w16cex="http://schemas.microsoft.com/office/word/2018/wordml/cex" xmlns:w16cid="http://schemas.microsoft.com/office/word/2016/wordml/cid" xmlns:w16="http://schemas.microsoft.com/office/word/2018/wordml" xmlns:w16du="http://schemas.microsoft.com/office/word/2023/wordml/word16du" xmlns:w16sdtdh="http://schemas.microsoft.com/office/word/2020/wordml/sdtdatahash" xmlns:w16se="http://schemas.microsoft.com/office/word/2015/wordml/symex" xmlns:wpg="http://schemas.microsoft.com/office/word/2010/wordprocessingGroup" xmlns:wpi="http://schemas.microsoft.com/office/word/2010/wordprocessingInk" xmlns:wne="http://schemas.microsoft.com/office/word/2006/wordml" xmlns:wps="http://schemas.microsoft.com/office/word/2010/wordprocessingShape" mc:Ignorable="w14 w15 w16se w16cid w16 w16cex w16sdtdh w16du wp14">
+<w:hdr xmlns:wpc="http://schemas.microsoft.com/office/word/2010/wordprocessingCanvas" xmlns:cx="http://schemas.microsoft.com/office/drawing/2014/chartex" xmlns:cx1="http://schemas.microsoft.com/office/drawing/2015/9/8/chartex" xmlns:cx2="http://schemas.microsoft.com/office/drawing/2015/10/21/chartex" xmlns:cx3="http://schemas.microsoft.com/office/drawing/2016/5/9/chartex" xmlns:cx4="http://schemas.microsoft.com/office/drawing/2016/5/10/chartex" xmlns:cx5="http://schemas.microsoft.com/office/drawing/2016/5/11/chartex" xmlns:cx6="http://schemas.microsoft.com/office/drawing/2016/5/12/chartex" xmlns:cx7="http://schemas.microsoft.com/office/drawing/2016/5/13/chartex" xmlns:cx8="http://schemas.microsoft.com/office/drawing/2016/5/14/chartex" xmlns:mc="http://schemas.openxmlformats.org/markup-compatibility/2006" xmlns:aink="http://schemas.microsoft.com/office/drawing/2016/ink" xmlns:am3d="http://schemas.microsoft.com/office/drawing/2017/model3d" xmlns:o="urn:schemas-microsoft-com:office:office" xmlns:oel="http://schemas.microsoft.com/office/2019/extlst" xmlns:r="http://schemas.openxmlformats.org/officeDocument/2006/relationships" xmlns:m="http://schemas.openxmlformats.org/officeDocument/2006/math" xmlns:v="urn:schemas-microsoft-com:vml" xmlns:wp14="http://schemas.microsoft.com/office/word/2010/wordprocessingDrawing" xmlns:wp="http://schemas.openxmlformats.org/drawingml/2006/wordprocessingDrawing" xmlns:w10="urn:schemas-microsoft-com:office:word" xmlns:w="http://schemas.openxmlformats.org/wordprocessingml/2006/main" xmlns:w14="http://schemas.microsoft.com/office/word/2010/wordml" xmlns:w15="http://schemas.microsoft.com/office/word/2012/wordml" xmlns:w16cex="http://schemas.microsoft.com/office/word/2018/wordml/cex" xmlns:w16cid="http://schemas.microsoft.com/office/word/2016/wordml/cid" xmlns:w16="http://schemas.microsoft.com/office/word/2018/wordml" xmlns:w16du="http://schemas.microsoft.com/office/word/2023/wordml/word16du" xmlns:w16sdtdh="http://schemas.microsoft.com/office/word/2020/wordml/sdtdatahash" xmlns:w16sdtfl="http://schemas.microsoft.com/office/word/2024/wordml/sdtformatlock" xmlns:w16se="http://schemas.microsoft.com/office/word/2015/wordml/symex" xmlns:wpg="http://schemas.microsoft.com/office/word/2010/wordprocessingGroup" xmlns:wpi="http://schemas.microsoft.com/office/word/2010/wordprocessingInk" xmlns:wne="http://schemas.microsoft.com/office/word/2006/wordml" xmlns:wps="http://schemas.microsoft.com/office/word/2010/wordprocessingShape" mc:Ignorable="w14 w15 w16se w16cid w16 w16cex w16sdtdh w16sdtfl w16du wp14">
   <w:p>
     <w:pPr>
       <w:pStyle w:val="a3"/>
@@ -23744,7 +23733,7 @@
 </file>
 
 <file path=word/header2.xml><?xml version="1.0" encoding="utf-8"?>
-<w:hdr xmlns:wpc="http://schemas.microsoft.com/office/word/2010/wordprocessingCanvas" xmlns:cx="http://schemas.microsoft.com/office/drawing/2014/chartex" xmlns:cx1="http://schemas.microsoft.com/office/drawing/2015/9/8/chartex" xmlns:cx2="http://schemas.microsoft.com/office/drawing/2015/10/21/chartex" xmlns:cx3="http://schemas.microsoft.com/office/drawing/2016/5/9/chartex" xmlns:cx4="http://schemas.microsoft.com/office/drawing/2016/5/10/chartex" xmlns:cx5="http://schemas.microsoft.com/office/drawing/2016/5/11/chartex" xmlns:cx6="http://schemas.microsoft.com/office/drawing/2016/5/12/chartex" xmlns:cx7="http://schemas.microsoft.com/office/drawing/2016/5/13/chartex" xmlns:cx8="http://schemas.microsoft.com/office/drawing/2016/5/14/chartex" xmlns:mc="http://schemas.openxmlformats.org/markup-compatibility/2006" xmlns:aink="http://schemas.microsoft.com/office/drawing/2016/ink" xmlns:am3d="http://schemas.microsoft.com/office/drawing/2017/model3d" xmlns:o="urn:schemas-microsoft-com:office:office" xmlns:oel="http://schemas.microsoft.com/office/2019/extlst" xmlns:r="http://schemas.openxmlformats.org/officeDocument/2006/relationships" xmlns:m="http://schemas.openxmlformats.org/officeDocument/2006/math" xmlns:v="urn:schemas-microsoft-com:vml" xmlns:wp14="http://schemas.microsoft.com/office/word/2010/wordprocessingDrawing" xmlns:wp="http://schemas.openxmlformats.org/drawingml/2006/wordprocessingDrawing" xmlns:w10="urn:schemas-microsoft-com:office:word" xmlns:w="http://schemas.openxmlformats.org/wordprocessingml/2006/main" xmlns:w14="http://schemas.microsoft.com/office/word/2010/wordml" xmlns:w15="http://schemas.microsoft.com/office/word/2012/wordml" xmlns:w16cex="http://schemas.microsoft.com/office/word/2018/wordml/cex" xmlns:w16cid="http://schemas.microsoft.com/office/word/2016/wordml/cid" xmlns:w16="http://schemas.microsoft.com/office/word/2018/wordml" xmlns:w16du="http://schemas.microsoft.com/office/word/2023/wordml/word16du" xmlns:w16sdtdh="http://schemas.microsoft.com/office/word/2020/wordml/sdtdatahash" xmlns:w16se="http://schemas.microsoft.com/office/word/2015/wordml/symex" xmlns:wpg="http://schemas.microsoft.com/office/word/2010/wordprocessingGroup" xmlns:wpi="http://schemas.microsoft.com/office/word/2010/wordprocessingInk" xmlns:wne="http://schemas.microsoft.com/office/word/2006/wordml" xmlns:wps="http://schemas.microsoft.com/office/word/2010/wordprocessingShape" mc:Ignorable="w14 w15 w16se w16cid w16 w16cex w16sdtdh w16du wp14">
+<w:hdr xmlns:wpc="http://schemas.microsoft.com/office/word/2010/wordprocessingCanvas" xmlns:cx="http://schemas.microsoft.com/office/drawing/2014/chartex" xmlns:cx1="http://schemas.microsoft.com/office/drawing/2015/9/8/chartex" xmlns:cx2="http://schemas.microsoft.com/office/drawing/2015/10/21/chartex" xmlns:cx3="http://schemas.microsoft.com/office/drawing/2016/5/9/chartex" xmlns:cx4="http://schemas.microsoft.com/office/drawing/2016/5/10/chartex" xmlns:cx5="http://schemas.microsoft.com/office/drawing/2016/5/11/chartex" xmlns:cx6="http://schemas.microsoft.com/office/drawing/2016/5/12/chartex" xmlns:cx7="http://schemas.microsoft.com/office/drawing/2016/5/13/chartex" xmlns:cx8="http://schemas.microsoft.com/office/drawing/2016/5/14/chartex" xmlns:mc="http://schemas.openxmlformats.org/markup-compatibility/2006" xmlns:aink="http://schemas.microsoft.com/office/drawing/2016/ink" xmlns:am3d="http://schemas.microsoft.com/office/drawing/2017/model3d" xmlns:o="urn:schemas-microsoft-com:office:office" xmlns:oel="http://schemas.microsoft.com/office/2019/extlst" xmlns:r="http://schemas.openxmlformats.org/officeDocument/2006/relationships" xmlns:m="http://schemas.openxmlformats.org/officeDocument/2006/math" xmlns:v="urn:schemas-microsoft-com:vml" xmlns:wp14="http://schemas.microsoft.com/office/word/2010/wordprocessingDrawing" xmlns:wp="http://schemas.openxmlformats.org/drawingml/2006/wordprocessingDrawing" xmlns:w10="urn:schemas-microsoft-com:office:word" xmlns:w="http://schemas.openxmlformats.org/wordprocessingml/2006/main" xmlns:w14="http://schemas.microsoft.com/office/word/2010/wordml" xmlns:w15="http://schemas.microsoft.com/office/word/2012/wordml" xmlns:w16cex="http://schemas.microsoft.com/office/word/2018/wordml/cex" xmlns:w16cid="http://schemas.microsoft.com/office/word/2016/wordml/cid" xmlns:w16="http://schemas.microsoft.com/office/word/2018/wordml" xmlns:w16du="http://schemas.microsoft.com/office/word/2023/wordml/word16du" xmlns:w16sdtdh="http://schemas.microsoft.com/office/word/2020/wordml/sdtdatahash" xmlns:w16sdtfl="http://schemas.microsoft.com/office/word/2024/wordml/sdtformatlock" xmlns:w16se="http://schemas.microsoft.com/office/word/2015/wordml/symex" xmlns:wpg="http://schemas.microsoft.com/office/word/2010/wordprocessingGroup" xmlns:wpi="http://schemas.microsoft.com/office/word/2010/wordprocessingInk" xmlns:wne="http://schemas.microsoft.com/office/word/2006/wordml" xmlns:wps="http://schemas.microsoft.com/office/word/2010/wordprocessingShape" mc:Ignorable="w14 w15 w16se w16cid w16 w16cex w16sdtdh w16sdtfl w16du wp14">
   <w:p>
     <w:pPr>
       <w:pStyle w:val="a3"/>
@@ -23755,7 +23744,7 @@
 </file>
 
 <file path=word/header3.xml><?xml version="1.0" encoding="utf-8"?>
-<w:hdr xmlns:wpc="http://schemas.microsoft.com/office/word/2010/wordprocessingCanvas" xmlns:cx="http://schemas.microsoft.com/office/drawing/2014/chartex" xmlns:cx1="http://schemas.microsoft.com/office/drawing/2015/9/8/chartex" xmlns:cx2="http://schemas.microsoft.com/office/drawing/2015/10/21/chartex" xmlns:cx3="http://schemas.microsoft.com/office/drawing/2016/5/9/chartex" xmlns:cx4="http://schemas.microsoft.com/office/drawing/2016/5/10/chartex" xmlns:cx5="http://schemas.microsoft.com/office/drawing/2016/5/11/chartex" xmlns:cx6="http://schemas.microsoft.com/office/drawing/2016/5/12/chartex" xmlns:cx7="http://schemas.microsoft.com/office/drawing/2016/5/13/chartex" xmlns:cx8="http://schemas.microsoft.com/office/drawing/2016/5/14/chartex" xmlns:mc="http://schemas.openxmlformats.org/markup-compatibility/2006" xmlns:aink="http://schemas.microsoft.com/office/drawing/2016/ink" xmlns:am3d="http://schemas.microsoft.com/office/drawing/2017/model3d" xmlns:o="urn:schemas-microsoft-com:office:office" xmlns:oel="http://schemas.microsoft.com/office/2019/extlst" xmlns:r="http://schemas.openxmlformats.org/officeDocument/2006/relationships" xmlns:m="http://schemas.openxmlformats.org/officeDocument/2006/math" xmlns:v="urn:schemas-microsoft-com:vml" xmlns:wp14="http://schemas.microsoft.com/office/word/2010/wordprocessingDrawing" xmlns:wp="http://schemas.openxmlformats.org/drawingml/2006/wordprocessingDrawing" xmlns:w10="urn:schemas-microsoft-com:office:word" xmlns:w="http://schemas.openxmlformats.org/wordprocessingml/2006/main" xmlns:w14="http://schemas.microsoft.com/office/word/2010/wordml" xmlns:w15="http://schemas.microsoft.com/office/word/2012/wordml" xmlns:w16cex="http://schemas.microsoft.com/office/word/2018/wordml/cex" xmlns:w16cid="http://schemas.microsoft.com/office/word/2016/wordml/cid" xmlns:w16="http://schemas.microsoft.com/office/word/2018/wordml" xmlns:w16du="http://schemas.microsoft.com/office/word/2023/wordml/word16du" xmlns:w16sdtdh="http://schemas.microsoft.com/office/word/2020/wordml/sdtdatahash" xmlns:w16se="http://schemas.microsoft.com/office/word/2015/wordml/symex" xmlns:wpg="http://schemas.microsoft.com/office/word/2010/wordprocessingGroup" xmlns:wpi="http://schemas.microsoft.com/office/word/2010/wordprocessingInk" xmlns:wne="http://schemas.microsoft.com/office/word/2006/wordml" xmlns:wps="http://schemas.microsoft.com/office/word/2010/wordprocessingShape" mc:Ignorable="w14 w15 w16se w16cid w16 w16cex w16sdtdh w16du wp14">
+<w:hdr xmlns:wpc="http://schemas.microsoft.com/office/word/2010/wordprocessingCanvas" xmlns:cx="http://schemas.microsoft.com/office/drawing/2014/chartex" xmlns:cx1="http://schemas.microsoft.com/office/drawing/2015/9/8/chartex" xmlns:cx2="http://schemas.microsoft.com/office/drawing/2015/10/21/chartex" xmlns:cx3="http://schemas.microsoft.com/office/drawing/2016/5/9/chartex" xmlns:cx4="http://schemas.microsoft.com/office/drawing/2016/5/10/chartex" xmlns:cx5="http://schemas.microsoft.com/office/drawing/2016/5/11/chartex" xmlns:cx6="http://schemas.microsoft.com/office/drawing/2016/5/12/chartex" xmlns:cx7="http://schemas.microsoft.com/office/drawing/2016/5/13/chartex" xmlns:cx8="http://schemas.microsoft.com/office/drawing/2016/5/14/chartex" xmlns:mc="http://schemas.openxmlformats.org/markup-compatibility/2006" xmlns:aink="http://schemas.microsoft.com/office/drawing/2016/ink" xmlns:am3d="http://schemas.microsoft.com/office/drawing/2017/model3d" xmlns:o="urn:schemas-microsoft-com:office:office" xmlns:oel="http://schemas.microsoft.com/office/2019/extlst" xmlns:r="http://schemas.openxmlformats.org/officeDocument/2006/relationships" xmlns:m="http://schemas.openxmlformats.org/officeDocument/2006/math" xmlns:v="urn:schemas-microsoft-com:vml" xmlns:wp14="http://schemas.microsoft.com/office/word/2010/wordprocessingDrawing" xmlns:wp="http://schemas.openxmlformats.org/drawingml/2006/wordprocessingDrawing" xmlns:w10="urn:schemas-microsoft-com:office:word" xmlns:w="http://schemas.openxmlformats.org/wordprocessingml/2006/main" xmlns:w14="http://schemas.microsoft.com/office/word/2010/wordml" xmlns:w15="http://schemas.microsoft.com/office/word/2012/wordml" xmlns:w16cex="http://schemas.microsoft.com/office/word/2018/wordml/cex" xmlns:w16cid="http://schemas.microsoft.com/office/word/2016/wordml/cid" xmlns:w16="http://schemas.microsoft.com/office/word/2018/wordml" xmlns:w16du="http://schemas.microsoft.com/office/word/2023/wordml/word16du" xmlns:w16sdtdh="http://schemas.microsoft.com/office/word/2020/wordml/sdtdatahash" xmlns:w16sdtfl="http://schemas.microsoft.com/office/word/2024/wordml/sdtformatlock" xmlns:w16se="http://schemas.microsoft.com/office/word/2015/wordml/symex" xmlns:wpg="http://schemas.microsoft.com/office/word/2010/wordprocessingGroup" xmlns:wpi="http://schemas.microsoft.com/office/word/2010/wordprocessingInk" xmlns:wne="http://schemas.microsoft.com/office/word/2006/wordml" xmlns:wps="http://schemas.microsoft.com/office/word/2010/wordprocessingShape" mc:Ignorable="w14 w15 w16se w16cid w16 w16cex w16sdtdh w16sdtfl w16du wp14">
   <w:p>
     <w:pPr>
       <w:pStyle w:val="a3"/>
@@ -23765,7 +23754,7 @@
 </file>
 
 <file path=word/header4.xml><?xml version="1.0" encoding="utf-8"?>
-<w:hdr xmlns:wpc="http://schemas.microsoft.com/office/word/2010/wordprocessingCanvas" xmlns:cx="http://schemas.microsoft.com/office/drawing/2014/chartex" xmlns:cx1="http://schemas.microsoft.com/office/drawing/2015/9/8/chartex" xmlns:cx2="http://schemas.microsoft.com/office/drawing/2015/10/21/chartex" xmlns:cx3="http://schemas.microsoft.com/office/drawing/2016/5/9/chartex" xmlns:cx4="http://schemas.microsoft.com/office/drawing/2016/5/10/chartex" xmlns:cx5="http://schemas.microsoft.com/office/drawing/2016/5/11/chartex" xmlns:cx6="http://schemas.microsoft.com/office/drawing/2016/5/12/chartex" xmlns:cx7="http://schemas.microsoft.com/office/drawing/2016/5/13/chartex" xmlns:cx8="http://schemas.microsoft.com/office/drawing/2016/5/14/chartex" xmlns:mc="http://schemas.openxmlformats.org/markup-compatibility/2006" xmlns:aink="http://schemas.microsoft.com/office/drawing/2016/ink" xmlns:am3d="http://schemas.microsoft.com/office/drawing/2017/model3d" xmlns:o="urn:schemas-microsoft-com:office:office" xmlns:oel="http://schemas.microsoft.com/office/2019/extlst" xmlns:r="http://schemas.openxmlformats.org/officeDocument/2006/relationships" xmlns:m="http://schemas.openxmlformats.org/officeDocument/2006/math" xmlns:v="urn:schemas-microsoft-com:vml" xmlns:wp14="http://schemas.microsoft.com/office/word/2010/wordprocessingDrawing" xmlns:wp="http://schemas.openxmlformats.org/drawingml/2006/wordprocessingDrawing" xmlns:w10="urn:schemas-microsoft-com:office:word" xmlns:w="http://schemas.openxmlformats.org/wordprocessingml/2006/main" xmlns:w14="http://schemas.microsoft.com/office/word/2010/wordml" xmlns:w15="http://schemas.microsoft.com/office/word/2012/wordml" xmlns:w16cex="http://schemas.microsoft.com/office/word/2018/wordml/cex" xmlns:w16cid="http://schemas.microsoft.com/office/word/2016/wordml/cid" xmlns:w16="http://schemas.microsoft.com/office/word/2018/wordml" xmlns:w16du="http://schemas.microsoft.com/office/word/2023/wordml/word16du" xmlns:w16sdtdh="http://schemas.microsoft.com/office/word/2020/wordml/sdtdatahash" xmlns:w16se="http://schemas.microsoft.com/office/word/2015/wordml/symex" xmlns:wpg="http://schemas.microsoft.com/office/word/2010/wordprocessingGroup" xmlns:wpi="http://schemas.microsoft.com/office/word/2010/wordprocessingInk" xmlns:wne="http://schemas.microsoft.com/office/word/2006/wordml" xmlns:wps="http://schemas.microsoft.com/office/word/2010/wordprocessingShape" mc:Ignorable="w14 w15 w16se w16cid w16 w16cex w16sdtdh w16du wp14">
+<w:hdr xmlns:wpc="http://schemas.microsoft.com/office/word/2010/wordprocessingCanvas" xmlns:cx="http://schemas.microsoft.com/office/drawing/2014/chartex" xmlns:cx1="http://schemas.microsoft.com/office/drawing/2015/9/8/chartex" xmlns:cx2="http://schemas.microsoft.com/office/drawing/2015/10/21/chartex" xmlns:cx3="http://schemas.microsoft.com/office/drawing/2016/5/9/chartex" xmlns:cx4="http://schemas.microsoft.com/office/drawing/2016/5/10/chartex" xmlns:cx5="http://schemas.microsoft.com/office/drawing/2016/5/11/chartex" xmlns:cx6="http://schemas.microsoft.com/office/drawing/2016/5/12/chartex" xmlns:cx7="http://schemas.microsoft.com/office/drawing/2016/5/13/chartex" xmlns:cx8="http://schemas.microsoft.com/office/drawing/2016/5/14/chartex" xmlns:mc="http://schemas.openxmlformats.org/markup-compatibility/2006" xmlns:aink="http://schemas.microsoft.com/office/drawing/2016/ink" xmlns:am3d="http://schemas.microsoft.com/office/drawing/2017/model3d" xmlns:o="urn:schemas-microsoft-com:office:office" xmlns:oel="http://schemas.microsoft.com/office/2019/extlst" xmlns:r="http://schemas.openxmlformats.org/officeDocument/2006/relationships" xmlns:m="http://schemas.openxmlformats.org/officeDocument/2006/math" xmlns:v="urn:schemas-microsoft-com:vml" xmlns:wp14="http://schemas.microsoft.com/office/word/2010/wordprocessingDrawing" xmlns:wp="http://schemas.openxmlformats.org/drawingml/2006/wordprocessingDrawing" xmlns:w10="urn:schemas-microsoft-com:office:word" xmlns:w="http://schemas.openxmlformats.org/wordprocessingml/2006/main" xmlns:w14="http://schemas.microsoft.com/office/word/2010/wordml" xmlns:w15="http://schemas.microsoft.com/office/word/2012/wordml" xmlns:w16cex="http://schemas.microsoft.com/office/word/2018/wordml/cex" xmlns:w16cid="http://schemas.microsoft.com/office/word/2016/wordml/cid" xmlns:w16="http://schemas.microsoft.com/office/word/2018/wordml" xmlns:w16du="http://schemas.microsoft.com/office/word/2023/wordml/word16du" xmlns:w16sdtdh="http://schemas.microsoft.com/office/word/2020/wordml/sdtdatahash" xmlns:w16sdtfl="http://schemas.microsoft.com/office/word/2024/wordml/sdtformatlock" xmlns:w16se="http://schemas.microsoft.com/office/word/2015/wordml/symex" xmlns:wpg="http://schemas.microsoft.com/office/word/2010/wordprocessingGroup" xmlns:wpi="http://schemas.microsoft.com/office/word/2010/wordprocessingInk" xmlns:wne="http://schemas.microsoft.com/office/word/2006/wordml" xmlns:wps="http://schemas.microsoft.com/office/word/2010/wordprocessingShape" mc:Ignorable="w14 w15 w16se w16cid w16 w16cex w16sdtdh w16sdtfl w16du wp14">
   <w:p>
     <w:pPr>
       <w:pStyle w:val="a3"/>
@@ -23776,7 +23765,7 @@
 </file>
 
 <file path=word/numbering.xml><?xml version="1.0" encoding="utf-8"?>
-<w:numbering xmlns:wpc="http://schemas.microsoft.com/office/word/2010/wordprocessingCanvas" xmlns:cx="http://schemas.microsoft.com/office/drawing/2014/chartex" xmlns:cx1="http://schemas.microsoft.com/office/drawing/2015/9/8/chartex" xmlns:cx2="http://schemas.microsoft.com/office/drawing/2015/10/21/chartex" xmlns:cx3="http://schemas.microsoft.com/office/drawing/2016/5/9/chartex" xmlns:cx4="http://schemas.microsoft.com/office/drawing/2016/5/10/chartex" xmlns:cx5="http://schemas.microsoft.com/office/drawing/2016/5/11/chartex" xmlns:cx6="http://schemas.microsoft.com/office/drawing/2016/5/12/chartex" xmlns:cx7="http://schemas.microsoft.com/office/drawing/2016/5/13/chartex" xmlns:cx8="http://schemas.microsoft.com/office/drawing/2016/5/14/chartex" xmlns:mc="http://schemas.openxmlformats.org/markup-compatibility/2006" xmlns:aink="http://schemas.microsoft.com/office/drawing/2016/ink" xmlns:am3d="http://schemas.microsoft.com/office/drawing/2017/model3d" xmlns:o="urn:schemas-microsoft-com:office:office" xmlns:oel="http://schemas.microsoft.com/office/2019/extlst" xmlns:r="http://schemas.openxmlformats.org/officeDocument/2006/relationships" xmlns:m="http://schemas.openxmlformats.org/officeDocument/2006/math" xmlns:v="urn:schemas-microsoft-com:vml" xmlns:wp14="http://schemas.microsoft.com/office/word/2010/wordprocessingDrawing" xmlns:wp="http://schemas.openxmlformats.org/drawingml/2006/wordprocessingDrawing" xmlns:w10="urn:schemas-microsoft-com:office:word" xmlns:w="http://schemas.openxmlformats.org/wordprocessingml/2006/main" xmlns:w14="http://schemas.microsoft.com/office/word/2010/wordml" xmlns:w15="http://schemas.microsoft.com/office/word/2012/wordml" xmlns:w16cex="http://schemas.microsoft.com/office/word/2018/wordml/cex" xmlns:w16cid="http://schemas.microsoft.com/office/word/2016/wordml/cid" xmlns:w16="http://schemas.microsoft.com/office/word/2018/wordml" xmlns:w16du="http://schemas.microsoft.com/office/word/2023/wordml/word16du" xmlns:w16sdtdh="http://schemas.microsoft.com/office/word/2020/wordml/sdtdatahash" xmlns:w16se="http://schemas.microsoft.com/office/word/2015/wordml/symex" xmlns:wpg="http://schemas.microsoft.com/office/word/2010/wordprocessingGroup" xmlns:wpi="http://schemas.microsoft.com/office/word/2010/wordprocessingInk" xmlns:wne="http://schemas.microsoft.com/office/word/2006/wordml" xmlns:wps="http://schemas.microsoft.com/office/word/2010/wordprocessingShape" mc:Ignorable="w14 w15 w16se w16cid w16 w16cex w16sdtdh w16du wp14">
+<w:numbering xmlns:wpc="http://schemas.microsoft.com/office/word/2010/wordprocessingCanvas" xmlns:cx="http://schemas.microsoft.com/office/drawing/2014/chartex" xmlns:cx1="http://schemas.microsoft.com/office/drawing/2015/9/8/chartex" xmlns:cx2="http://schemas.microsoft.com/office/drawing/2015/10/21/chartex" xmlns:cx3="http://schemas.microsoft.com/office/drawing/2016/5/9/chartex" xmlns:cx4="http://schemas.microsoft.com/office/drawing/2016/5/10/chartex" xmlns:cx5="http://schemas.microsoft.com/office/drawing/2016/5/11/chartex" xmlns:cx6="http://schemas.microsoft.com/office/drawing/2016/5/12/chartex" xmlns:cx7="http://schemas.microsoft.com/office/drawing/2016/5/13/chartex" xmlns:cx8="http://schemas.microsoft.com/office/drawing/2016/5/14/chartex" xmlns:mc="http://schemas.openxmlformats.org/markup-compatibility/2006" xmlns:aink="http://schemas.microsoft.com/office/drawing/2016/ink" xmlns:am3d="http://schemas.microsoft.com/office/drawing/2017/model3d" xmlns:o="urn:schemas-microsoft-com:office:office" xmlns:oel="http://schemas.microsoft.com/office/2019/extlst" xmlns:r="http://schemas.openxmlformats.org/officeDocument/2006/relationships" xmlns:m="http://schemas.openxmlformats.org/officeDocument/2006/math" xmlns:v="urn:schemas-microsoft-com:vml" xmlns:wp14="http://schemas.microsoft.com/office/word/2010/wordprocessingDrawing" xmlns:wp="http://schemas.openxmlformats.org/drawingml/2006/wordprocessingDrawing" xmlns:w10="urn:schemas-microsoft-com:office:word" xmlns:w="http://schemas.openxmlformats.org/wordprocessingml/2006/main" xmlns:w14="http://schemas.microsoft.com/office/word/2010/wordml" xmlns:w15="http://schemas.microsoft.com/office/word/2012/wordml" xmlns:w16cex="http://schemas.microsoft.com/office/word/2018/wordml/cex" xmlns:w16cid="http://schemas.microsoft.com/office/word/2016/wordml/cid" xmlns:w16="http://schemas.microsoft.com/office/word/2018/wordml" xmlns:w16du="http://schemas.microsoft.com/office/word/2023/wordml/word16du" xmlns:w16sdtdh="http://schemas.microsoft.com/office/word/2020/wordml/sdtdatahash" xmlns:w16sdtfl="http://schemas.microsoft.com/office/word/2024/wordml/sdtformatlock" xmlns:w16se="http://schemas.microsoft.com/office/word/2015/wordml/symex" xmlns:wpg="http://schemas.microsoft.com/office/word/2010/wordprocessingGroup" xmlns:wpi="http://schemas.microsoft.com/office/word/2010/wordprocessingInk" xmlns:wne="http://schemas.microsoft.com/office/word/2006/wordml" xmlns:wps="http://schemas.microsoft.com/office/word/2010/wordprocessingShape" mc:Ignorable="w14 w15 w16se w16cid w16 w16cex w16sdtdh w16sdtfl w16du wp14">
   <w:abstractNum w:abstractNumId="0" w15:restartNumberingAfterBreak="0">
     <w:nsid w:val="01943662"/>
     <w:multiLevelType w:val="hybridMultilevel"/>
@@ -23891,6 +23880,119 @@
     </w:lvl>
   </w:abstractNum>
   <w:abstractNum w:abstractNumId="1" w15:restartNumberingAfterBreak="0">
+    <w:nsid w:val="02B055E4"/>
+    <w:multiLevelType w:val="hybridMultilevel"/>
+    <w:tmpl w:val="C42426BA"/>
+    <w:lvl w:ilvl="0" w:tplc="50DEACDE">
+      <w:numFmt w:val="bullet"/>
+      <w:lvlText w:val="-"/>
+      <w:lvlJc w:val="left"/>
+      <w:pPr>
+        <w:ind w:left="1080" w:hanging="360"/>
+      </w:pPr>
+      <w:rPr>
+        <w:rFonts w:ascii="Calibri" w:eastAsiaTheme="minorHAnsi" w:hAnsi="Calibri" w:cs="Calibri" w:hint="default"/>
+        <w:b/>
+      </w:rPr>
+    </w:lvl>
+    <w:lvl w:ilvl="1" w:tplc="04020003" w:tentative="1">
+      <w:start w:val="1"/>
+      <w:numFmt w:val="bullet"/>
+      <w:lvlText w:val="o"/>
+      <w:lvlJc w:val="left"/>
+      <w:pPr>
+        <w:ind w:left="1800" w:hanging="360"/>
+      </w:pPr>
+      <w:rPr>
+        <w:rFonts w:ascii="Courier New" w:hAnsi="Courier New" w:cs="Courier New" w:hint="default"/>
+      </w:rPr>
+    </w:lvl>
+    <w:lvl w:ilvl="2" w:tplc="04020005" w:tentative="1">
+      <w:start w:val="1"/>
+      <w:numFmt w:val="bullet"/>
+      <w:lvlText w:val=""/>
+      <w:lvlJc w:val="left"/>
+      <w:pPr>
+        <w:ind w:left="2520" w:hanging="360"/>
+      </w:pPr>
+      <w:rPr>
+        <w:rFonts w:ascii="Wingdings" w:hAnsi="Wingdings" w:hint="default"/>
+      </w:rPr>
+    </w:lvl>
+    <w:lvl w:ilvl="3" w:tplc="04020001" w:tentative="1">
+      <w:start w:val="1"/>
+      <w:numFmt w:val="bullet"/>
+      <w:lvlText w:val=""/>
+      <w:lvlJc w:val="left"/>
+      <w:pPr>
+        <w:ind w:left="3240" w:hanging="360"/>
+      </w:pPr>
+      <w:rPr>
+        <w:rFonts w:ascii="Symbol" w:hAnsi="Symbol" w:hint="default"/>
+      </w:rPr>
+    </w:lvl>
+    <w:lvl w:ilvl="4" w:tplc="04020003" w:tentative="1">
+      <w:start w:val="1"/>
+      <w:numFmt w:val="bullet"/>
+      <w:lvlText w:val="o"/>
+      <w:lvlJc w:val="left"/>
+      <w:pPr>
+        <w:ind w:left="3960" w:hanging="360"/>
+      </w:pPr>
+      <w:rPr>
+        <w:rFonts w:ascii="Courier New" w:hAnsi="Courier New" w:cs="Courier New" w:hint="default"/>
+      </w:rPr>
+    </w:lvl>
+    <w:lvl w:ilvl="5" w:tplc="04020005" w:tentative="1">
+      <w:start w:val="1"/>
+      <w:numFmt w:val="bullet"/>
+      <w:lvlText w:val=""/>
+      <w:lvlJc w:val="left"/>
+      <w:pPr>
+        <w:ind w:left="4680" w:hanging="360"/>
+      </w:pPr>
+      <w:rPr>
+        <w:rFonts w:ascii="Wingdings" w:hAnsi="Wingdings" w:hint="default"/>
+      </w:rPr>
+    </w:lvl>
+    <w:lvl w:ilvl="6" w:tplc="04020001" w:tentative="1">
+      <w:start w:val="1"/>
+      <w:numFmt w:val="bullet"/>
+      <w:lvlText w:val=""/>
+      <w:lvlJc w:val="left"/>
+      <w:pPr>
+        <w:ind w:left="5400" w:hanging="360"/>
+      </w:pPr>
+      <w:rPr>
+        <w:rFonts w:ascii="Symbol" w:hAnsi="Symbol" w:hint="default"/>
+      </w:rPr>
+    </w:lvl>
+    <w:lvl w:ilvl="7" w:tplc="04020003" w:tentative="1">
+      <w:start w:val="1"/>
+      <w:numFmt w:val="bullet"/>
+      <w:lvlText w:val="o"/>
+      <w:lvlJc w:val="left"/>
+      <w:pPr>
+        <w:ind w:left="6120" w:hanging="360"/>
+      </w:pPr>
+      <w:rPr>
+        <w:rFonts w:ascii="Courier New" w:hAnsi="Courier New" w:cs="Courier New" w:hint="default"/>
+      </w:rPr>
+    </w:lvl>
+    <w:lvl w:ilvl="8" w:tplc="04020005" w:tentative="1">
+      <w:start w:val="1"/>
+      <w:numFmt w:val="bullet"/>
+      <w:lvlText w:val=""/>
+      <w:lvlJc w:val="left"/>
+      <w:pPr>
+        <w:ind w:left="6840" w:hanging="360"/>
+      </w:pPr>
+      <w:rPr>
+        <w:rFonts w:ascii="Wingdings" w:hAnsi="Wingdings" w:hint="default"/>
+      </w:rPr>
+    </w:lvl>
+  </w:abstractNum>
+  <w:abstractNum w:abstractNumId="2" w15:restartNumberingAfterBreak="0">
     <w:nsid w:val="12BB47BC"/>
     <w:multiLevelType w:val="hybridMultilevel"/>
     <w:tmpl w:val="980CB2B2"/>
@@ -24003,7 +24105,7 @@
       </w:rPr>
     </w:lvl>
   </w:abstractNum>
-  <w:abstractNum w:abstractNumId="2" w15:restartNumberingAfterBreak="0">
+  <w:abstractNum w:abstractNumId="3" w15:restartNumberingAfterBreak="0">
     <w:nsid w:val="13863319"/>
     <w:multiLevelType w:val="hybridMultilevel"/>
     <w:tmpl w:val="2294E59E"/>
@@ -24116,7 +24218,120 @@
       </w:rPr>
     </w:lvl>
   </w:abstractNum>
-  <w:abstractNum w:abstractNumId="3" w15:restartNumberingAfterBreak="0">
+  <w:abstractNum w:abstractNumId="4" w15:restartNumberingAfterBreak="0">
+    <w:nsid w:val="1D3B04F4"/>
+    <w:multiLevelType w:val="hybridMultilevel"/>
+    <w:tmpl w:val="68061046"/>
+    <w:lvl w:ilvl="0" w:tplc="50DEACDE">
+      <w:numFmt w:val="bullet"/>
+      <w:lvlText w:val="-"/>
+      <w:lvlJc w:val="left"/>
+      <w:pPr>
+        <w:ind w:left="1080" w:hanging="360"/>
+      </w:pPr>
+      <w:rPr>
+        <w:rFonts w:ascii="Calibri" w:eastAsiaTheme="minorHAnsi" w:hAnsi="Calibri" w:cs="Calibri" w:hint="default"/>
+        <w:b/>
+      </w:rPr>
+    </w:lvl>
+    <w:lvl w:ilvl="1" w:tplc="04020003" w:tentative="1">
+      <w:start w:val="1"/>
+      <w:numFmt w:val="bullet"/>
+      <w:lvlText w:val="o"/>
+      <w:lvlJc w:val="left"/>
+      <w:pPr>
+        <w:ind w:left="1800" w:hanging="360"/>
+      </w:pPr>
+      <w:rPr>
+        <w:rFonts w:ascii="Courier New" w:hAnsi="Courier New" w:cs="Courier New" w:hint="default"/>
+      </w:rPr>
+    </w:lvl>
+    <w:lvl w:ilvl="2" w:tplc="04020005" w:tentative="1">
+      <w:start w:val="1"/>
+      <w:numFmt w:val="bullet"/>
+      <w:lvlText w:val=""/>
+      <w:lvlJc w:val="left"/>
+      <w:pPr>
+        <w:ind w:left="2520" w:hanging="360"/>
+      </w:pPr>
+      <w:rPr>
+        <w:rFonts w:ascii="Wingdings" w:hAnsi="Wingdings" w:hint="default"/>
+      </w:rPr>
+    </w:lvl>
+    <w:lvl w:ilvl="3" w:tplc="04020001" w:tentative="1">
+      <w:start w:val="1"/>
+      <w:numFmt w:val="bullet"/>
+      <w:lvlText w:val=""/>
+      <w:lvlJc w:val="left"/>
+      <w:pPr>
+        <w:ind w:left="3240" w:hanging="360"/>
+      </w:pPr>
+      <w:rPr>
+        <w:rFonts w:ascii="Symbol" w:hAnsi="Symbol" w:hint="default"/>
+      </w:rPr>
+    </w:lvl>
+    <w:lvl w:ilvl="4" w:tplc="04020003" w:tentative="1">
+      <w:start w:val="1"/>
+      <w:numFmt w:val="bullet"/>
+      <w:lvlText w:val="o"/>
+      <w:lvlJc w:val="left"/>
+      <w:pPr>
+        <w:ind w:left="3960" w:hanging="360"/>
+      </w:pPr>
+      <w:rPr>
+        <w:rFonts w:ascii="Courier New" w:hAnsi="Courier New" w:cs="Courier New" w:hint="default"/>
+      </w:rPr>
+    </w:lvl>
+    <w:lvl w:ilvl="5" w:tplc="04020005" w:tentative="1">
+      <w:start w:val="1"/>
+      <w:numFmt w:val="bullet"/>
+      <w:lvlText w:val=""/>
+      <w:lvlJc w:val="left"/>
+      <w:pPr>
+        <w:ind w:left="4680" w:hanging="360"/>
+      </w:pPr>
+      <w:rPr>
+        <w:rFonts w:ascii="Wingdings" w:hAnsi="Wingdings" w:hint="default"/>
+      </w:rPr>
+    </w:lvl>
+    <w:lvl w:ilvl="6" w:tplc="04020001" w:tentative="1">
+      <w:start w:val="1"/>
+      <w:numFmt w:val="bullet"/>
+      <w:lvlText w:val=""/>
+      <w:lvlJc w:val="left"/>
+      <w:pPr>
+        <w:ind w:left="5400" w:hanging="360"/>
+      </w:pPr>
+      <w:rPr>
+        <w:rFonts w:ascii="Symbol" w:hAnsi="Symbol" w:hint="default"/>
+      </w:rPr>
+    </w:lvl>
+    <w:lvl w:ilvl="7" w:tplc="04020003" w:tentative="1">
+      <w:start w:val="1"/>
+      <w:numFmt w:val="bullet"/>
+      <w:lvlText w:val="o"/>
+      <w:lvlJc w:val="left"/>
+      <w:pPr>
+        <w:ind w:left="6120" w:hanging="360"/>
+      </w:pPr>
+      <w:rPr>
+        <w:rFonts w:ascii="Courier New" w:hAnsi="Courier New" w:cs="Courier New" w:hint="default"/>
+      </w:rPr>
+    </w:lvl>
+    <w:lvl w:ilvl="8" w:tplc="04020005" w:tentative="1">
+      <w:start w:val="1"/>
+      <w:numFmt w:val="bullet"/>
+      <w:lvlText w:val=""/>
+      <w:lvlJc w:val="left"/>
+      <w:pPr>
+        <w:ind w:left="6840" w:hanging="360"/>
+      </w:pPr>
+      <w:rPr>
+        <w:rFonts w:ascii="Wingdings" w:hAnsi="Wingdings" w:hint="default"/>
+      </w:rPr>
+    </w:lvl>
+  </w:abstractNum>
+  <w:abstractNum w:abstractNumId="5" w15:restartNumberingAfterBreak="0">
     <w:nsid w:val="39675E1F"/>
     <w:multiLevelType w:val="hybridMultilevel"/>
     <w:tmpl w:val="198EA5A2"/>
@@ -24229,7 +24444,7 @@
       </w:rPr>
     </w:lvl>
   </w:abstractNum>
-  <w:abstractNum w:abstractNumId="4" w15:restartNumberingAfterBreak="0">
+  <w:abstractNum w:abstractNumId="6" w15:restartNumberingAfterBreak="0">
     <w:nsid w:val="3DAA686D"/>
     <w:multiLevelType w:val="hybridMultilevel"/>
     <w:tmpl w:val="EAFA2346"/>
@@ -24342,7 +24557,7 @@
       </w:rPr>
     </w:lvl>
   </w:abstractNum>
-  <w:abstractNum w:abstractNumId="5" w15:restartNumberingAfterBreak="0">
+  <w:abstractNum w:abstractNumId="7" w15:restartNumberingAfterBreak="0">
     <w:nsid w:val="428E04F7"/>
     <w:multiLevelType w:val="hybridMultilevel"/>
     <w:tmpl w:val="2E666436"/>
@@ -24455,7 +24670,7 @@
       </w:rPr>
     </w:lvl>
   </w:abstractNum>
-  <w:abstractNum w:abstractNumId="6" w15:restartNumberingAfterBreak="0">
+  <w:abstractNum w:abstractNumId="8" w15:restartNumberingAfterBreak="0">
     <w:nsid w:val="48F93298"/>
     <w:multiLevelType w:val="hybridMultilevel"/>
     <w:tmpl w:val="40A8BADC"/>
@@ -24544,7 +24759,7 @@
       </w:pPr>
     </w:lvl>
   </w:abstractNum>
-  <w:abstractNum w:abstractNumId="7" w15:restartNumberingAfterBreak="0">
+  <w:abstractNum w:abstractNumId="9" w15:restartNumberingAfterBreak="0">
     <w:nsid w:val="49F15A4A"/>
     <w:multiLevelType w:val="hybridMultilevel"/>
     <w:tmpl w:val="9B9A13DA"/>
@@ -24634,7 +24849,7 @@
       </w:pPr>
     </w:lvl>
   </w:abstractNum>
-  <w:abstractNum w:abstractNumId="8" w15:restartNumberingAfterBreak="0">
+  <w:abstractNum w:abstractNumId="10" w15:restartNumberingAfterBreak="0">
     <w:nsid w:val="52170E62"/>
     <w:multiLevelType w:val="hybridMultilevel"/>
     <w:tmpl w:val="D1A686BE"/>
@@ -24720,7 +24935,7 @@
       </w:pPr>
     </w:lvl>
   </w:abstractNum>
-  <w:abstractNum w:abstractNumId="9" w15:restartNumberingAfterBreak="0">
+  <w:abstractNum w:abstractNumId="11" w15:restartNumberingAfterBreak="0">
     <w:nsid w:val="5FF92318"/>
     <w:multiLevelType w:val="hybridMultilevel"/>
     <w:tmpl w:val="F7E23804"/>
@@ -24833,7 +25048,7 @@
       </w:rPr>
     </w:lvl>
   </w:abstractNum>
-  <w:abstractNum w:abstractNumId="10" w15:restartNumberingAfterBreak="0">
+  <w:abstractNum w:abstractNumId="12" w15:restartNumberingAfterBreak="0">
     <w:nsid w:val="643346E6"/>
     <w:multiLevelType w:val="hybridMultilevel"/>
     <w:tmpl w:val="36769918"/>
@@ -24922,7 +25137,120 @@
       </w:pPr>
     </w:lvl>
   </w:abstractNum>
-  <w:abstractNum w:abstractNumId="11" w15:restartNumberingAfterBreak="0">
+  <w:abstractNum w:abstractNumId="13" w15:restartNumberingAfterBreak="0">
+    <w:nsid w:val="6F752C69"/>
+    <w:multiLevelType w:val="hybridMultilevel"/>
+    <w:tmpl w:val="381E311E"/>
+    <w:lvl w:ilvl="0" w:tplc="50DEACDE">
+      <w:numFmt w:val="bullet"/>
+      <w:lvlText w:val="-"/>
+      <w:lvlJc w:val="left"/>
+      <w:pPr>
+        <w:ind w:left="720" w:hanging="360"/>
+      </w:pPr>
+      <w:rPr>
+        <w:rFonts w:ascii="Calibri" w:eastAsiaTheme="minorHAnsi" w:hAnsi="Calibri" w:cs="Calibri" w:hint="default"/>
+        <w:b/>
+      </w:rPr>
+    </w:lvl>
+    <w:lvl w:ilvl="1" w:tplc="04020003" w:tentative="1">
+      <w:start w:val="1"/>
+      <w:numFmt w:val="bullet"/>
+      <w:lvlText w:val="o"/>
+      <w:lvlJc w:val="left"/>
+      <w:pPr>
+        <w:ind w:left="1440" w:hanging="360"/>
+      </w:pPr>
+      <w:rPr>
+        <w:rFonts w:ascii="Courier New" w:hAnsi="Courier New" w:cs="Courier New" w:hint="default"/>
+      </w:rPr>
+    </w:lvl>
+    <w:lvl w:ilvl="2" w:tplc="04020005" w:tentative="1">
+      <w:start w:val="1"/>
+      <w:numFmt w:val="bullet"/>
+      <w:lvlText w:val=""/>
+      <w:lvlJc w:val="left"/>
+      <w:pPr>
+        <w:ind w:left="2160" w:hanging="360"/>
+      </w:pPr>
+      <w:rPr>
+        <w:rFonts w:ascii="Wingdings" w:hAnsi="Wingdings" w:hint="default"/>
+      </w:rPr>
+    </w:lvl>
+    <w:lvl w:ilvl="3" w:tplc="04020001" w:tentative="1">
+      <w:start w:val="1"/>
+      <w:numFmt w:val="bullet"/>
+      <w:lvlText w:val=""/>
+      <w:lvlJc w:val="left"/>
+      <w:pPr>
+        <w:ind w:left="2880" w:hanging="360"/>
+      </w:pPr>
+      <w:rPr>
+        <w:rFonts w:ascii="Symbol" w:hAnsi="Symbol" w:hint="default"/>
+      </w:rPr>
+    </w:lvl>
+    <w:lvl w:ilvl="4" w:tplc="04020003" w:tentative="1">
+      <w:start w:val="1"/>
+      <w:numFmt w:val="bullet"/>
+      <w:lvlText w:val="o"/>
+      <w:lvlJc w:val="left"/>
+      <w:pPr>
+        <w:ind w:left="3600" w:hanging="360"/>
+      </w:pPr>
+      <w:rPr>
+        <w:rFonts w:ascii="Courier New" w:hAnsi="Courier New" w:cs="Courier New" w:hint="default"/>
+      </w:rPr>
+    </w:lvl>
+    <w:lvl w:ilvl="5" w:tplc="04020005" w:tentative="1">
+      <w:start w:val="1"/>
+      <w:numFmt w:val="bullet"/>
+      <w:lvlText w:val=""/>
+      <w:lvlJc w:val="left"/>
+      <w:pPr>
+        <w:ind w:left="4320" w:hanging="360"/>
+      </w:pPr>
+      <w:rPr>
+        <w:rFonts w:ascii="Wingdings" w:hAnsi="Wingdings" w:hint="default"/>
+      </w:rPr>
+    </w:lvl>
+    <w:lvl w:ilvl="6" w:tplc="04020001" w:tentative="1">
+      <w:start w:val="1"/>
+      <w:numFmt w:val="bullet"/>
+      <w:lvlText w:val=""/>
+      <w:lvlJc w:val="left"/>
+      <w:pPr>
+        <w:ind w:left="5040" w:hanging="360"/>
+      </w:pPr>
+      <w:rPr>
+        <w:rFonts w:ascii="Symbol" w:hAnsi="Symbol" w:hint="default"/>
+      </w:rPr>
+    </w:lvl>
+    <w:lvl w:ilvl="7" w:tplc="04020003" w:tentative="1">
+      <w:start w:val="1"/>
+      <w:numFmt w:val="bullet"/>
+      <w:lvlText w:val="o"/>
+      <w:lvlJc w:val="left"/>
+      <w:pPr>
+        <w:ind w:left="5760" w:hanging="360"/>
+      </w:pPr>
+      <w:rPr>
+        <w:rFonts w:ascii="Courier New" w:hAnsi="Courier New" w:cs="Courier New" w:hint="default"/>
+      </w:rPr>
+    </w:lvl>
+    <w:lvl w:ilvl="8" w:tplc="04020005" w:tentative="1">
+      <w:start w:val="1"/>
+      <w:numFmt w:val="bullet"/>
+      <w:lvlText w:val=""/>
+      <w:lvlJc w:val="left"/>
+      <w:pPr>
+        <w:ind w:left="6480" w:hanging="360"/>
+      </w:pPr>
+      <w:rPr>
+        <w:rFonts w:ascii="Wingdings" w:hAnsi="Wingdings" w:hint="default"/>
+      </w:rPr>
+    </w:lvl>
+  </w:abstractNum>
+  <w:abstractNum w:abstractNumId="14" w15:restartNumberingAfterBreak="0">
     <w:nsid w:val="70774719"/>
     <w:multiLevelType w:val="hybridMultilevel"/>
     <w:tmpl w:val="8E5491EA"/>
@@ -25035,7 +25363,7 @@
       </w:rPr>
     </w:lvl>
   </w:abstractNum>
-  <w:abstractNum w:abstractNumId="12" w15:restartNumberingAfterBreak="0">
+  <w:abstractNum w:abstractNumId="15" w15:restartNumberingAfterBreak="0">
     <w:nsid w:val="716926A8"/>
     <w:multiLevelType w:val="hybridMultilevel"/>
     <w:tmpl w:val="343C3464"/>
@@ -25148,7 +25476,7 @@
       </w:rPr>
     </w:lvl>
   </w:abstractNum>
-  <w:abstractNum w:abstractNumId="13" w15:restartNumberingAfterBreak="0">
+  <w:abstractNum w:abstractNumId="16" w15:restartNumberingAfterBreak="0">
     <w:nsid w:val="763513C9"/>
     <w:multiLevelType w:val="hybridMultilevel"/>
     <w:tmpl w:val="78C829B2"/>
@@ -25261,7 +25589,7 @@
       </w:rPr>
     </w:lvl>
   </w:abstractNum>
-  <w:abstractNum w:abstractNumId="14" w15:restartNumberingAfterBreak="0">
+  <w:abstractNum w:abstractNumId="17" w15:restartNumberingAfterBreak="0">
     <w:nsid w:val="7781641C"/>
     <w:multiLevelType w:val="hybridMultilevel"/>
     <w:tmpl w:val="BA0C12FA"/>
@@ -25374,7 +25702,7 @@
       </w:rPr>
     </w:lvl>
   </w:abstractNum>
-  <w:abstractNum w:abstractNumId="15" w15:restartNumberingAfterBreak="0">
+  <w:abstractNum w:abstractNumId="18" w15:restartNumberingAfterBreak="0">
     <w:nsid w:val="780A74DB"/>
     <w:multiLevelType w:val="hybridMultilevel"/>
     <w:tmpl w:val="9782E9AA"/>
@@ -25487,7 +25815,7 @@
       </w:rPr>
     </w:lvl>
   </w:abstractNum>
-  <w:abstractNum w:abstractNumId="16" w15:restartNumberingAfterBreak="0">
+  <w:abstractNum w:abstractNumId="19" w15:restartNumberingAfterBreak="0">
     <w:nsid w:val="794819AA"/>
     <w:multiLevelType w:val="hybridMultilevel"/>
     <w:tmpl w:val="7F324796"/>
@@ -25601,62 +25929,71 @@
     </w:lvl>
   </w:abstractNum>
   <w:num w:numId="1" w16cid:durableId="1274703433">
-    <w:abstractNumId w:val="7"/>
+    <w:abstractNumId w:val="9"/>
   </w:num>
   <w:num w:numId="2" w16cid:durableId="365524137">
-    <w:abstractNumId w:val="10"/>
+    <w:abstractNumId w:val="12"/>
   </w:num>
   <w:num w:numId="3" w16cid:durableId="1387100882">
+    <w:abstractNumId w:val="17"/>
+  </w:num>
+  <w:num w:numId="4" w16cid:durableId="42678035">
     <w:abstractNumId w:val="14"/>
   </w:num>
-  <w:num w:numId="4" w16cid:durableId="42678035">
+  <w:num w:numId="5" w16cid:durableId="277493087">
+    <w:abstractNumId w:val="5"/>
+  </w:num>
+  <w:num w:numId="6" w16cid:durableId="632709125">
     <w:abstractNumId w:val="11"/>
   </w:num>
-  <w:num w:numId="5" w16cid:durableId="277493087">
-    <w:abstractNumId w:val="3"/>
-  </w:num>
-  <w:num w:numId="6" w16cid:durableId="632709125">
-    <w:abstractNumId w:val="9"/>
-  </w:num>
   <w:num w:numId="7" w16cid:durableId="1394350518">
-    <w:abstractNumId w:val="4"/>
+    <w:abstractNumId w:val="6"/>
   </w:num>
   <w:num w:numId="8" w16cid:durableId="1345934863">
-    <w:abstractNumId w:val="12"/>
+    <w:abstractNumId w:val="15"/>
   </w:num>
   <w:num w:numId="9" w16cid:durableId="339283631">
-    <w:abstractNumId w:val="16"/>
+    <w:abstractNumId w:val="19"/>
   </w:num>
   <w:num w:numId="10" w16cid:durableId="1613323798">
     <w:abstractNumId w:val="0"/>
   </w:num>
   <w:num w:numId="11" w16cid:durableId="337192024">
-    <w:abstractNumId w:val="5"/>
+    <w:abstractNumId w:val="7"/>
   </w:num>
   <w:num w:numId="12" w16cid:durableId="436487403">
+    <w:abstractNumId w:val="2"/>
+  </w:num>
+  <w:num w:numId="13" w16cid:durableId="1032455387">
+    <w:abstractNumId w:val="10"/>
+  </w:num>
+  <w:num w:numId="14" w16cid:durableId="711196872">
+    <w:abstractNumId w:val="18"/>
+  </w:num>
+  <w:num w:numId="15" w16cid:durableId="71053112">
+    <w:abstractNumId w:val="3"/>
+  </w:num>
+  <w:num w:numId="16" w16cid:durableId="1602252206">
+    <w:abstractNumId w:val="8"/>
+  </w:num>
+  <w:num w:numId="17" w16cid:durableId="2088770413">
+    <w:abstractNumId w:val="16"/>
+  </w:num>
+  <w:num w:numId="18" w16cid:durableId="1068267909">
+    <w:abstractNumId w:val="13"/>
+  </w:num>
+  <w:num w:numId="19" w16cid:durableId="1069620442">
     <w:abstractNumId w:val="1"/>
   </w:num>
-  <w:num w:numId="13" w16cid:durableId="1032455387">
-    <w:abstractNumId w:val="8"/>
-  </w:num>
-  <w:num w:numId="14" w16cid:durableId="711196872">
-    <w:abstractNumId w:val="15"/>
-  </w:num>
-  <w:num w:numId="15" w16cid:durableId="71053112">
-    <w:abstractNumId w:val="2"/>
-  </w:num>
-  <w:num w:numId="16" w16cid:durableId="1602252206">
-    <w:abstractNumId w:val="6"/>
-  </w:num>
-  <w:num w:numId="17" w16cid:durableId="2088770413">
-    <w:abstractNumId w:val="13"/>
+  <w:num w:numId="20" w16cid:durableId="511845825">
+    <w:abstractNumId w:val="4"/>
   </w:num>
   <w:numIdMacAtCleanup w:val="14"/>
 </w:numbering>
 </file>
 
 <file path=word/styles.xml><?xml version="1.0" encoding="utf-8"?>
-<w:styles xmlns:mc="http://schemas.openxmlformats.org/markup-compatibility/2006" xmlns:r="http://schemas.openxmlformats.org/officeDocument/2006/relationships" xmlns:w="http://schemas.openxmlformats.org/wordprocessingml/2006/main" xmlns:w14="http://schemas.microsoft.com/office/word/2010/wordml" xmlns:w15="http://schemas.microsoft.com/office/word/2012/wordml" xmlns:w16cex="http://schemas.microsoft.com/office/word/2018/wordml/cex" xmlns:w16cid="http://schemas.microsoft.com/office/word/2016/wordml/cid" xmlns:w16="http://schemas.microsoft.com/office/word/2018/wordml" xmlns:w16du="http://schemas.microsoft.com/office/word/2023/wordml/word16du" xmlns:w16sdtdh="http://schemas.microsoft.com/office/word/2020/wordml/sdtdatahash" xmlns:w16se="http://schemas.microsoft.com/office/word/2015/wordml/symex" mc:Ignorable="w14 w15 w16se w16cid w16 w16cex w16sdtdh w16du">
+<w:styles xmlns:mc="http://schemas.openxmlformats.org/markup-compatibility/2006" xmlns:r="http://schemas.openxmlformats.org/officeDocument/2006/relationships" xmlns:w="http://schemas.openxmlformats.org/wordprocessingml/2006/main" xmlns:w14="http://schemas.microsoft.com/office/word/2010/wordml" xmlns:w15="http://schemas.microsoft.com/office/word/2012/wordml" xmlns:w16cex="http://schemas.microsoft.com/office/word/2018/wordml/cex" xmlns:w16cid="http://schemas.microsoft.com/office/word/2016/wordml/cid" xmlns:w16="http://schemas.microsoft.com/office/word/2018/wordml" xmlns:w16du="http://schemas.microsoft.com/office/word/2023/wordml/word16du" xmlns:w16sdtdh="http://schemas.microsoft.com/office/word/2020/wordml/sdtdatahash" xmlns:w16sdtfl="http://schemas.microsoft.com/office/word/2024/wordml/sdtformatlock" xmlns:w16se="http://schemas.microsoft.com/office/word/2015/wordml/symex" mc:Ignorable="w14 w15 w16se w16cid w16 w16cex w16sdtdh w16sdtfl w16du">
   <w:docDefaults>
     <w:rPrDefault>
       <w:rPr>

</xml_diff>

<commit_message>
Conditional Statements Advanced - More exercises - ready
</commit_message>
<xml_diff>
--- a/Programming Basics with Python/03 Conditional Statements Advanced/03 More exercises/Условия.docx
+++ b/Programming Basics with Python/03 Conditional Statements Advanced/03 More exercises/Условия.docx
@@ -129,12 +129,21 @@
         </w:rPr>
         <w:t xml:space="preserve"> решенията си в </w:t>
       </w:r>
-      <w:r>
-        <w:rPr>
-          <w:b/>
-          <w:lang w:val="bg-BG"/>
-        </w:rPr>
-        <w:t>judge системата</w:t>
+      <w:proofErr w:type="spellStart"/>
+      <w:r>
+        <w:rPr>
+          <w:b/>
+          <w:lang w:val="bg-BG"/>
+        </w:rPr>
+        <w:t>judge</w:t>
+      </w:r>
+      <w:proofErr w:type="spellEnd"/>
+      <w:r>
+        <w:rPr>
+          <w:b/>
+          <w:lang w:val="bg-BG"/>
+        </w:rPr>
+        <w:t xml:space="preserve"> системата</w:t>
       </w:r>
       <w:r>
         <w:rPr>
@@ -164,12 +173,8 @@
       <w:pPr>
         <w:pStyle w:val="2"/>
         <w:sectPr>
-          <w:headerReference w:type="even" r:id="rId10"/>
-          <w:headerReference w:type="default" r:id="rId11"/>
-          <w:footerReference w:type="even" r:id="rId12"/>
-          <w:footerReference w:type="default" r:id="rId13"/>
-          <w:headerReference w:type="first" r:id="rId14"/>
-          <w:footerReference w:type="first" r:id="rId15"/>
+          <w:headerReference w:type="default" r:id="rId10"/>
+          <w:footerReference w:type="default" r:id="rId11"/>
           <w:pgSz w:w="11909" w:h="16834" w:code="9"/>
           <w:pgMar w:top="567" w:right="737" w:bottom="1077" w:left="737" w:header="567" w:footer="794" w:gutter="0"/>
           <w:cols w:space="720"/>
@@ -1740,7 +1745,6 @@
                 <w:b/>
                 <w:lang w:val="bg-BG"/>
               </w:rPr>
-              <w:lastRenderedPageBreak/>
               <w:t>Обяснения</w:t>
             </w:r>
           </w:p>
@@ -4273,7 +4277,6 @@
         <w:pStyle w:val="2"/>
       </w:pPr>
       <w:r>
-        <w:lastRenderedPageBreak/>
         <w:t>Магазин за цветя</w:t>
       </w:r>
     </w:p>
@@ -7221,7 +7224,6 @@
         <w:rPr>
           <w:lang w:val="bg-BG"/>
         </w:rPr>
-        <w:lastRenderedPageBreak/>
         <w:t xml:space="preserve">Класът ще е - </w:t>
       </w:r>
       <w:r>
@@ -9963,7 +9965,6 @@
         <w:rPr>
           <w:lang w:val="bg-BG"/>
         </w:rPr>
-        <w:lastRenderedPageBreak/>
         <w:t>Пр</w:t>
       </w:r>
       <w:r>
@@ -12420,7 +12421,6 @@
         <w:rPr>
           <w:lang w:val="bg-BG"/>
         </w:rPr>
-        <w:lastRenderedPageBreak/>
         <w:t>Вход</w:t>
       </w:r>
     </w:p>
@@ -14528,7 +14528,6 @@
                 <w:b/>
                 <w:lang w:val="bg-BG"/>
               </w:rPr>
-              <w:lastRenderedPageBreak/>
               <w:t>смесена група</w:t>
             </w:r>
           </w:p>
@@ -15996,7 +15995,6 @@
         <w:spacing w:before="40"/>
       </w:pPr>
       <w:r>
-        <w:lastRenderedPageBreak/>
         <w:t>Точка върху страната на правоъгълник</w:t>
       </w:r>
     </w:p>
@@ -16365,283 +16363,34 @@
             <w:r>
               <w:rPr>
                 <w:b/>
-                <w:lang w:val="bg-BG"/>
-              </w:rPr>
-              <w:t>визуализация</w:t>
-            </w:r>
-          </w:p>
-        </w:tc>
-        <w:tc>
-          <w:tcPr>
-            <w:tcW w:w="322" w:type="dxa"/>
-            <w:vMerge w:val="restart"/>
-            <w:tcBorders>
-              <w:top w:val="nil"/>
-              <w:bottom w:val="nil"/>
-            </w:tcBorders>
-            <w:shd w:val="clear" w:color="auto" w:fill="auto"/>
-          </w:tcPr>
-          <w:p>
-            <w:pPr>
-              <w:spacing w:before="40" w:after="40"/>
-              <w:jc w:val="center"/>
-              <w:rPr>
-                <w:b/>
-              </w:rPr>
-            </w:pPr>
-          </w:p>
-        </w:tc>
-        <w:tc>
-          <w:tcPr>
-            <w:tcW w:w="814" w:type="dxa"/>
-            <w:shd w:val="clear" w:color="auto" w:fill="D9D9D9" w:themeFill="background1" w:themeFillShade="D9"/>
-            <w:vAlign w:val="center"/>
-          </w:tcPr>
-          <w:p>
-            <w:pPr>
-              <w:spacing w:before="40" w:after="40"/>
-              <w:jc w:val="center"/>
-              <w:rPr>
-                <w:b/>
-              </w:rPr>
-            </w:pPr>
-            <w:r>
-              <w:rPr>
-                <w:b/>
-                <w:lang w:val="bg-BG"/>
-              </w:rPr>
-              <w:t>вход</w:t>
-            </w:r>
-          </w:p>
-        </w:tc>
-        <w:tc>
-          <w:tcPr>
-            <w:tcW w:w="1061" w:type="dxa"/>
-            <w:shd w:val="clear" w:color="auto" w:fill="D9D9D9" w:themeFill="background1" w:themeFillShade="D9"/>
-            <w:vAlign w:val="center"/>
-          </w:tcPr>
-          <w:p>
-            <w:pPr>
-              <w:spacing w:before="40" w:after="40"/>
-              <w:jc w:val="center"/>
-              <w:rPr>
-                <w:b/>
-              </w:rPr>
-            </w:pPr>
-            <w:r>
-              <w:rPr>
-                <w:b/>
-                <w:lang w:val="bg-BG"/>
-              </w:rPr>
-              <w:t>изход</w:t>
-            </w:r>
-          </w:p>
-        </w:tc>
-        <w:tc>
-          <w:tcPr>
-            <w:tcW w:w="3218" w:type="dxa"/>
-            <w:shd w:val="clear" w:color="auto" w:fill="D9D9D9" w:themeFill="background1" w:themeFillShade="D9"/>
-          </w:tcPr>
-          <w:p>
-            <w:pPr>
-              <w:spacing w:before="40" w:after="40"/>
-              <w:jc w:val="center"/>
-              <w:rPr>
-                <w:b/>
-              </w:rPr>
-            </w:pPr>
-            <w:r>
-              <w:rPr>
-                <w:b/>
-                <w:lang w:val="bg-BG"/>
-              </w:rPr>
-              <w:t>визуализация</w:t>
-            </w:r>
-          </w:p>
-        </w:tc>
-      </w:tr>
-      <w:tr>
-        <w:tc>
-          <w:tcPr>
-            <w:tcW w:w="736" w:type="dxa"/>
-          </w:tcPr>
-          <w:p>
-            <w:pPr>
-              <w:spacing w:before="40" w:after="40"/>
-              <w:rPr>
-                <w:rFonts w:ascii="Consolas" w:hAnsi="Consolas"/>
                 <w:noProof/>
                 <w:lang w:val="bg-BG"/>
-              </w:rPr>
-            </w:pPr>
-            <w:r>
-              <w:rPr>
-                <w:rFonts w:ascii="Consolas" w:hAnsi="Consolas"/>
-                <w:noProof/>
-              </w:rPr>
-              <w:t>2</w:t>
-            </w:r>
-          </w:p>
-          <w:p>
-            <w:pPr>
-              <w:spacing w:before="40" w:after="40"/>
-              <w:rPr>
-                <w:rFonts w:ascii="Consolas" w:hAnsi="Consolas"/>
-                <w:noProof/>
-                <w:lang w:val="bg-BG"/>
-              </w:rPr>
-            </w:pPr>
-            <w:r>
-              <w:rPr>
-                <w:rFonts w:ascii="Consolas" w:hAnsi="Consolas"/>
-                <w:noProof/>
-              </w:rPr>
-              <w:t>-3</w:t>
-            </w:r>
-          </w:p>
-          <w:p>
-            <w:pPr>
-              <w:spacing w:before="40" w:after="40"/>
-              <w:rPr>
-                <w:rFonts w:ascii="Consolas" w:hAnsi="Consolas"/>
-                <w:noProof/>
-                <w:lang w:val="bg-BG"/>
-              </w:rPr>
-            </w:pPr>
-            <w:r>
-              <w:rPr>
-                <w:rFonts w:ascii="Consolas" w:hAnsi="Consolas"/>
-                <w:noProof/>
-              </w:rPr>
-              <w:t>12</w:t>
-            </w:r>
-          </w:p>
-          <w:p>
-            <w:pPr>
-              <w:spacing w:before="40" w:after="40"/>
-              <w:rPr>
-                <w:rFonts w:ascii="Consolas" w:hAnsi="Consolas"/>
-                <w:noProof/>
-                <w:lang w:val="bg-BG"/>
-              </w:rPr>
-            </w:pPr>
-            <w:r>
-              <w:rPr>
-                <w:rFonts w:ascii="Consolas" w:hAnsi="Consolas"/>
-                <w:noProof/>
-              </w:rPr>
-              <w:t>3</w:t>
-            </w:r>
-          </w:p>
-          <w:p>
-            <w:pPr>
-              <w:spacing w:before="40" w:after="40"/>
-              <w:rPr>
-                <w:rFonts w:ascii="Consolas" w:hAnsi="Consolas"/>
-                <w:noProof/>
-                <w:lang w:val="bg-BG"/>
-              </w:rPr>
-            </w:pPr>
-            <w:r>
-              <w:rPr>
-                <w:rFonts w:ascii="Consolas" w:hAnsi="Consolas"/>
-                <w:noProof/>
-              </w:rPr>
-              <w:t>8</w:t>
-            </w:r>
-          </w:p>
-          <w:p>
-            <w:pPr>
-              <w:spacing w:before="40" w:after="40"/>
-              <w:rPr>
-                <w:rFonts w:ascii="Consolas" w:hAnsi="Consolas"/>
-                <w:noProof/>
-                <w:lang w:val="bg-BG"/>
-              </w:rPr>
-            </w:pPr>
-            <w:r>
-              <w:rPr>
-                <w:rFonts w:ascii="Consolas" w:hAnsi="Consolas"/>
-                <w:noProof/>
-              </w:rPr>
-              <w:t>-1</w:t>
-            </w:r>
-          </w:p>
-          <w:p>
-            <w:pPr>
-              <w:spacing w:before="40" w:after="40"/>
-              <w:rPr>
-                <w:rFonts w:ascii="Consolas" w:hAnsi="Consolas"/>
-                <w:noProof/>
-              </w:rPr>
-            </w:pPr>
-          </w:p>
-        </w:tc>
-        <w:tc>
-          <w:tcPr>
-            <w:tcW w:w="1207" w:type="dxa"/>
-          </w:tcPr>
-          <w:p>
-            <w:pPr>
-              <w:spacing w:before="40" w:after="40"/>
-              <w:rPr>
-                <w:rFonts w:ascii="Consolas" w:hAnsi="Consolas"/>
-                <w:noProof/>
-              </w:rPr>
-            </w:pPr>
-            <w:r>
-              <w:rPr>
-                <w:rFonts w:ascii="Consolas" w:hAnsi="Consolas"/>
-                <w:noProof/>
-              </w:rPr>
-              <w:t>Inside / Outside</w:t>
-            </w:r>
-          </w:p>
-        </w:tc>
-        <w:tc>
-          <w:tcPr>
-            <w:tcW w:w="3203" w:type="dxa"/>
-          </w:tcPr>
-          <w:p>
-            <w:pPr>
-              <w:spacing w:before="40" w:after="40"/>
-              <w:jc w:val="center"/>
-              <w:rPr>
-                <w:rFonts w:ascii="Consolas" w:hAnsi="Consolas"/>
-                <w:noProof/>
-              </w:rPr>
-            </w:pPr>
-            <w:r>
-              <w:rPr>
-                <w:rFonts w:ascii="Consolas" w:hAnsi="Consolas"/>
-                <w:noProof/>
-                <w:lang w:eastAsia="bg-BG"/>
               </w:rPr>
               <mc:AlternateContent>
                 <mc:Choice Requires="wpi">
                   <w:drawing>
-                    <wp:anchor distT="0" distB="0" distL="114300" distR="114300" simplePos="0" relativeHeight="251703296" behindDoc="0" locked="0" layoutInCell="1" allowOverlap="1" wp14:anchorId="431E4B32" wp14:editId="0EF59D00">
+                    <wp:anchor distT="0" distB="0" distL="114300" distR="114300" simplePos="0" relativeHeight="251697152" behindDoc="0" locked="0" layoutInCell="1" allowOverlap="1" wp14:anchorId="5612FC34" wp14:editId="35C26AF1">
                       <wp:simplePos x="0" y="0"/>
                       <wp:positionH relativeFrom="column">
-                        <wp:posOffset>980812</wp:posOffset>
+                        <wp:posOffset>902738</wp:posOffset>
                       </wp:positionH>
                       <wp:positionV relativeFrom="paragraph">
-                        <wp:posOffset>388475</wp:posOffset>
+                        <wp:posOffset>208993</wp:posOffset>
                       </wp:positionV>
-                      <wp:extent cx="52200" cy="68760"/>
-                      <wp:effectExtent l="57150" t="57150" r="43180" b="45720"/>
+                      <wp:extent cx="45720" cy="84240"/>
+                      <wp:effectExtent l="57150" t="57150" r="49530" b="49530"/>
                       <wp:wrapNone/>
-                      <wp:docPr id="1012854339" name="Ръкопис 72"/>
+                      <wp:docPr id="1542405606" name="Ръкопис 76"/>
                       <wp:cNvGraphicFramePr/>
                       <a:graphic xmlns:a="http://schemas.openxmlformats.org/drawingml/2006/main">
                         <a:graphicData uri="http://schemas.microsoft.com/office/word/2010/wordprocessingInk">
-                          <w14:contentPart bwMode="auto" r:id="rId16">
+                          <w14:contentPart bwMode="auto" r:id="rId12">
                             <w14:nvContentPartPr>
                               <w14:cNvContentPartPr/>
                             </w14:nvContentPartPr>
                             <w14:xfrm>
                               <a:off x="0" y="0"/>
-                              <a:ext cx="52200" cy="68760"/>
+                              <a:ext cx="45720" cy="84240"/>
                             </w14:xfrm>
                           </w14:contentPart>
                         </a:graphicData>
@@ -16651,7 +16400,7 @@
                 </mc:Choice>
                 <mc:Fallback>
                   <w:pict>
-                    <v:shapetype w14:anchorId="0120E4C5" id="_x0000_t75" coordsize="21600,21600" o:spt="75" o:preferrelative="t" path="m@4@5l@4@11@9@11@9@5xe" filled="f" stroked="f">
+                    <v:shapetype w14:anchorId="32F98A70" id="_x0000_t75" coordsize="21600,21600" o:spt="75" o:preferrelative="t" path="m@4@5l@4@11@9@11@9@5xe" filled="f" stroked="f">
                       <v:stroke joinstyle="miter"/>
                       <v:formulas>
                         <v:f eqn="if lineDrawn pixelLineWidth 0"/>
@@ -16670,7 +16419,189 @@
                       <v:path o:extrusionok="f" gradientshapeok="t" o:connecttype="rect"/>
                       <o:lock v:ext="edit" aspectratio="t"/>
                     </v:shapetype>
-                    <v:shape id="Ръкопис 72" o:spid="_x0000_s1026" type="#_x0000_t75" style="position:absolute;margin-left:76.55pt;margin-top:29.9pt;width:5.5pt;height:6.8pt;z-index:251703296;visibility:visible;mso-wrap-style:square;mso-wrap-distance-left:9pt;mso-wrap-distance-top:0;mso-wrap-distance-right:9pt;mso-wrap-distance-bottom:0;mso-position-horizontal:absolute;mso-position-horizontal-relative:text;mso-position-vertical:absolute;mso-position-vertical-relative:text" o:gfxdata="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">
+                    <v:shape id="Ръкопис 76" o:spid="_x0000_s1026" type="#_x0000_t75" style="position:absolute;margin-left:70.4pt;margin-top:15.75pt;width:5pt;height:8.1pt;z-index:251697152;visibility:visible;mso-wrap-style:square;mso-wrap-distance-left:9pt;mso-wrap-distance-top:0;mso-wrap-distance-right:9pt;mso-wrap-distance-bottom:0;mso-position-horizontal:absolute;mso-position-horizontal-relative:text;mso-position-vertical:absolute;mso-position-vertical-relative:text" o:gfxdata="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">
+                      <v:imagedata r:id="rId13" o:title=""/>
+                    </v:shape>
+                  </w:pict>
+                </mc:Fallback>
+              </mc:AlternateContent>
+            </w:r>
+            <w:r>
+              <w:rPr>
+                <w:b/>
+                <w:lang w:val="bg-BG"/>
+              </w:rPr>
+              <w:t>визуализация</w:t>
+            </w:r>
+          </w:p>
+        </w:tc>
+        <w:tc>
+          <w:tcPr>
+            <w:tcW w:w="322" w:type="dxa"/>
+            <w:vMerge w:val="restart"/>
+            <w:tcBorders>
+              <w:top w:val="nil"/>
+              <w:bottom w:val="nil"/>
+            </w:tcBorders>
+            <w:shd w:val="clear" w:color="auto" w:fill="auto"/>
+          </w:tcPr>
+          <w:p>
+            <w:pPr>
+              <w:spacing w:before="40" w:after="40"/>
+              <w:jc w:val="center"/>
+              <w:rPr>
+                <w:b/>
+              </w:rPr>
+            </w:pPr>
+          </w:p>
+        </w:tc>
+        <w:tc>
+          <w:tcPr>
+            <w:tcW w:w="814" w:type="dxa"/>
+            <w:shd w:val="clear" w:color="auto" w:fill="D9D9D9" w:themeFill="background1" w:themeFillShade="D9"/>
+            <w:vAlign w:val="center"/>
+          </w:tcPr>
+          <w:p>
+            <w:pPr>
+              <w:spacing w:before="40" w:after="40"/>
+              <w:jc w:val="center"/>
+              <w:rPr>
+                <w:b/>
+              </w:rPr>
+            </w:pPr>
+            <w:r>
+              <w:rPr>
+                <w:b/>
+                <w:lang w:val="bg-BG"/>
+              </w:rPr>
+              <w:t>вход</w:t>
+            </w:r>
+          </w:p>
+        </w:tc>
+        <w:tc>
+          <w:tcPr>
+            <w:tcW w:w="1061" w:type="dxa"/>
+            <w:shd w:val="clear" w:color="auto" w:fill="D9D9D9" w:themeFill="background1" w:themeFillShade="D9"/>
+            <w:vAlign w:val="center"/>
+          </w:tcPr>
+          <w:p>
+            <w:pPr>
+              <w:spacing w:before="40" w:after="40"/>
+              <w:jc w:val="center"/>
+              <w:rPr>
+                <w:b/>
+              </w:rPr>
+            </w:pPr>
+            <w:r>
+              <w:rPr>
+                <w:b/>
+                <w:noProof/>
+                <w:lang w:val="bg-BG"/>
+              </w:rPr>
+              <mc:AlternateContent>
+                <mc:Choice Requires="wpi">
+                  <w:drawing>
+                    <wp:anchor distT="0" distB="0" distL="114300" distR="114300" simplePos="0" relativeHeight="251725824" behindDoc="0" locked="0" layoutInCell="1" allowOverlap="1" wp14:anchorId="17CF461E" wp14:editId="4D841A79">
+                      <wp:simplePos x="0" y="0"/>
+                      <wp:positionH relativeFrom="column">
+                        <wp:posOffset>940117</wp:posOffset>
+                      </wp:positionH>
+                      <wp:positionV relativeFrom="paragraph">
+                        <wp:posOffset>113030</wp:posOffset>
+                      </wp:positionV>
+                      <wp:extent cx="97785" cy="81270"/>
+                      <wp:effectExtent l="57150" t="57150" r="55245" b="52705"/>
+                      <wp:wrapNone/>
+                      <wp:docPr id="1546562787" name="Ръкопис 120"/>
+                      <wp:cNvGraphicFramePr/>
+                      <a:graphic xmlns:a="http://schemas.openxmlformats.org/drawingml/2006/main">
+                        <a:graphicData uri="http://schemas.microsoft.com/office/word/2010/wordprocessingInk">
+                          <w14:contentPart bwMode="auto" r:id="rId14">
+                            <w14:nvContentPartPr>
+                              <w14:cNvContentPartPr/>
+                            </w14:nvContentPartPr>
+                            <w14:xfrm>
+                              <a:off x="0" y="0"/>
+                              <a:ext cx="97785" cy="81270"/>
+                            </w14:xfrm>
+                          </w14:contentPart>
+                        </a:graphicData>
+                      </a:graphic>
+                    </wp:anchor>
+                  </w:drawing>
+                </mc:Choice>
+                <mc:Fallback>
+                  <w:pict>
+                    <v:shape w14:anchorId="16F5E8D0" id="Ръкопис 120" o:spid="_x0000_s1026" type="#_x0000_t75" style="position:absolute;margin-left:73.3pt;margin-top:8.2pt;width:9.15pt;height:7.85pt;z-index:251725824;visibility:visible;mso-wrap-style:square;mso-wrap-distance-left:9pt;mso-wrap-distance-top:0;mso-wrap-distance-right:9pt;mso-wrap-distance-bottom:0;mso-position-horizontal:absolute;mso-position-horizontal-relative:text;mso-position-vertical:absolute;mso-position-vertical-relative:text" o:gfxdata="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">
+                      <v:imagedata r:id="rId15" o:title=""/>
+                    </v:shape>
+                  </w:pict>
+                </mc:Fallback>
+              </mc:AlternateContent>
+            </w:r>
+            <w:r>
+              <w:rPr>
+                <w:b/>
+                <w:lang w:val="bg-BG"/>
+              </w:rPr>
+              <w:t>изход</w:t>
+            </w:r>
+          </w:p>
+        </w:tc>
+        <w:tc>
+          <w:tcPr>
+            <w:tcW w:w="3218" w:type="dxa"/>
+            <w:shd w:val="clear" w:color="auto" w:fill="D9D9D9" w:themeFill="background1" w:themeFillShade="D9"/>
+          </w:tcPr>
+          <w:p>
+            <w:pPr>
+              <w:spacing w:before="40" w:after="40"/>
+              <w:jc w:val="center"/>
+              <w:rPr>
+                <w:b/>
+              </w:rPr>
+            </w:pPr>
+            <w:r>
+              <w:rPr>
+                <w:b/>
+                <w:noProof/>
+                <w:lang w:val="bg-BG"/>
+              </w:rPr>
+              <mc:AlternateContent>
+                <mc:Choice Requires="wpi">
+                  <w:drawing>
+                    <wp:anchor distT="0" distB="0" distL="114300" distR="114300" simplePos="0" relativeHeight="251732992" behindDoc="0" locked="0" layoutInCell="1" allowOverlap="1" wp14:anchorId="66775C9A" wp14:editId="6CD0D3D1">
+                      <wp:simplePos x="0" y="0"/>
+                      <wp:positionH relativeFrom="column">
+                        <wp:posOffset>430847</wp:posOffset>
+                      </wp:positionH>
+                      <wp:positionV relativeFrom="paragraph">
+                        <wp:posOffset>25400</wp:posOffset>
+                      </wp:positionV>
+                      <wp:extent cx="81410" cy="111870"/>
+                      <wp:effectExtent l="57150" t="57150" r="52070" b="40640"/>
+                      <wp:wrapNone/>
+                      <wp:docPr id="1319079589" name="Ръкопис 131"/>
+                      <wp:cNvGraphicFramePr/>
+                      <a:graphic xmlns:a="http://schemas.openxmlformats.org/drawingml/2006/main">
+                        <a:graphicData uri="http://schemas.microsoft.com/office/word/2010/wordprocessingInk">
+                          <w14:contentPart bwMode="auto" r:id="rId16">
+                            <w14:nvContentPartPr>
+                              <w14:cNvContentPartPr/>
+                            </w14:nvContentPartPr>
+                            <w14:xfrm>
+                              <a:off x="0" y="0"/>
+                              <a:ext cx="81410" cy="111870"/>
+                            </w14:xfrm>
+                          </w14:contentPart>
+                        </a:graphicData>
+                      </a:graphic>
+                    </wp:anchor>
+                  </w:drawing>
+                </mc:Choice>
+                <mc:Fallback>
+                  <w:pict>
+                    <v:shape w14:anchorId="12868EF0" id="Ръкопис 131" o:spid="_x0000_s1026" type="#_x0000_t75" style="position:absolute;margin-left:33.2pt;margin-top:1.3pt;width:7.8pt;height:10.2pt;z-index:251732992;visibility:visible;mso-wrap-style:square;mso-wrap-distance-left:9pt;mso-wrap-distance-top:0;mso-wrap-distance-right:9pt;mso-wrap-distance-bottom:0;mso-position-horizontal:absolute;mso-position-horizontal-relative:text;mso-position-vertical:absolute;mso-position-vertical-relative:text" o:gfxdata="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">
                       <v:imagedata r:id="rId17" o:title=""/>
                     </v:shape>
                   </w:pict>
@@ -16679,25 +16610,163 @@
             </w:r>
             <w:r>
               <w:rPr>
+                <w:b/>
+                <w:lang w:val="bg-BG"/>
+              </w:rPr>
+              <w:t>визуализация</w:t>
+            </w:r>
+          </w:p>
+        </w:tc>
+      </w:tr>
+      <w:tr>
+        <w:tc>
+          <w:tcPr>
+            <w:tcW w:w="736" w:type="dxa"/>
+          </w:tcPr>
+          <w:p>
+            <w:pPr>
+              <w:spacing w:before="40" w:after="40"/>
+              <w:rPr>
                 <w:rFonts w:ascii="Consolas" w:hAnsi="Consolas"/>
                 <w:noProof/>
-                <w:lang w:eastAsia="bg-BG"/>
+                <w:lang w:val="bg-BG"/>
+              </w:rPr>
+            </w:pPr>
+            <w:r>
+              <w:rPr>
+                <w:rFonts w:ascii="Consolas" w:hAnsi="Consolas"/>
+                <w:noProof/>
+              </w:rPr>
+              <w:t>2</w:t>
+            </w:r>
+          </w:p>
+          <w:p>
+            <w:pPr>
+              <w:spacing w:before="40" w:after="40"/>
+              <w:rPr>
+                <w:rFonts w:ascii="Consolas" w:hAnsi="Consolas"/>
+                <w:noProof/>
+                <w:lang w:val="bg-BG"/>
+              </w:rPr>
+            </w:pPr>
+            <w:r>
+              <w:rPr>
+                <w:rFonts w:ascii="Consolas" w:hAnsi="Consolas"/>
+                <w:noProof/>
+              </w:rPr>
+              <w:t>-3</w:t>
+            </w:r>
+          </w:p>
+          <w:p>
+            <w:pPr>
+              <w:spacing w:before="40" w:after="40"/>
+              <w:rPr>
+                <w:rFonts w:ascii="Consolas" w:hAnsi="Consolas"/>
+                <w:noProof/>
+                <w:lang w:val="bg-BG"/>
+              </w:rPr>
+            </w:pPr>
+            <w:r>
+              <w:rPr>
+                <w:rFonts w:ascii="Consolas" w:hAnsi="Consolas"/>
+                <w:noProof/>
+              </w:rPr>
+              <w:t>12</w:t>
+            </w:r>
+          </w:p>
+          <w:p>
+            <w:pPr>
+              <w:spacing w:before="40" w:after="40"/>
+              <w:rPr>
+                <w:rFonts w:ascii="Consolas" w:hAnsi="Consolas"/>
+                <w:noProof/>
+                <w:lang w:val="bg-BG"/>
+              </w:rPr>
+            </w:pPr>
+            <w:r>
+              <w:rPr>
+                <w:rFonts w:ascii="Consolas" w:hAnsi="Consolas"/>
+                <w:noProof/>
+              </w:rPr>
+              <w:t>3</w:t>
+            </w:r>
+          </w:p>
+          <w:p>
+            <w:pPr>
+              <w:spacing w:before="40" w:after="40"/>
+              <w:rPr>
+                <w:rFonts w:ascii="Consolas" w:hAnsi="Consolas"/>
+                <w:noProof/>
+                <w:lang w:val="bg-BG"/>
+              </w:rPr>
+            </w:pPr>
+            <w:r>
+              <w:rPr>
+                <w:rFonts w:ascii="Consolas" w:hAnsi="Consolas"/>
+                <w:noProof/>
+              </w:rPr>
+              <w:t>8</w:t>
+            </w:r>
+          </w:p>
+          <w:p>
+            <w:pPr>
+              <w:spacing w:before="40" w:after="40"/>
+              <w:rPr>
+                <w:rFonts w:ascii="Consolas" w:hAnsi="Consolas"/>
+                <w:noProof/>
+                <w:lang w:val="bg-BG"/>
+              </w:rPr>
+            </w:pPr>
+            <w:r>
+              <w:rPr>
+                <w:rFonts w:ascii="Consolas" w:hAnsi="Consolas"/>
+                <w:noProof/>
+              </w:rPr>
+              <w:t>-1</w:t>
+            </w:r>
+          </w:p>
+          <w:p>
+            <w:pPr>
+              <w:spacing w:before="40" w:after="40"/>
+              <w:rPr>
+                <w:rFonts w:ascii="Consolas" w:hAnsi="Consolas"/>
+                <w:noProof/>
+              </w:rPr>
+            </w:pPr>
+          </w:p>
+        </w:tc>
+        <w:tc>
+          <w:tcPr>
+            <w:tcW w:w="1207" w:type="dxa"/>
+          </w:tcPr>
+          <w:p>
+            <w:pPr>
+              <w:spacing w:before="40" w:after="40"/>
+              <w:rPr>
+                <w:rFonts w:ascii="Consolas" w:hAnsi="Consolas"/>
+                <w:noProof/>
+              </w:rPr>
+            </w:pPr>
+            <w:r>
+              <w:rPr>
+                <w:rFonts w:ascii="Consolas" w:hAnsi="Consolas"/>
+                <w:noProof/>
               </w:rPr>
               <mc:AlternateContent>
                 <mc:Choice Requires="wpi">
                   <w:drawing>
-                    <wp:anchor distT="0" distB="0" distL="114300" distR="114300" simplePos="0" relativeHeight="251702272" behindDoc="0" locked="0" layoutInCell="1" allowOverlap="1" wp14:anchorId="4B28065F" wp14:editId="05C1ADB0">
+                    <wp:anchor distT="0" distB="0" distL="114300" distR="114300" simplePos="0" relativeHeight="251696128" behindDoc="0" locked="0" layoutInCell="1" allowOverlap="1" wp14:anchorId="0550D9F8" wp14:editId="0118F277">
                       <wp:simplePos x="0" y="0"/>
                       <wp:positionH relativeFrom="column">
-                        <wp:posOffset>367030</wp:posOffset>
+                        <wp:posOffset>593725</wp:posOffset>
                       </wp:positionH>
                       <wp:positionV relativeFrom="paragraph">
-                        <wp:posOffset>700405</wp:posOffset>
+                        <wp:posOffset>680720</wp:posOffset>
                       </wp:positionV>
-                      <wp:extent cx="135890" cy="275605"/>
-                      <wp:effectExtent l="57150" t="57150" r="54610" b="48260"/>
+                      <wp:extent cx="182245" cy="263160"/>
+                      <wp:effectExtent l="57150" t="57150" r="46355" b="41910"/>
                       <wp:wrapNone/>
-                      <wp:docPr id="2095662255" name="Ръкопис 71"/>
+                      <wp:docPr id="425701377" name="Ръкопис 75"/>
                       <wp:cNvGraphicFramePr/>
                       <a:graphic xmlns:a="http://schemas.openxmlformats.org/drawingml/2006/main">
                         <a:graphicData uri="http://schemas.microsoft.com/office/word/2010/wordprocessingInk">
@@ -16707,7 +16776,7 @@
                             </w14:nvContentPartPr>
                             <w14:xfrm>
                               <a:off x="0" y="0"/>
-                              <a:ext cx="135890" cy="275605"/>
+                              <a:ext cx="182245" cy="263160"/>
                             </w14:xfrm>
                           </w14:contentPart>
                         </a:graphicData>
@@ -16717,7 +16786,7 @@
                 </mc:Choice>
                 <mc:Fallback>
                   <w:pict>
-                    <v:shape w14:anchorId="7F0CF28B" id="Ръкопис 71" o:spid="_x0000_s1026" type="#_x0000_t75" style="position:absolute;margin-left:28.2pt;margin-top:54.45pt;width:12.1pt;height:23.1pt;z-index:251702272;visibility:visible;mso-wrap-style:square;mso-wrap-distance-left:9pt;mso-wrap-distance-top:0;mso-wrap-distance-right:9pt;mso-wrap-distance-bottom:0;mso-position-horizontal:absolute;mso-position-horizontal-relative:text;mso-position-vertical:absolute;mso-position-vertical-relative:text" o:gfxdata="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">
+                    <v:shape w14:anchorId="591CEDE1" id="Ръкопис 75" o:spid="_x0000_s1026" type="#_x0000_t75" style="position:absolute;margin-left:46.05pt;margin-top:52.9pt;width:15.75pt;height:22.1pt;z-index:251696128;visibility:visible;mso-wrap-style:square;mso-wrap-distance-left:9pt;mso-wrap-distance-top:0;mso-wrap-distance-right:9pt;mso-wrap-distance-bottom:0;mso-position-horizontal:absolute;mso-position-horizontal-relative:text;mso-position-vertical:absolute;mso-position-vertical-relative:text" o:gfxdata="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">
                       <v:imagedata r:id="rId19" o:title=""/>
                     </v:shape>
                   </w:pict>
@@ -16728,23 +16797,45 @@
               <w:rPr>
                 <w:rFonts w:ascii="Consolas" w:hAnsi="Consolas"/>
                 <w:noProof/>
+              </w:rPr>
+              <w:t>Inside / Outside</w:t>
+            </w:r>
+          </w:p>
+        </w:tc>
+        <w:tc>
+          <w:tcPr>
+            <w:tcW w:w="3203" w:type="dxa"/>
+          </w:tcPr>
+          <w:p>
+            <w:pPr>
+              <w:spacing w:before="40" w:after="40"/>
+              <w:jc w:val="center"/>
+              <w:rPr>
+                <w:rFonts w:ascii="Consolas" w:hAnsi="Consolas"/>
+                <w:noProof/>
+              </w:rPr>
+            </w:pPr>
+            <w:r>
+              <w:rPr>
+                <w:rFonts w:ascii="Consolas" w:hAnsi="Consolas"/>
+                <w:noProof/>
                 <w:lang w:eastAsia="bg-BG"/>
               </w:rPr>
               <mc:AlternateContent>
                 <mc:Choice Requires="wpi">
                   <w:drawing>
-                    <wp:anchor distT="0" distB="0" distL="114300" distR="114300" simplePos="0" relativeHeight="251697152" behindDoc="0" locked="0" layoutInCell="1" allowOverlap="1" wp14:anchorId="2222E56D" wp14:editId="7826B04A">
+                    <wp:anchor distT="0" distB="0" distL="114300" distR="114300" simplePos="0" relativeHeight="251719680" behindDoc="0" locked="0" layoutInCell="1" allowOverlap="1" wp14:anchorId="138368C2" wp14:editId="351A66F2">
                       <wp:simplePos x="0" y="0"/>
                       <wp:positionH relativeFrom="column">
-                        <wp:posOffset>978535</wp:posOffset>
+                        <wp:posOffset>340360</wp:posOffset>
                       </wp:positionH>
                       <wp:positionV relativeFrom="paragraph">
-                        <wp:posOffset>293370</wp:posOffset>
+                        <wp:posOffset>18415</wp:posOffset>
                       </wp:positionV>
-                      <wp:extent cx="217805" cy="222250"/>
-                      <wp:effectExtent l="57150" t="57150" r="48895" b="44450"/>
+                      <wp:extent cx="1526715" cy="142560"/>
+                      <wp:effectExtent l="57150" t="57150" r="54610" b="48260"/>
                       <wp:wrapNone/>
-                      <wp:docPr id="1398834872" name="Ръкопис 64"/>
+                      <wp:docPr id="2122682668" name="Ръкопис 98"/>
                       <wp:cNvGraphicFramePr/>
                       <a:graphic xmlns:a="http://schemas.openxmlformats.org/drawingml/2006/main">
                         <a:graphicData uri="http://schemas.microsoft.com/office/word/2010/wordprocessingInk">
@@ -16754,7 +16845,7 @@
                             </w14:nvContentPartPr>
                             <w14:xfrm>
                               <a:off x="0" y="0"/>
-                              <a:ext cx="217805" cy="222250"/>
+                              <a:ext cx="1526715" cy="142560"/>
                             </w14:xfrm>
                           </w14:contentPart>
                         </a:graphicData>
@@ -16764,7 +16855,7 @@
                 </mc:Choice>
                 <mc:Fallback>
                   <w:pict>
-                    <v:shape w14:anchorId="567475E0" id="Ръкопис 64" o:spid="_x0000_s1026" type="#_x0000_t75" style="position:absolute;margin-left:76.35pt;margin-top:22.4pt;width:18.55pt;height:18.9pt;z-index:251697152;visibility:visible;mso-wrap-style:square;mso-wrap-distance-left:9pt;mso-wrap-distance-top:0;mso-wrap-distance-right:9pt;mso-wrap-distance-bottom:0;mso-position-horizontal:absolute;mso-position-horizontal-relative:text;mso-position-vertical:absolute;mso-position-vertical-relative:text" o:gfxdata="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">
+                    <v:shape w14:anchorId="6AA72CA4" id="Ръкопис 98" o:spid="_x0000_s1026" type="#_x0000_t75" style="position:absolute;margin-left:26.1pt;margin-top:.75pt;width:121.6pt;height:12.65pt;z-index:251719680;visibility:visible;mso-wrap-style:square;mso-wrap-distance-left:9pt;mso-wrap-distance-top:0;mso-wrap-distance-right:9pt;mso-wrap-distance-bottom:0;mso-position-horizontal:absolute;mso-position-horizontal-relative:text;mso-position-vertical:absolute;mso-position-vertical-relative:text" o:gfxdata="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">
                       <v:imagedata r:id="rId21" o:title=""/>
                     </v:shape>
                   </w:pict>
@@ -16780,18 +16871,18 @@
               <mc:AlternateContent>
                 <mc:Choice Requires="wpi">
                   <w:drawing>
-                    <wp:anchor distT="0" distB="0" distL="114300" distR="114300" simplePos="0" relativeHeight="251691008" behindDoc="0" locked="0" layoutInCell="1" allowOverlap="1" wp14:anchorId="2193ABB8" wp14:editId="228728A5">
+                    <wp:anchor distT="0" distB="0" distL="114300" distR="114300" simplePos="0" relativeHeight="251716608" behindDoc="0" locked="0" layoutInCell="1" allowOverlap="1" wp14:anchorId="162E6D6F" wp14:editId="50EC0FBB">
                       <wp:simplePos x="0" y="0"/>
                       <wp:positionH relativeFrom="column">
-                        <wp:posOffset>1684020</wp:posOffset>
+                        <wp:posOffset>21590</wp:posOffset>
                       </wp:positionH>
                       <wp:positionV relativeFrom="paragraph">
-                        <wp:posOffset>795655</wp:posOffset>
+                        <wp:posOffset>347345</wp:posOffset>
                       </wp:positionV>
-                      <wp:extent cx="192925" cy="331530"/>
-                      <wp:effectExtent l="57150" t="57150" r="55245" b="49530"/>
+                      <wp:extent cx="80640" cy="1120130"/>
+                      <wp:effectExtent l="57150" t="57150" r="53340" b="42545"/>
                       <wp:wrapNone/>
-                      <wp:docPr id="406070812" name="Ръкопис 58"/>
+                      <wp:docPr id="1310431971" name="Ръкопис 95"/>
                       <wp:cNvGraphicFramePr/>
                       <a:graphic xmlns:a="http://schemas.openxmlformats.org/drawingml/2006/main">
                         <a:graphicData uri="http://schemas.microsoft.com/office/word/2010/wordprocessingInk">
@@ -16801,7 +16892,7 @@
                             </w14:nvContentPartPr>
                             <w14:xfrm>
                               <a:off x="0" y="0"/>
-                              <a:ext cx="192925" cy="331530"/>
+                              <a:ext cx="80640" cy="1120130"/>
                             </w14:xfrm>
                           </w14:contentPart>
                         </a:graphicData>
@@ -16811,7 +16902,7 @@
                 </mc:Choice>
                 <mc:Fallback>
                   <w:pict>
-                    <v:shape w14:anchorId="7EED2AEA" id="Ръкопис 58" o:spid="_x0000_s1026" type="#_x0000_t75" style="position:absolute;margin-left:131.9pt;margin-top:61.95pt;width:16.65pt;height:27.5pt;z-index:251691008;visibility:visible;mso-wrap-style:square;mso-wrap-distance-left:9pt;mso-wrap-distance-top:0;mso-wrap-distance-right:9pt;mso-wrap-distance-bottom:0;mso-position-horizontal:absolute;mso-position-horizontal-relative:text;mso-position-vertical:absolute;mso-position-vertical-relative:text" o:gfxdata="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">
+                    <v:shape w14:anchorId="41B0FB20" id="Ръкопис 95" o:spid="_x0000_s1026" type="#_x0000_t75" style="position:absolute;margin-left:1pt;margin-top:26.65pt;width:7.8pt;height:89.65pt;z-index:251716608;visibility:visible;mso-wrap-style:square;mso-wrap-distance-left:9pt;mso-wrap-distance-top:0;mso-wrap-distance-right:9pt;mso-wrap-distance-bottom:0;mso-position-horizontal:absolute;mso-position-horizontal-relative:text;mso-position-vertical:absolute;mso-position-vertical-relative:text" o:gfxdata="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">
                       <v:imagedata r:id="rId23" o:title=""/>
                     </v:shape>
                   </w:pict>
@@ -16827,18 +16918,18 @@
               <mc:AlternateContent>
                 <mc:Choice Requires="wpi">
                   <w:drawing>
-                    <wp:anchor distT="0" distB="0" distL="114300" distR="114300" simplePos="0" relativeHeight="251686912" behindDoc="0" locked="0" layoutInCell="1" allowOverlap="1" wp14:anchorId="0F6F35F3" wp14:editId="66A3E49C">
+                    <wp:anchor distT="0" distB="0" distL="114300" distR="114300" simplePos="0" relativeHeight="251713536" behindDoc="0" locked="0" layoutInCell="1" allowOverlap="1" wp14:anchorId="584D92B5" wp14:editId="0B2458A8">
                       <wp:simplePos x="0" y="0"/>
                       <wp:positionH relativeFrom="column">
-                        <wp:posOffset>1032510</wp:posOffset>
+                        <wp:posOffset>445135</wp:posOffset>
                       </wp:positionH>
                       <wp:positionV relativeFrom="paragraph">
-                        <wp:posOffset>1229995</wp:posOffset>
+                        <wp:posOffset>1118870</wp:posOffset>
                       </wp:positionV>
-                      <wp:extent cx="189880" cy="205915"/>
-                      <wp:effectExtent l="57150" t="57150" r="635" b="41910"/>
+                      <wp:extent cx="407555" cy="292100"/>
+                      <wp:effectExtent l="57150" t="57150" r="12065" b="50800"/>
                       <wp:wrapNone/>
-                      <wp:docPr id="1069775409" name="Ръкопис 54"/>
+                      <wp:docPr id="2134878276" name="Ръкопис 92"/>
                       <wp:cNvGraphicFramePr/>
                       <a:graphic xmlns:a="http://schemas.openxmlformats.org/drawingml/2006/main">
                         <a:graphicData uri="http://schemas.microsoft.com/office/word/2010/wordprocessingInk">
@@ -16848,7 +16939,7 @@
                             </w14:nvContentPartPr>
                             <w14:xfrm>
                               <a:off x="0" y="0"/>
-                              <a:ext cx="189880" cy="205915"/>
+                              <a:ext cx="407555" cy="292100"/>
                             </w14:xfrm>
                           </w14:contentPart>
                         </a:graphicData>
@@ -16858,7 +16949,7 @@
                 </mc:Choice>
                 <mc:Fallback>
                   <w:pict>
-                    <v:shape w14:anchorId="748B45E1" id="Ръкопис 54" o:spid="_x0000_s1026" type="#_x0000_t75" style="position:absolute;margin-left:80.6pt;margin-top:96.15pt;width:16.35pt;height:17.6pt;z-index:251686912;visibility:visible;mso-wrap-style:square;mso-wrap-distance-left:9pt;mso-wrap-distance-top:0;mso-wrap-distance-right:9pt;mso-wrap-distance-bottom:0;mso-position-horizontal:absolute;mso-position-horizontal-relative:text;mso-position-vertical:absolute;mso-position-vertical-relative:text" o:gfxdata="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">
+                    <v:shape w14:anchorId="57585E99" id="Ръкопис 92" o:spid="_x0000_s1026" type="#_x0000_t75" style="position:absolute;margin-left:34.35pt;margin-top:87.4pt;width:33.55pt;height:24.4pt;z-index:251713536;visibility:visible;mso-wrap-style:square;mso-wrap-distance-left:9pt;mso-wrap-distance-top:0;mso-wrap-distance-right:9pt;mso-wrap-distance-bottom:0;mso-position-horizontal:absolute;mso-position-horizontal-relative:text;mso-position-vertical:absolute;mso-position-vertical-relative:text" o:gfxdata="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">
                       <v:imagedata r:id="rId25" o:title=""/>
                     </v:shape>
                   </w:pict>
@@ -16874,18 +16965,18 @@
               <mc:AlternateContent>
                 <mc:Choice Requires="wpi">
                   <w:drawing>
-                    <wp:anchor distT="0" distB="0" distL="114300" distR="114300" simplePos="0" relativeHeight="251676672" behindDoc="0" locked="0" layoutInCell="1" allowOverlap="1" wp14:anchorId="4BA6355F" wp14:editId="750B17EA">
+                    <wp:anchor distT="0" distB="0" distL="114300" distR="114300" simplePos="0" relativeHeight="251708416" behindDoc="0" locked="0" layoutInCell="1" allowOverlap="1" wp14:anchorId="21C3AABF" wp14:editId="0C69ED6A">
                       <wp:simplePos x="0" y="0"/>
                       <wp:positionH relativeFrom="column">
-                        <wp:posOffset>1835812</wp:posOffset>
+                        <wp:posOffset>1431290</wp:posOffset>
                       </wp:positionH>
                       <wp:positionV relativeFrom="paragraph">
-                        <wp:posOffset>516492</wp:posOffset>
+                        <wp:posOffset>361315</wp:posOffset>
                       </wp:positionV>
-                      <wp:extent cx="66600" cy="146520"/>
-                      <wp:effectExtent l="57150" t="57150" r="48260" b="44450"/>
+                      <wp:extent cx="124810" cy="130765"/>
+                      <wp:effectExtent l="57150" t="57150" r="46990" b="41275"/>
                       <wp:wrapNone/>
-                      <wp:docPr id="1187099576" name="Ръкопис 44"/>
+                      <wp:docPr id="1208800160" name="Ръкопис 87"/>
                       <wp:cNvGraphicFramePr/>
                       <a:graphic xmlns:a="http://schemas.openxmlformats.org/drawingml/2006/main">
                         <a:graphicData uri="http://schemas.microsoft.com/office/word/2010/wordprocessingInk">
@@ -16895,7 +16986,7 @@
                             </w14:nvContentPartPr>
                             <w14:xfrm>
                               <a:off x="0" y="0"/>
-                              <a:ext cx="66600" cy="146520"/>
+                              <a:ext cx="124810" cy="130765"/>
                             </w14:xfrm>
                           </w14:contentPart>
                         </a:graphicData>
@@ -16905,7 +16996,7 @@
                 </mc:Choice>
                 <mc:Fallback>
                   <w:pict>
-                    <v:shape w14:anchorId="0BDBF185" id="Ръкопис 44" o:spid="_x0000_s1026" type="#_x0000_t75" style="position:absolute;margin-left:143.85pt;margin-top:39.95pt;width:6.7pt;height:13pt;z-index:251676672;visibility:visible;mso-wrap-style:square;mso-wrap-distance-left:9pt;mso-wrap-distance-top:0;mso-wrap-distance-right:9pt;mso-wrap-distance-bottom:0;mso-position-horizontal:absolute;mso-position-horizontal-relative:text;mso-position-vertical:absolute;mso-position-vertical-relative:text" o:gfxdata="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">
+                    <v:shape w14:anchorId="31188A40" id="Ръкопис 87" o:spid="_x0000_s1026" type="#_x0000_t75" style="position:absolute;margin-left:112pt;margin-top:27.75pt;width:11.25pt;height:11.75pt;z-index:251708416;visibility:visible;mso-wrap-style:square;mso-wrap-distance-left:9pt;mso-wrap-distance-top:0;mso-wrap-distance-right:9pt;mso-wrap-distance-bottom:0;mso-position-horizontal:absolute;mso-position-horizontal-relative:text;mso-position-vertical:absolute;mso-position-vertical-relative:text" o:gfxdata="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">
                       <v:imagedata r:id="rId27" o:title=""/>
                     </v:shape>
                   </w:pict>
@@ -16921,18 +17012,18 @@
               <mc:AlternateContent>
                 <mc:Choice Requires="wpi">
                   <w:drawing>
-                    <wp:anchor distT="0" distB="0" distL="114300" distR="114300" simplePos="0" relativeHeight="251675648" behindDoc="0" locked="0" layoutInCell="1" allowOverlap="1" wp14:anchorId="7EE98D25" wp14:editId="2BDF2F56">
+                    <wp:anchor distT="0" distB="0" distL="114300" distR="114300" simplePos="0" relativeHeight="251704320" behindDoc="0" locked="0" layoutInCell="1" allowOverlap="1" wp14:anchorId="44C7C8FD" wp14:editId="56C5C0D1">
                       <wp:simplePos x="0" y="0"/>
                       <wp:positionH relativeFrom="column">
-                        <wp:posOffset>1534795</wp:posOffset>
+                        <wp:posOffset>1654810</wp:posOffset>
                       </wp:positionH>
                       <wp:positionV relativeFrom="paragraph">
-                        <wp:posOffset>401955</wp:posOffset>
+                        <wp:posOffset>361315</wp:posOffset>
                       </wp:positionV>
-                      <wp:extent cx="339765" cy="215900"/>
-                      <wp:effectExtent l="57150" t="57150" r="3175" b="50800"/>
+                      <wp:extent cx="96660" cy="237470"/>
+                      <wp:effectExtent l="57150" t="57150" r="36830" b="48895"/>
                       <wp:wrapNone/>
-                      <wp:docPr id="1121905720" name="Ръкопис 43"/>
+                      <wp:docPr id="1691030374" name="Ръкопис 83"/>
                       <wp:cNvGraphicFramePr/>
                       <a:graphic xmlns:a="http://schemas.openxmlformats.org/drawingml/2006/main">
                         <a:graphicData uri="http://schemas.microsoft.com/office/word/2010/wordprocessingInk">
@@ -16942,7 +17033,7 @@
                             </w14:nvContentPartPr>
                             <w14:xfrm>
                               <a:off x="0" y="0"/>
-                              <a:ext cx="339765" cy="215900"/>
+                              <a:ext cx="96660" cy="237470"/>
                             </w14:xfrm>
                           </w14:contentPart>
                         </a:graphicData>
@@ -16952,7 +17043,7 @@
                 </mc:Choice>
                 <mc:Fallback>
                   <w:pict>
-                    <v:shape w14:anchorId="0F4A382E" id="Ръкопис 43" o:spid="_x0000_s1026" type="#_x0000_t75" style="position:absolute;margin-left:120.15pt;margin-top:30.95pt;width:28.15pt;height:18.4pt;z-index:251675648;visibility:visible;mso-wrap-style:square;mso-wrap-distance-left:9pt;mso-wrap-distance-top:0;mso-wrap-distance-right:9pt;mso-wrap-distance-bottom:0;mso-position-horizontal:absolute;mso-position-horizontal-relative:text;mso-position-vertical:absolute;mso-position-vertical-relative:text" o:gfxdata="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">
+                    <v:shape w14:anchorId="194AEC6C" id="Ръкопис 83" o:spid="_x0000_s1026" type="#_x0000_t75" style="position:absolute;margin-left:129.6pt;margin-top:27.75pt;width:9pt;height:20.15pt;z-index:251704320;visibility:visible;mso-wrap-style:square;mso-wrap-distance-left:9pt;mso-wrap-distance-top:0;mso-wrap-distance-right:9pt;mso-wrap-distance-bottom:0;mso-position-horizontal:absolute;mso-position-horizontal-relative:text;mso-position-vertical:absolute;mso-position-vertical-relative:text" o:gfxdata="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">
                       <v:imagedata r:id="rId29" o:title=""/>
                     </v:shape>
                   </w:pict>
@@ -16968,18 +17059,18 @@
               <mc:AlternateContent>
                 <mc:Choice Requires="wpi">
                   <w:drawing>
-                    <wp:anchor distT="0" distB="0" distL="114300" distR="114300" simplePos="0" relativeHeight="251666432" behindDoc="0" locked="0" layoutInCell="1" allowOverlap="1" wp14:anchorId="2EC9ACA8" wp14:editId="580E300E">
+                    <wp:anchor distT="0" distB="0" distL="114300" distR="114300" simplePos="0" relativeHeight="251699200" behindDoc="0" locked="0" layoutInCell="1" allowOverlap="1" wp14:anchorId="0B9D04AF" wp14:editId="7B82EC70">
                       <wp:simplePos x="0" y="0"/>
                       <wp:positionH relativeFrom="column">
-                        <wp:posOffset>734212</wp:posOffset>
+                        <wp:posOffset>878978</wp:posOffset>
                       </wp:positionH>
                       <wp:positionV relativeFrom="paragraph">
-                        <wp:posOffset>1268172</wp:posOffset>
+                        <wp:posOffset>-109447</wp:posOffset>
                       </wp:positionV>
-                      <wp:extent cx="27000" cy="96120"/>
-                      <wp:effectExtent l="38100" t="57150" r="49530" b="56515"/>
+                      <wp:extent cx="143280" cy="166680"/>
+                      <wp:effectExtent l="57150" t="57150" r="47625" b="43180"/>
                       <wp:wrapNone/>
-                      <wp:docPr id="913988135" name="Ръкопис 34"/>
+                      <wp:docPr id="630984432" name="Ръкопис 78"/>
                       <wp:cNvGraphicFramePr/>
                       <a:graphic xmlns:a="http://schemas.openxmlformats.org/drawingml/2006/main">
                         <a:graphicData uri="http://schemas.microsoft.com/office/word/2010/wordprocessingInk">
@@ -16989,7 +17080,7 @@
                             </w14:nvContentPartPr>
                             <w14:xfrm>
                               <a:off x="0" y="0"/>
-                              <a:ext cx="27000" cy="96120"/>
+                              <a:ext cx="143280" cy="166680"/>
                             </w14:xfrm>
                           </w14:contentPart>
                         </a:graphicData>
@@ -16999,7 +17090,7 @@
                 </mc:Choice>
                 <mc:Fallback>
                   <w:pict>
-                    <v:shape w14:anchorId="0973F955" id="Ръкопис 34" o:spid="_x0000_s1026" type="#_x0000_t75" style="position:absolute;margin-left:57.1pt;margin-top:99.15pt;width:3.55pt;height:8.95pt;z-index:251666432;visibility:visible;mso-wrap-style:square;mso-wrap-distance-left:9pt;mso-wrap-distance-top:0;mso-wrap-distance-right:9pt;mso-wrap-distance-bottom:0;mso-position-horizontal:absolute;mso-position-horizontal-relative:text;mso-position-vertical:absolute;mso-position-vertical-relative:text" o:gfxdata="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">
+                    <v:shape w14:anchorId="3E935A0E" id="Ръкопис 78" o:spid="_x0000_s1026" type="#_x0000_t75" style="position:absolute;margin-left:68.5pt;margin-top:-9.3pt;width:12.7pt;height:14.5pt;z-index:251699200;visibility:visible;mso-wrap-style:square;mso-wrap-distance-left:9pt;mso-wrap-distance-top:0;mso-wrap-distance-right:9pt;mso-wrap-distance-bottom:0;mso-position-horizontal:absolute;mso-position-horizontal-relative:text;mso-position-vertical:absolute;mso-position-vertical-relative:text" o:gfxdata="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">
                       <v:imagedata r:id="rId31" o:title=""/>
                     </v:shape>
                   </w:pict>
@@ -17012,149 +17103,8 @@
                 <w:noProof/>
                 <w:lang w:eastAsia="bg-BG"/>
               </w:rPr>
-              <mc:AlternateContent>
-                <mc:Choice Requires="wpi">
-                  <w:drawing>
-                    <wp:anchor distT="0" distB="0" distL="114300" distR="114300" simplePos="0" relativeHeight="251665408" behindDoc="0" locked="0" layoutInCell="1" allowOverlap="1" wp14:anchorId="1FE33202" wp14:editId="13F3A70E">
-                      <wp:simplePos x="0" y="0"/>
-                      <wp:positionH relativeFrom="column">
-                        <wp:posOffset>611505</wp:posOffset>
-                      </wp:positionH>
-                      <wp:positionV relativeFrom="paragraph">
-                        <wp:posOffset>1216660</wp:posOffset>
-                      </wp:positionV>
-                      <wp:extent cx="95080" cy="126720"/>
-                      <wp:effectExtent l="57150" t="57150" r="57785" b="45085"/>
-                      <wp:wrapNone/>
-                      <wp:docPr id="452192890" name="Ръкопис 33"/>
-                      <wp:cNvGraphicFramePr/>
-                      <a:graphic xmlns:a="http://schemas.openxmlformats.org/drawingml/2006/main">
-                        <a:graphicData uri="http://schemas.microsoft.com/office/word/2010/wordprocessingInk">
-                          <w14:contentPart bwMode="auto" r:id="rId32">
-                            <w14:nvContentPartPr>
-                              <w14:cNvContentPartPr/>
-                            </w14:nvContentPartPr>
-                            <w14:xfrm>
-                              <a:off x="0" y="0"/>
-                              <a:ext cx="95080" cy="126720"/>
-                            </w14:xfrm>
-                          </w14:contentPart>
-                        </a:graphicData>
-                      </a:graphic>
-                    </wp:anchor>
-                  </w:drawing>
-                </mc:Choice>
-                <mc:Fallback>
-                  <w:pict>
-                    <v:shape w14:anchorId="3F80F637" id="Ръкопис 33" o:spid="_x0000_s1026" type="#_x0000_t75" style="position:absolute;margin-left:47.45pt;margin-top:95.1pt;width:8.95pt;height:11.4pt;z-index:251665408;visibility:visible;mso-wrap-style:square;mso-wrap-distance-left:9pt;mso-wrap-distance-top:0;mso-wrap-distance-right:9pt;mso-wrap-distance-bottom:0;mso-position-horizontal:absolute;mso-position-horizontal-relative:text;mso-position-vertical:absolute;mso-position-vertical-relative:text" o:gfxdata="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">
-                      <v:imagedata r:id="rId33" o:title=""/>
-                    </v:shape>
-                  </w:pict>
-                </mc:Fallback>
-              </mc:AlternateContent>
-            </w:r>
-            <w:r>
-              <w:rPr>
-                <w:rFonts w:ascii="Consolas" w:hAnsi="Consolas"/>
-                <w:noProof/>
-                <w:lang w:eastAsia="bg-BG"/>
-              </w:rPr>
-              <mc:AlternateContent>
-                <mc:Choice Requires="wpi">
-                  <w:drawing>
-                    <wp:anchor distT="0" distB="0" distL="114300" distR="114300" simplePos="0" relativeHeight="251662336" behindDoc="0" locked="0" layoutInCell="1" allowOverlap="1" wp14:anchorId="6B3370EA" wp14:editId="45EA26A2">
-                      <wp:simplePos x="0" y="0"/>
-                      <wp:positionH relativeFrom="column">
-                        <wp:posOffset>457372</wp:posOffset>
-                      </wp:positionH>
-                      <wp:positionV relativeFrom="paragraph">
-                        <wp:posOffset>1253772</wp:posOffset>
-                      </wp:positionV>
-                      <wp:extent cx="69840" cy="97560"/>
-                      <wp:effectExtent l="57150" t="57150" r="45085" b="55245"/>
-                      <wp:wrapNone/>
-                      <wp:docPr id="445037450" name="Ръкопис 28"/>
-                      <wp:cNvGraphicFramePr/>
-                      <a:graphic xmlns:a="http://schemas.openxmlformats.org/drawingml/2006/main">
-                        <a:graphicData uri="http://schemas.microsoft.com/office/word/2010/wordprocessingInk">
-                          <w14:contentPart bwMode="auto" r:id="rId34">
-                            <w14:nvContentPartPr>
-                              <w14:cNvContentPartPr/>
-                            </w14:nvContentPartPr>
-                            <w14:xfrm>
-                              <a:off x="0" y="0"/>
-                              <a:ext cx="69840" cy="97560"/>
-                            </w14:xfrm>
-                          </w14:contentPart>
-                        </a:graphicData>
-                      </a:graphic>
-                    </wp:anchor>
-                  </w:drawing>
-                </mc:Choice>
-                <mc:Fallback>
-                  <w:pict>
-                    <v:shape w14:anchorId="77FFB6B8" id="Ръкопис 28" o:spid="_x0000_s1026" type="#_x0000_t75" style="position:absolute;margin-left:35.3pt;margin-top:98pt;width:6.95pt;height:9.1pt;z-index:251662336;visibility:visible;mso-wrap-style:square;mso-wrap-distance-left:9pt;mso-wrap-distance-top:0;mso-wrap-distance-right:9pt;mso-wrap-distance-bottom:0;mso-position-horizontal:absolute;mso-position-horizontal-relative:text;mso-position-vertical:absolute;mso-position-vertical-relative:text" o:gfxdata="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">
-                      <v:imagedata r:id="rId35" o:title=""/>
-                    </v:shape>
-                  </w:pict>
-                </mc:Fallback>
-              </mc:AlternateContent>
-            </w:r>
-            <w:r>
-              <w:rPr>
-                <w:rFonts w:ascii="Consolas" w:hAnsi="Consolas"/>
-                <w:noProof/>
-                <w:lang w:eastAsia="bg-BG"/>
-              </w:rPr>
-              <mc:AlternateContent>
-                <mc:Choice Requires="wpi">
-                  <w:drawing>
-                    <wp:anchor distT="0" distB="0" distL="114300" distR="114300" simplePos="0" relativeHeight="251661312" behindDoc="0" locked="0" layoutInCell="1" allowOverlap="1" wp14:anchorId="5F176B00" wp14:editId="35F0EE1B">
-                      <wp:simplePos x="0" y="0"/>
-                      <wp:positionH relativeFrom="column">
-                        <wp:posOffset>381000</wp:posOffset>
-                      </wp:positionH>
-                      <wp:positionV relativeFrom="paragraph">
-                        <wp:posOffset>1202690</wp:posOffset>
-                      </wp:positionV>
-                      <wp:extent cx="93980" cy="81915"/>
-                      <wp:effectExtent l="57150" t="57150" r="58420" b="51435"/>
-                      <wp:wrapNone/>
-                      <wp:docPr id="237688965" name="Ръкопис 27"/>
-                      <wp:cNvGraphicFramePr/>
-                      <a:graphic xmlns:a="http://schemas.openxmlformats.org/drawingml/2006/main">
-                        <a:graphicData uri="http://schemas.microsoft.com/office/word/2010/wordprocessingInk">
-                          <w14:contentPart bwMode="auto" r:id="rId36">
-                            <w14:nvContentPartPr>
-                              <w14:cNvContentPartPr/>
-                            </w14:nvContentPartPr>
-                            <w14:xfrm>
-                              <a:off x="0" y="0"/>
-                              <a:ext cx="93980" cy="81915"/>
-                            </w14:xfrm>
-                          </w14:contentPart>
-                        </a:graphicData>
-                      </a:graphic>
-                    </wp:anchor>
-                  </w:drawing>
-                </mc:Choice>
-                <mc:Fallback>
-                  <w:pict>
-                    <v:shape w14:anchorId="3C84B398" id="Ръкопис 27" o:spid="_x0000_s1026" type="#_x0000_t75" style="position:absolute;margin-left:29.3pt;margin-top:94pt;width:8.8pt;height:7.85pt;z-index:251661312;visibility:visible;mso-wrap-style:square;mso-wrap-distance-left:9pt;mso-wrap-distance-top:0;mso-wrap-distance-right:9pt;mso-wrap-distance-bottom:0;mso-position-horizontal:absolute;mso-position-horizontal-relative:text;mso-position-vertical:absolute;mso-position-vertical-relative:text" o:gfxdata="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">
-                      <v:imagedata r:id="rId37" o:title=""/>
-                    </v:shape>
-                  </w:pict>
-                </mc:Fallback>
-              </mc:AlternateContent>
-            </w:r>
-            <w:r>
-              <w:rPr>
-                <w:rFonts w:ascii="Consolas" w:hAnsi="Consolas"/>
-                <w:noProof/>
-                <w:lang w:eastAsia="bg-BG"/>
-              </w:rPr>
               <w:drawing>
-                <wp:inline distT="0" distB="0" distL="0" distR="0" wp14:anchorId="7D7992EF" wp14:editId="3C06E598">
+                <wp:inline distT="0" distB="0" distL="0" distR="0" wp14:anchorId="7D7992EF" wp14:editId="68B56EB5">
                   <wp:extent cx="1890000" cy="1515600"/>
                   <wp:effectExtent l="0" t="0" r="0" b="0"/>
                   <wp:docPr id="10" name="Picture 10"/>
@@ -17171,7 +17121,7 @@
                           </pic:cNvPicPr>
                         </pic:nvPicPr>
                         <pic:blipFill>
-                          <a:blip r:embed="rId38" cstate="print">
+                          <a:blip r:embed="rId32" cstate="print">
                             <a:extLst>
                               <a:ext uri="{28A0092B-C50C-407E-A947-70E740481C1C}">
                                 <a14:useLocalDpi xmlns:a14="http://schemas.microsoft.com/office/drawing/2010/main" val="0"/>
@@ -17353,6 +17303,190 @@
                 <w:rFonts w:ascii="Consolas" w:hAnsi="Consolas"/>
                 <w:noProof/>
               </w:rPr>
+              <mc:AlternateContent>
+                <mc:Choice Requires="wpi">
+                  <w:drawing>
+                    <wp:anchor distT="0" distB="0" distL="114300" distR="114300" simplePos="0" relativeHeight="251739136" behindDoc="0" locked="0" layoutInCell="1" allowOverlap="1" wp14:anchorId="60E71CB1" wp14:editId="10374A4F">
+                      <wp:simplePos x="0" y="0"/>
+                      <wp:positionH relativeFrom="column">
+                        <wp:posOffset>751840</wp:posOffset>
+                      </wp:positionH>
+                      <wp:positionV relativeFrom="paragraph">
+                        <wp:posOffset>1499870</wp:posOffset>
+                      </wp:positionV>
+                      <wp:extent cx="309880" cy="224155"/>
+                      <wp:effectExtent l="57150" t="57150" r="33020" b="42545"/>
+                      <wp:wrapNone/>
+                      <wp:docPr id="1754938674" name="Ръкопис 137"/>
+                      <wp:cNvGraphicFramePr/>
+                      <a:graphic xmlns:a="http://schemas.openxmlformats.org/drawingml/2006/main">
+                        <a:graphicData uri="http://schemas.microsoft.com/office/word/2010/wordprocessingInk">
+                          <w14:contentPart bwMode="auto" r:id="rId33">
+                            <w14:nvContentPartPr>
+                              <w14:cNvContentPartPr/>
+                            </w14:nvContentPartPr>
+                            <w14:xfrm>
+                              <a:off x="0" y="0"/>
+                              <a:ext cx="309880" cy="224155"/>
+                            </w14:xfrm>
+                          </w14:contentPart>
+                        </a:graphicData>
+                      </a:graphic>
+                    </wp:anchor>
+                  </w:drawing>
+                </mc:Choice>
+                <mc:Fallback>
+                  <w:pict>
+                    <v:shape w14:anchorId="5FC0BA37" id="Ръкопис 137" o:spid="_x0000_s1026" type="#_x0000_t75" style="position:absolute;margin-left:58.5pt;margin-top:117.4pt;width:25.8pt;height:19.05pt;z-index:251739136;visibility:visible;mso-wrap-style:square;mso-wrap-distance-left:9pt;mso-wrap-distance-top:0;mso-wrap-distance-right:9pt;mso-wrap-distance-bottom:0;mso-position-horizontal:absolute;mso-position-horizontal-relative:text;mso-position-vertical:absolute;mso-position-vertical-relative:text" o:gfxdata="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">
+                      <v:imagedata r:id="rId34" o:title=""/>
+                    </v:shape>
+                  </w:pict>
+                </mc:Fallback>
+              </mc:AlternateContent>
+            </w:r>
+            <w:r>
+              <w:rPr>
+                <w:rFonts w:ascii="Consolas" w:hAnsi="Consolas"/>
+                <w:noProof/>
+              </w:rPr>
+              <mc:AlternateContent>
+                <mc:Choice Requires="wpi">
+                  <w:drawing>
+                    <wp:anchor distT="0" distB="0" distL="114300" distR="114300" simplePos="0" relativeHeight="251722752" behindDoc="0" locked="0" layoutInCell="1" allowOverlap="1" wp14:anchorId="4241177D" wp14:editId="146257C7">
+                      <wp:simplePos x="0" y="0"/>
+                      <wp:positionH relativeFrom="column">
+                        <wp:posOffset>982662</wp:posOffset>
+                      </wp:positionH>
+                      <wp:positionV relativeFrom="paragraph">
+                        <wp:posOffset>-209550</wp:posOffset>
+                      </wp:positionV>
+                      <wp:extent cx="360" cy="1947960"/>
+                      <wp:effectExtent l="57150" t="57150" r="57150" b="52705"/>
+                      <wp:wrapNone/>
+                      <wp:docPr id="1412812152" name="Ръкопис 117"/>
+                      <wp:cNvGraphicFramePr/>
+                      <a:graphic xmlns:a="http://schemas.openxmlformats.org/drawingml/2006/main">
+                        <a:graphicData uri="http://schemas.microsoft.com/office/word/2010/wordprocessingInk">
+                          <w14:contentPart bwMode="auto" r:id="rId35">
+                            <w14:nvContentPartPr>
+                              <w14:cNvContentPartPr/>
+                            </w14:nvContentPartPr>
+                            <w14:xfrm>
+                              <a:off x="0" y="0"/>
+                              <a:ext cx="360" cy="1947960"/>
+                            </w14:xfrm>
+                          </w14:contentPart>
+                        </a:graphicData>
+                      </a:graphic>
+                    </wp:anchor>
+                  </w:drawing>
+                </mc:Choice>
+                <mc:Fallback>
+                  <w:pict>
+                    <v:shape w14:anchorId="52CF5D03" id="Ръкопис 117" o:spid="_x0000_s1026" type="#_x0000_t75" style="position:absolute;margin-left:76.65pt;margin-top:-17.2pt;width:1.45pt;height:154.8pt;z-index:251722752;visibility:visible;mso-wrap-style:square;mso-wrap-distance-left:9pt;mso-wrap-distance-top:0;mso-wrap-distance-right:9pt;mso-wrap-distance-bottom:0;mso-position-horizontal:absolute;mso-position-horizontal-relative:text;mso-position-vertical:absolute;mso-position-vertical-relative:text" o:gfxdata="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">
+                      <v:imagedata r:id="rId36" o:title=""/>
+                    </v:shape>
+                  </w:pict>
+                </mc:Fallback>
+              </mc:AlternateContent>
+            </w:r>
+            <w:r>
+              <w:rPr>
+                <w:rFonts w:ascii="Consolas" w:hAnsi="Consolas"/>
+                <w:noProof/>
+              </w:rPr>
+              <mc:AlternateContent>
+                <mc:Choice Requires="wpi">
+                  <w:drawing>
+                    <wp:anchor distT="0" distB="0" distL="114300" distR="114300" simplePos="0" relativeHeight="251721728" behindDoc="0" locked="0" layoutInCell="1" allowOverlap="1" wp14:anchorId="26EF42D1" wp14:editId="312B5D3E">
+                      <wp:simplePos x="0" y="0"/>
+                      <wp:positionH relativeFrom="column">
+                        <wp:posOffset>150498</wp:posOffset>
+                      </wp:positionH>
+                      <wp:positionV relativeFrom="paragraph">
+                        <wp:posOffset>803873</wp:posOffset>
+                      </wp:positionV>
+                      <wp:extent cx="127800" cy="151200"/>
+                      <wp:effectExtent l="38100" t="57150" r="43815" b="39370"/>
+                      <wp:wrapNone/>
+                      <wp:docPr id="796593564" name="Ръкопис 116"/>
+                      <wp:cNvGraphicFramePr/>
+                      <a:graphic xmlns:a="http://schemas.openxmlformats.org/drawingml/2006/main">
+                        <a:graphicData uri="http://schemas.microsoft.com/office/word/2010/wordprocessingInk">
+                          <w14:contentPart bwMode="auto" r:id="rId37">
+                            <w14:nvContentPartPr>
+                              <w14:cNvContentPartPr/>
+                            </w14:nvContentPartPr>
+                            <w14:xfrm>
+                              <a:off x="0" y="0"/>
+                              <a:ext cx="127800" cy="151200"/>
+                            </w14:xfrm>
+                          </w14:contentPart>
+                        </a:graphicData>
+                      </a:graphic>
+                    </wp:anchor>
+                  </w:drawing>
+                </mc:Choice>
+                <mc:Fallback>
+                  <w:pict>
+                    <v:shape w14:anchorId="15F68BF6" id="Ръкопис 116" o:spid="_x0000_s1026" type="#_x0000_t75" style="position:absolute;margin-left:11.15pt;margin-top:62.6pt;width:11.45pt;height:13.3pt;z-index:251721728;visibility:visible;mso-wrap-style:square;mso-wrap-distance-left:9pt;mso-wrap-distance-top:0;mso-wrap-distance-right:9pt;mso-wrap-distance-bottom:0;mso-position-horizontal:absolute;mso-position-horizontal-relative:text;mso-position-vertical:absolute;mso-position-vertical-relative:text" o:gfxdata="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">
+                      <v:imagedata r:id="rId38" o:title=""/>
+                    </v:shape>
+                  </w:pict>
+                </mc:Fallback>
+              </mc:AlternateContent>
+            </w:r>
+            <w:r>
+              <w:rPr>
+                <w:rFonts w:ascii="Consolas" w:hAnsi="Consolas"/>
+                <w:noProof/>
+              </w:rPr>
+              <mc:AlternateContent>
+                <mc:Choice Requires="wpi">
+                  <w:drawing>
+                    <wp:anchor distT="0" distB="0" distL="114300" distR="114300" simplePos="0" relativeHeight="251720704" behindDoc="0" locked="0" layoutInCell="1" allowOverlap="1" wp14:anchorId="298F093C" wp14:editId="54D49202">
+                      <wp:simplePos x="0" y="0"/>
+                      <wp:positionH relativeFrom="column">
+                        <wp:posOffset>309618</wp:posOffset>
+                      </wp:positionH>
+                      <wp:positionV relativeFrom="paragraph">
+                        <wp:posOffset>852113</wp:posOffset>
+                      </wp:positionV>
+                      <wp:extent cx="2493720" cy="360"/>
+                      <wp:effectExtent l="57150" t="57150" r="40005" b="57150"/>
+                      <wp:wrapNone/>
+                      <wp:docPr id="779930970" name="Ръкопис 115"/>
+                      <wp:cNvGraphicFramePr/>
+                      <a:graphic xmlns:a="http://schemas.openxmlformats.org/drawingml/2006/main">
+                        <a:graphicData uri="http://schemas.microsoft.com/office/word/2010/wordprocessingInk">
+                          <w14:contentPart bwMode="auto" r:id="rId39">
+                            <w14:nvContentPartPr>
+                              <w14:cNvContentPartPr/>
+                            </w14:nvContentPartPr>
+                            <w14:xfrm>
+                              <a:off x="0" y="0"/>
+                              <a:ext cx="2493720" cy="360"/>
+                            </w14:xfrm>
+                          </w14:contentPart>
+                        </a:graphicData>
+                      </a:graphic>
+                    </wp:anchor>
+                  </w:drawing>
+                </mc:Choice>
+                <mc:Fallback>
+                  <w:pict>
+                    <v:shape w14:anchorId="16253019" id="Ръкопис 115" o:spid="_x0000_s1026" type="#_x0000_t75" style="position:absolute;margin-left:23.7pt;margin-top:66.4pt;width:197.75pt;height:1.45pt;z-index:251720704;visibility:visible;mso-wrap-style:square;mso-wrap-distance-left:9pt;mso-wrap-distance-top:0;mso-wrap-distance-right:9pt;mso-wrap-distance-bottom:0;mso-position-horizontal:absolute;mso-position-horizontal-relative:text;mso-position-vertical:absolute;mso-position-vertical-relative:text" o:gfxdata="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">
+                      <v:imagedata r:id="rId40" o:title=""/>
+                    </v:shape>
+                  </w:pict>
+                </mc:Fallback>
+              </mc:AlternateContent>
+            </w:r>
+            <w:r>
+              <w:rPr>
+                <w:rFonts w:ascii="Consolas" w:hAnsi="Consolas"/>
+                <w:noProof/>
+              </w:rPr>
               <w:t>Border</w:t>
             </w:r>
           </w:p>
@@ -17370,6 +17504,190 @@
                 <w:noProof/>
               </w:rPr>
             </w:pPr>
+            <w:r>
+              <w:rPr>
+                <w:noProof/>
+                <w:lang w:eastAsia="bg-BG"/>
+              </w:rPr>
+              <mc:AlternateContent>
+                <mc:Choice Requires="wpi">
+                  <w:drawing>
+                    <wp:anchor distT="0" distB="0" distL="114300" distR="114300" simplePos="0" relativeHeight="251743232" behindDoc="0" locked="0" layoutInCell="1" allowOverlap="1" wp14:anchorId="3AB6A03F" wp14:editId="39762C97">
+                      <wp:simplePos x="0" y="0"/>
+                      <wp:positionH relativeFrom="column">
+                        <wp:posOffset>502403</wp:posOffset>
+                      </wp:positionH>
+                      <wp:positionV relativeFrom="paragraph">
+                        <wp:posOffset>1353233</wp:posOffset>
+                      </wp:positionV>
+                      <wp:extent cx="86040" cy="151920"/>
+                      <wp:effectExtent l="57150" t="57150" r="47625" b="57785"/>
+                      <wp:wrapNone/>
+                      <wp:docPr id="2003454469" name="Ръкопис 141"/>
+                      <wp:cNvGraphicFramePr/>
+                      <a:graphic xmlns:a="http://schemas.openxmlformats.org/drawingml/2006/main">
+                        <a:graphicData uri="http://schemas.microsoft.com/office/word/2010/wordprocessingInk">
+                          <w14:contentPart bwMode="auto" r:id="rId41">
+                            <w14:nvContentPartPr>
+                              <w14:cNvContentPartPr/>
+                            </w14:nvContentPartPr>
+                            <w14:xfrm>
+                              <a:off x="0" y="0"/>
+                              <a:ext cx="86040" cy="151920"/>
+                            </w14:xfrm>
+                          </w14:contentPart>
+                        </a:graphicData>
+                      </a:graphic>
+                    </wp:anchor>
+                  </w:drawing>
+                </mc:Choice>
+                <mc:Fallback>
+                  <w:pict>
+                    <v:shape w14:anchorId="359F5D21" id="Ръкопис 141" o:spid="_x0000_s1026" type="#_x0000_t75" style="position:absolute;margin-left:38.85pt;margin-top:105.85pt;width:8.15pt;height:13.35pt;z-index:251743232;visibility:visible;mso-wrap-style:square;mso-wrap-distance-left:9pt;mso-wrap-distance-top:0;mso-wrap-distance-right:9pt;mso-wrap-distance-bottom:0;mso-position-horizontal:absolute;mso-position-horizontal-relative:text;mso-position-vertical:absolute;mso-position-vertical-relative:text" o:gfxdata="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">
+                      <v:imagedata r:id="rId42" o:title=""/>
+                    </v:shape>
+                  </w:pict>
+                </mc:Fallback>
+              </mc:AlternateContent>
+            </w:r>
+            <w:r>
+              <w:rPr>
+                <w:noProof/>
+                <w:lang w:eastAsia="bg-BG"/>
+              </w:rPr>
+              <mc:AlternateContent>
+                <mc:Choice Requires="wpi">
+                  <w:drawing>
+                    <wp:anchor distT="0" distB="0" distL="114300" distR="114300" simplePos="0" relativeHeight="251742208" behindDoc="0" locked="0" layoutInCell="1" allowOverlap="1" wp14:anchorId="0A4008C8" wp14:editId="70C652FB">
+                      <wp:simplePos x="0" y="0"/>
+                      <wp:positionH relativeFrom="column">
+                        <wp:posOffset>416560</wp:posOffset>
+                      </wp:positionH>
+                      <wp:positionV relativeFrom="paragraph">
+                        <wp:posOffset>1189990</wp:posOffset>
+                      </wp:positionV>
+                      <wp:extent cx="143580" cy="179680"/>
+                      <wp:effectExtent l="57150" t="57150" r="46990" b="49530"/>
+                      <wp:wrapNone/>
+                      <wp:docPr id="1836729873" name="Ръкопис 140"/>
+                      <wp:cNvGraphicFramePr/>
+                      <a:graphic xmlns:a="http://schemas.openxmlformats.org/drawingml/2006/main">
+                        <a:graphicData uri="http://schemas.microsoft.com/office/word/2010/wordprocessingInk">
+                          <w14:contentPart bwMode="auto" r:id="rId43">
+                            <w14:nvContentPartPr>
+                              <w14:cNvContentPartPr/>
+                            </w14:nvContentPartPr>
+                            <w14:xfrm>
+                              <a:off x="0" y="0"/>
+                              <a:ext cx="143580" cy="179680"/>
+                            </w14:xfrm>
+                          </w14:contentPart>
+                        </a:graphicData>
+                      </a:graphic>
+                    </wp:anchor>
+                  </w:drawing>
+                </mc:Choice>
+                <mc:Fallback>
+                  <w:pict>
+                    <v:shape w14:anchorId="4D0E3875" id="Ръкопис 140" o:spid="_x0000_s1026" type="#_x0000_t75" style="position:absolute;margin-left:32.1pt;margin-top:93pt;width:12.7pt;height:15.6pt;z-index:251742208;visibility:visible;mso-wrap-style:square;mso-wrap-distance-left:9pt;mso-wrap-distance-top:0;mso-wrap-distance-right:9pt;mso-wrap-distance-bottom:0;mso-position-horizontal:absolute;mso-position-horizontal-relative:text;mso-position-vertical:absolute;mso-position-vertical-relative:text" o:gfxdata="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">
+                      <v:imagedata r:id="rId44" o:title=""/>
+                    </v:shape>
+                  </w:pict>
+                </mc:Fallback>
+              </mc:AlternateContent>
+            </w:r>
+            <w:r>
+              <w:rPr>
+                <w:noProof/>
+                <w:lang w:eastAsia="bg-BG"/>
+              </w:rPr>
+              <mc:AlternateContent>
+                <mc:Choice Requires="wpi">
+                  <w:drawing>
+                    <wp:anchor distT="0" distB="0" distL="114300" distR="114300" simplePos="0" relativeHeight="251729920" behindDoc="0" locked="0" layoutInCell="1" allowOverlap="1" wp14:anchorId="59878B02" wp14:editId="50A8616C">
+                      <wp:simplePos x="0" y="0"/>
+                      <wp:positionH relativeFrom="column">
+                        <wp:posOffset>1945640</wp:posOffset>
+                      </wp:positionH>
+                      <wp:positionV relativeFrom="paragraph">
+                        <wp:posOffset>490220</wp:posOffset>
+                      </wp:positionV>
+                      <wp:extent cx="88900" cy="152640"/>
+                      <wp:effectExtent l="57150" t="57150" r="44450" b="57150"/>
+                      <wp:wrapNone/>
+                      <wp:docPr id="1213103797" name="Ръкопис 124"/>
+                      <wp:cNvGraphicFramePr/>
+                      <a:graphic xmlns:a="http://schemas.openxmlformats.org/drawingml/2006/main">
+                        <a:graphicData uri="http://schemas.microsoft.com/office/word/2010/wordprocessingInk">
+                          <w14:contentPart bwMode="auto" r:id="rId45">
+                            <w14:nvContentPartPr>
+                              <w14:cNvContentPartPr/>
+                            </w14:nvContentPartPr>
+                            <w14:xfrm>
+                              <a:off x="0" y="0"/>
+                              <a:ext cx="88900" cy="152640"/>
+                            </w14:xfrm>
+                          </w14:contentPart>
+                        </a:graphicData>
+                      </a:graphic>
+                    </wp:anchor>
+                  </w:drawing>
+                </mc:Choice>
+                <mc:Fallback>
+                  <w:pict>
+                    <v:shape w14:anchorId="2D0F74DD" id="Ръкопис 124" o:spid="_x0000_s1026" type="#_x0000_t75" style="position:absolute;margin-left:152.5pt;margin-top:37.9pt;width:8.4pt;height:13.4pt;z-index:251729920;visibility:visible;mso-wrap-style:square;mso-wrap-distance-left:9pt;mso-wrap-distance-top:0;mso-wrap-distance-right:9pt;mso-wrap-distance-bottom:0;mso-position-horizontal:absolute;mso-position-horizontal-relative:text;mso-position-vertical:absolute;mso-position-vertical-relative:text" o:gfxdata="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">
+                      <v:imagedata r:id="rId46" o:title=""/>
+                    </v:shape>
+                  </w:pict>
+                </mc:Fallback>
+              </mc:AlternateContent>
+            </w:r>
+            <w:r>
+              <w:rPr>
+                <w:noProof/>
+                <w:lang w:eastAsia="bg-BG"/>
+              </w:rPr>
+              <mc:AlternateContent>
+                <mc:Choice Requires="wpi">
+                  <w:drawing>
+                    <wp:anchor distT="0" distB="0" distL="114300" distR="114300" simplePos="0" relativeHeight="251726848" behindDoc="0" locked="0" layoutInCell="1" allowOverlap="1" wp14:anchorId="0A3752E8" wp14:editId="243D3CE8">
+                      <wp:simplePos x="0" y="0"/>
+                      <wp:positionH relativeFrom="column">
+                        <wp:posOffset>1942403</wp:posOffset>
+                      </wp:positionH>
+                      <wp:positionV relativeFrom="paragraph">
+                        <wp:posOffset>785513</wp:posOffset>
+                      </wp:positionV>
+                      <wp:extent cx="95400" cy="155880"/>
+                      <wp:effectExtent l="57150" t="57150" r="0" b="53975"/>
+                      <wp:wrapNone/>
+                      <wp:docPr id="2038418298" name="Ръкопис 121"/>
+                      <wp:cNvGraphicFramePr/>
+                      <a:graphic xmlns:a="http://schemas.openxmlformats.org/drawingml/2006/main">
+                        <a:graphicData uri="http://schemas.microsoft.com/office/word/2010/wordprocessingInk">
+                          <w14:contentPart bwMode="auto" r:id="rId47">
+                            <w14:nvContentPartPr>
+                              <w14:cNvContentPartPr/>
+                            </w14:nvContentPartPr>
+                            <w14:xfrm>
+                              <a:off x="0" y="0"/>
+                              <a:ext cx="95400" cy="155880"/>
+                            </w14:xfrm>
+                          </w14:contentPart>
+                        </a:graphicData>
+                      </a:graphic>
+                    </wp:anchor>
+                  </w:drawing>
+                </mc:Choice>
+                <mc:Fallback>
+                  <w:pict>
+                    <v:shape w14:anchorId="23D7E170" id="Ръкопис 121" o:spid="_x0000_s1026" type="#_x0000_t75" style="position:absolute;margin-left:152.25pt;margin-top:61.15pt;width:8.9pt;height:13.65pt;z-index:251726848;visibility:visible;mso-wrap-style:square;mso-wrap-distance-left:9pt;mso-wrap-distance-top:0;mso-wrap-distance-right:9pt;mso-wrap-distance-bottom:0;mso-position-horizontal:absolute;mso-position-horizontal-relative:text;mso-position-vertical:absolute;mso-position-vertical-relative:text" o:gfxdata="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">
+                      <v:imagedata r:id="rId48" o:title=""/>
+                    </v:shape>
+                  </w:pict>
+                </mc:Fallback>
+              </mc:AlternateContent>
+            </w:r>
             <w:r>
               <w:rPr>
                 <w:noProof/>
@@ -17391,7 +17709,7 @@
                           <pic:cNvPicPr/>
                         </pic:nvPicPr>
                         <pic:blipFill>
-                          <a:blip r:embed="rId39"/>
+                          <a:blip r:embed="rId49"/>
                           <a:stretch>
                             <a:fillRect/>
                           </a:stretch>
@@ -18093,14 +18411,66 @@
         <w:rPr>
           <w:lang w:val="bg-BG"/>
         </w:rPr>
-        <w:t xml:space="preserve">. От конзолата се четат </w:t>
-      </w:r>
-      <w:r>
-        <w:rPr>
-          <w:b/>
-          <w:lang w:val="bg-BG"/>
-        </w:rPr>
-        <w:t>поредица от реални числа, всяко на нов ред, докато не се въведе отрицателно.</w:t>
+        <w:t xml:space="preserve">. От конзолата се </w:t>
+      </w:r>
+      <w:r>
+        <w:rPr>
+          <w:color w:val="FF0000"/>
+          <w:lang w:val="bg-BG"/>
+        </w:rPr>
+        <w:t xml:space="preserve">четат </w:t>
+      </w:r>
+      <w:r>
+        <w:rPr>
+          <w:b/>
+          <w:lang w:val="bg-BG"/>
+        </w:rPr>
+        <w:t xml:space="preserve">поредица от </w:t>
+      </w:r>
+      <w:r>
+        <w:rPr>
+          <w:b/>
+          <w:color w:val="FF0000"/>
+          <w:lang w:val="bg-BG"/>
+        </w:rPr>
+        <w:t xml:space="preserve">реални </w:t>
+      </w:r>
+      <w:r>
+        <w:rPr>
+          <w:b/>
+          <w:lang w:val="bg-BG"/>
+        </w:rPr>
+        <w:t xml:space="preserve">числа, </w:t>
+      </w:r>
+      <w:r>
+        <w:rPr>
+          <w:b/>
+          <w:color w:val="FF0000"/>
+          <w:lang w:val="bg-BG"/>
+        </w:rPr>
+        <w:t>всяко на нов ред</w:t>
+      </w:r>
+      <w:r>
+        <w:rPr>
+          <w:b/>
+          <w:lang w:val="bg-BG"/>
+        </w:rPr>
+        <w:t xml:space="preserve">, </w:t>
+      </w:r>
+      <w:r>
+        <w:rPr>
+          <w:b/>
+          <w:highlight w:val="green"/>
+          <w:lang w:val="bg-BG"/>
+        </w:rPr>
+        <w:t>докато не се въведе отрицателно</w:t>
+      </w:r>
+      <w:r>
+        <w:rPr>
+          <w:b/>
+          <w:lang w:val="bg-BG"/>
+        </w:rPr>
+        <w:t>.</w:t>
       </w:r>
       <w:r>
         <w:rPr>
@@ -18119,6 +18489,7 @@
         <w:rPr>
           <w:rFonts w:cstheme="minorHAnsi"/>
           <w:b/>
+          <w:highlight w:val="yellow"/>
           <w:lang w:val="bg-BG"/>
         </w:rPr>
         <w:t>"</w:t>
@@ -18127,6 +18498,7 @@
         <w:rPr>
           <w:rFonts w:ascii="Consolas" w:hAnsi="Consolas" w:cstheme="minorHAnsi"/>
           <w:b/>
+          <w:highlight w:val="yellow"/>
         </w:rPr>
         <w:t xml:space="preserve">Result: </w:t>
       </w:r>
@@ -18134,6 +18506,7 @@
         <w:rPr>
           <w:rFonts w:cstheme="minorHAnsi"/>
           <w:b/>
+          <w:highlight w:val="yellow"/>
         </w:rPr>
         <w:t>{</w:t>
       </w:r>
@@ -18141,6 +18514,7 @@
         <w:rPr>
           <w:rFonts w:cstheme="minorHAnsi"/>
           <w:b/>
+          <w:highlight w:val="yellow"/>
           <w:lang w:val="bg-BG"/>
         </w:rPr>
         <w:t>резултата от умножението</w:t>
@@ -18149,6 +18523,7 @@
         <w:rPr>
           <w:rFonts w:cstheme="minorHAnsi"/>
           <w:b/>
+          <w:highlight w:val="yellow"/>
         </w:rPr>
         <w:t>}</w:t>
       </w:r>
@@ -18156,6 +18531,7 @@
         <w:rPr>
           <w:rFonts w:cstheme="minorHAnsi"/>
           <w:b/>
+          <w:highlight w:val="yellow"/>
           <w:lang w:val="bg-BG"/>
         </w:rPr>
         <w:t>"</w:t>
@@ -18206,7 +18582,6 @@
         <w:rPr>
           <w:lang w:val="bg-BG"/>
         </w:rPr>
-        <w:lastRenderedPageBreak/>
         <w:t>Примерен вход и изход</w:t>
       </w:r>
     </w:p>
@@ -19351,8 +19726,8 @@
     </w:p>
     <w:p/>
     <w:sectPr>
-      <w:headerReference w:type="default" r:id="rId40"/>
-      <w:footerReference w:type="default" r:id="rId41"/>
+      <w:headerReference w:type="default" r:id="rId50"/>
+      <w:footerReference w:type="default" r:id="rId51"/>
       <w:type w:val="continuous"/>
       <w:pgSz w:w="11909" w:h="16834" w:code="9"/>
       <w:pgMar w:top="567" w:right="737" w:bottom="1077" w:left="737" w:header="567" w:footer="794" w:gutter="0"/>
@@ -19389,16 +19764,6 @@
 </file>
 
 <file path=word/footer1.xml><?xml version="1.0" encoding="utf-8"?>
-<w:ftr xmlns:wpc="http://schemas.microsoft.com/office/word/2010/wordprocessingCanvas" xmlns:cx="http://schemas.microsoft.com/office/drawing/2014/chartex" xmlns:cx1="http://schemas.microsoft.com/office/drawing/2015/9/8/chartex" xmlns:cx2="http://schemas.microsoft.com/office/drawing/2015/10/21/chartex" xmlns:cx3="http://schemas.microsoft.com/office/drawing/2016/5/9/chartex" xmlns:cx4="http://schemas.microsoft.com/office/drawing/2016/5/10/chartex" xmlns:cx5="http://schemas.microsoft.com/office/drawing/2016/5/11/chartex" xmlns:cx6="http://schemas.microsoft.com/office/drawing/2016/5/12/chartex" xmlns:cx7="http://schemas.microsoft.com/office/drawing/2016/5/13/chartex" xmlns:cx8="http://schemas.microsoft.com/office/drawing/2016/5/14/chartex" xmlns:mc="http://schemas.openxmlformats.org/markup-compatibility/2006" xmlns:aink="http://schemas.microsoft.com/office/drawing/2016/ink" xmlns:am3d="http://schemas.microsoft.com/office/drawing/2017/model3d" xmlns:o="urn:schemas-microsoft-com:office:office" xmlns:oel="http://schemas.microsoft.com/office/2019/extlst" xmlns:r="http://schemas.openxmlformats.org/officeDocument/2006/relationships" xmlns:m="http://schemas.openxmlformats.org/officeDocument/2006/math" xmlns:v="urn:schemas-microsoft-com:vml" xmlns:wp14="http://schemas.microsoft.com/office/word/2010/wordprocessingDrawing" xmlns:wp="http://schemas.openxmlformats.org/drawingml/2006/wordprocessingDrawing" xmlns:w10="urn:schemas-microsoft-com:office:word" xmlns:w="http://schemas.openxmlformats.org/wordprocessingml/2006/main" xmlns:w14="http://schemas.microsoft.com/office/word/2010/wordml" xmlns:w15="http://schemas.microsoft.com/office/word/2012/wordml" xmlns:w16cex="http://schemas.microsoft.com/office/word/2018/wordml/cex" xmlns:w16cid="http://schemas.microsoft.com/office/word/2016/wordml/cid" xmlns:w16="http://schemas.microsoft.com/office/word/2018/wordml" xmlns:w16du="http://schemas.microsoft.com/office/word/2023/wordml/word16du" xmlns:w16sdtdh="http://schemas.microsoft.com/office/word/2020/wordml/sdtdatahash" xmlns:w16sdtfl="http://schemas.microsoft.com/office/word/2024/wordml/sdtformatlock" xmlns:w16se="http://schemas.microsoft.com/office/word/2015/wordml/symex" xmlns:wpg="http://schemas.microsoft.com/office/word/2010/wordprocessingGroup" xmlns:wpi="http://schemas.microsoft.com/office/word/2010/wordprocessingInk" xmlns:wne="http://schemas.microsoft.com/office/word/2006/wordml" xmlns:wps="http://schemas.microsoft.com/office/word/2010/wordprocessingShape" mc:Ignorable="w14 w15 w16se w16cid w16 w16cex w16sdtdh w16sdtfl w16du wp14">
-  <w:p>
-    <w:pPr>
-      <w:pStyle w:val="a5"/>
-    </w:pPr>
-  </w:p>
-</w:ftr>
-</file>
-
-<file path=word/footer2.xml><?xml version="1.0" encoding="utf-8"?>
 <w:ftr xmlns:wpc="http://schemas.microsoft.com/office/word/2010/wordprocessingCanvas" xmlns:cx="http://schemas.microsoft.com/office/drawing/2014/chartex" xmlns:cx1="http://schemas.microsoft.com/office/drawing/2015/9/8/chartex" xmlns:cx2="http://schemas.microsoft.com/office/drawing/2015/10/21/chartex" xmlns:cx3="http://schemas.microsoft.com/office/drawing/2016/5/9/chartex" xmlns:cx4="http://schemas.microsoft.com/office/drawing/2016/5/10/chartex" xmlns:cx5="http://schemas.microsoft.com/office/drawing/2016/5/11/chartex" xmlns:cx6="http://schemas.microsoft.com/office/drawing/2016/5/12/chartex" xmlns:cx7="http://schemas.microsoft.com/office/drawing/2016/5/13/chartex" xmlns:cx8="http://schemas.microsoft.com/office/drawing/2016/5/14/chartex" xmlns:mc="http://schemas.openxmlformats.org/markup-compatibility/2006" xmlns:aink="http://schemas.microsoft.com/office/drawing/2016/ink" xmlns:am3d="http://schemas.microsoft.com/office/drawing/2017/model3d" xmlns:o="urn:schemas-microsoft-com:office:office" xmlns:oel="http://schemas.microsoft.com/office/2019/extlst" xmlns:r="http://schemas.openxmlformats.org/officeDocument/2006/relationships" xmlns:m="http://schemas.openxmlformats.org/officeDocument/2006/math" xmlns:v="urn:schemas-microsoft-com:vml" xmlns:wp14="http://schemas.microsoft.com/office/word/2010/wordprocessingDrawing" xmlns:wp="http://schemas.openxmlformats.org/drawingml/2006/wordprocessingDrawing" xmlns:w10="urn:schemas-microsoft-com:office:word" xmlns:w="http://schemas.openxmlformats.org/wordprocessingml/2006/main" xmlns:w14="http://schemas.microsoft.com/office/word/2010/wordml" xmlns:w15="http://schemas.microsoft.com/office/word/2012/wordml" xmlns:w16cex="http://schemas.microsoft.com/office/word/2018/wordml/cex" xmlns:w16cid="http://schemas.microsoft.com/office/word/2016/wordml/cid" xmlns:w16="http://schemas.microsoft.com/office/word/2018/wordml" xmlns:w16du="http://schemas.microsoft.com/office/word/2023/wordml/word16du" xmlns:w16sdtdh="http://schemas.microsoft.com/office/word/2020/wordml/sdtdatahash" xmlns:w16sdtfl="http://schemas.microsoft.com/office/word/2024/wordml/sdtformatlock" xmlns:w16se="http://schemas.microsoft.com/office/word/2015/wordml/symex" xmlns:wpg="http://schemas.microsoft.com/office/word/2010/wordprocessingGroup" xmlns:wpi="http://schemas.microsoft.com/office/word/2010/wordprocessingInk" xmlns:wne="http://schemas.microsoft.com/office/word/2006/wordml" xmlns:wps="http://schemas.microsoft.com/office/word/2010/wordprocessingShape" mc:Ignorable="w14 w15 w16se w16cid w16 w16cex w16sdtdh w16sdtfl w16du wp14">
   <w:p>
     <w:pPr>
@@ -20851,7 +21216,7 @@
                     <w:hyperlink r:id="rId22" w:history="1">
                       <w:r>
                         <w:rPr>
-                          <w:rStyle w:val="Hyperlink"/>
+                          <w:rStyle w:val="a9"/>
                           <w:sz w:val="19"/>
                           <w:szCs w:val="19"/>
                         </w:rPr>
@@ -20868,7 +21233,7 @@
                     <w:hyperlink r:id="rId23" w:history="1">
                       <w:r>
                         <w:rPr>
-                          <w:rStyle w:val="Hyperlink"/>
+                          <w:rStyle w:val="a9"/>
                           <w:sz w:val="19"/>
                           <w:szCs w:val="19"/>
                         </w:rPr>
@@ -20903,7 +21268,7 @@
                           <wp:extent cx="201930" cy="201930"/>
                           <wp:effectExtent l="0" t="0" r="7620" b="7620"/>
                           <wp:docPr id="684879470" name="Picture 3">
-                            <a:hlinkClick xmlns:a="http://schemas.openxmlformats.org/drawingml/2006/main" r:id="rId24"/>
+                            <a:hlinkClick xmlns:a="http://schemas.openxmlformats.org/drawingml/2006/main" r:id="rId22"/>
                           </wp:docPr>
                           <wp:cNvGraphicFramePr>
                             <a:graphicFrameLocks xmlns:a="http://schemas.openxmlformats.org/drawingml/2006/main" noChangeAspect="1"/>
@@ -20913,14 +21278,14 @@
                               <pic:pic xmlns:pic="http://schemas.openxmlformats.org/drawingml/2006/picture">
                                 <pic:nvPicPr>
                                   <pic:cNvPr id="0" name="Picture 19">
-                                    <a:hlinkClick r:id="rId24"/>
+                                    <a:hlinkClick r:id="rId3"/>
                                   </pic:cNvPr>
                                   <pic:cNvPicPr>
                                     <a:picLocks noChangeAspect="1" noChangeArrowheads="1"/>
                                   </pic:cNvPicPr>
                                 </pic:nvPicPr>
                                 <pic:blipFill>
-                                  <a:blip r:embed="rId25">
+                                  <a:blip r:embed="rId5">
                                     <a:extLst>
                                       <a:ext uri="{28A0092B-C50C-407E-A947-70E740481C1C}">
                                         <a14:useLocalDpi xmlns:a14="http://schemas.microsoft.com/office/drawing/2010/main" val="0"/>
@@ -20977,7 +21342,7 @@
                           <wp:extent cx="201930" cy="201930"/>
                           <wp:effectExtent l="0" t="0" r="7620" b="7620"/>
                           <wp:docPr id="745048578" name="Picture 5">
-                            <a:hlinkClick xmlns:a="http://schemas.openxmlformats.org/drawingml/2006/main" r:id="rId26"/>
+                            <a:hlinkClick xmlns:a="http://schemas.openxmlformats.org/drawingml/2006/main" r:id="rId6"/>
                           </wp:docPr>
                           <wp:cNvGraphicFramePr>
                             <a:graphicFrameLocks xmlns:a="http://schemas.openxmlformats.org/drawingml/2006/main" noChangeAspect="1"/>
@@ -20987,14 +21352,14 @@
                               <pic:pic xmlns:pic="http://schemas.openxmlformats.org/drawingml/2006/picture">
                                 <pic:nvPicPr>
                                   <pic:cNvPr id="14" name="Picture 14">
-                                    <a:hlinkClick r:id="rId26"/>
+                                    <a:hlinkClick r:id="rId6"/>
                                   </pic:cNvPr>
                                   <pic:cNvPicPr>
                                     <a:picLocks noChangeAspect="1" noChangeArrowheads="1"/>
                                   </pic:cNvPicPr>
                                 </pic:nvPicPr>
                                 <pic:blipFill>
-                                  <a:blip r:embed="rId27">
+                                  <a:blip r:embed="rId7">
                                     <a:extLst>
                                       <a:ext uri="{28A0092B-C50C-407E-A947-70E740481C1C}">
                                         <a14:useLocalDpi xmlns:a14="http://schemas.microsoft.com/office/drawing/2010/main" val="0"/>
@@ -21043,7 +21408,7 @@
                           <wp:extent cx="201930" cy="201930"/>
                           <wp:effectExtent l="0" t="0" r="7620" b="7620"/>
                           <wp:docPr id="856926341" name="Picture 6" title="Software University @ Facebook">
-                            <a:hlinkClick xmlns:a="http://schemas.openxmlformats.org/drawingml/2006/main" r:id="rId28"/>
+                            <a:hlinkClick xmlns:a="http://schemas.openxmlformats.org/drawingml/2006/main" r:id="rId8"/>
                           </wp:docPr>
                           <wp:cNvGraphicFramePr/>
                           <a:graphic xmlns:a="http://schemas.openxmlformats.org/drawingml/2006/main">
@@ -21051,12 +21416,12 @@
                               <pic:pic xmlns:pic="http://schemas.openxmlformats.org/drawingml/2006/picture">
                                 <pic:nvPicPr>
                                   <pic:cNvPr id="18" name="Picture 18" title="Software University @ Facebook">
-                                    <a:hlinkClick r:id="rId28"/>
+                                    <a:hlinkClick r:id="rId8"/>
                                   </pic:cNvPr>
                                   <pic:cNvPicPr/>
                                 </pic:nvPicPr>
                                 <pic:blipFill>
-                                  <a:blip r:embed="rId29"/>
+                                  <a:blip r:embed="rId9"/>
                                   <a:stretch>
                                     <a:fillRect/>
                                   </a:stretch>
@@ -21094,7 +21459,7 @@
                           <wp:extent cx="201930" cy="201930"/>
                           <wp:effectExtent l="0" t="0" r="7620" b="7620"/>
                           <wp:docPr id="832553498" name="Picture 7" title="Software University @ Twitter">
-                            <a:hlinkClick xmlns:a="http://schemas.openxmlformats.org/drawingml/2006/main" r:id="rId30"/>
+                            <a:hlinkClick xmlns:a="http://schemas.openxmlformats.org/drawingml/2006/main" r:id="rId10"/>
                           </wp:docPr>
                           <wp:cNvGraphicFramePr/>
                           <a:graphic xmlns:a="http://schemas.openxmlformats.org/drawingml/2006/main">
@@ -21102,12 +21467,12 @@
                               <pic:pic xmlns:pic="http://schemas.openxmlformats.org/drawingml/2006/picture">
                                 <pic:nvPicPr>
                                   <pic:cNvPr id="15" name="Picture 15" title="Software University @ Twitter">
-                                    <a:hlinkClick r:id="rId30"/>
+                                    <a:hlinkClick r:id="rId10"/>
                                   </pic:cNvPr>
                                   <pic:cNvPicPr/>
                                 </pic:nvPicPr>
                                 <pic:blipFill>
-                                  <a:blip r:embed="rId31"/>
+                                  <a:blip r:embed="rId11"/>
                                   <a:stretch>
                                     <a:fillRect/>
                                   </a:stretch>
@@ -21145,7 +21510,7 @@
                           <wp:extent cx="201930" cy="201930"/>
                           <wp:effectExtent l="0" t="0" r="7620" b="7620"/>
                           <wp:docPr id="1199526137" name="Picture 8" title="Software University @ YouTube">
-                            <a:hlinkClick xmlns:a="http://schemas.openxmlformats.org/drawingml/2006/main" r:id="rId32"/>
+                            <a:hlinkClick xmlns:a="http://schemas.openxmlformats.org/drawingml/2006/main" r:id="rId12"/>
                           </wp:docPr>
                           <wp:cNvGraphicFramePr/>
                           <a:graphic xmlns:a="http://schemas.openxmlformats.org/drawingml/2006/main">
@@ -21153,12 +21518,12 @@
                               <pic:pic xmlns:pic="http://schemas.openxmlformats.org/drawingml/2006/picture">
                                 <pic:nvPicPr>
                                   <pic:cNvPr id="13" name="Picture 13" title="Software University @ YouTube">
-                                    <a:hlinkClick r:id="rId32"/>
+                                    <a:hlinkClick r:id="rId12"/>
                                   </pic:cNvPr>
                                   <pic:cNvPicPr/>
                                 </pic:nvPicPr>
                                 <pic:blipFill>
-                                  <a:blip r:embed="rId33"/>
+                                  <a:blip r:embed="rId13"/>
                                   <a:stretch>
                                     <a:fillRect/>
                                   </a:stretch>
@@ -21196,7 +21561,7 @@
                           <wp:extent cx="201930" cy="201930"/>
                           <wp:effectExtent l="0" t="0" r="7620" b="7620"/>
                           <wp:docPr id="1824661198" name="Picture 9">
-                            <a:hlinkClick xmlns:a="http://schemas.openxmlformats.org/drawingml/2006/main" r:id="rId34"/>
+                            <a:hlinkClick xmlns:a="http://schemas.openxmlformats.org/drawingml/2006/main" r:id="rId14"/>
                           </wp:docPr>
                           <wp:cNvGraphicFramePr>
                             <a:graphicFrameLocks xmlns:a="http://schemas.openxmlformats.org/drawingml/2006/main" noChangeAspect="1"/>
@@ -21206,14 +21571,14 @@
                               <pic:pic xmlns:pic="http://schemas.openxmlformats.org/drawingml/2006/picture">
                                 <pic:nvPicPr>
                                   <pic:cNvPr id="0" name="Picture 12">
-                                    <a:hlinkClick r:id="rId34"/>
+                                    <a:hlinkClick r:id="rId14"/>
                                   </pic:cNvPr>
                                   <pic:cNvPicPr>
                                     <a:picLocks noChangeAspect="1" noChangeArrowheads="1"/>
                                   </pic:cNvPicPr>
                                 </pic:nvPicPr>
                                 <pic:blipFill>
-                                  <a:blip r:embed="rId35">
+                                  <a:blip r:embed="rId15">
                                     <a:extLst>
                                       <a:ext uri="{28A0092B-C50C-407E-A947-70E740481C1C}">
                                         <a14:useLocalDpi xmlns:a14="http://schemas.microsoft.com/office/drawing/2010/main" val="0"/>
@@ -21262,7 +21627,7 @@
                           <wp:extent cx="198120" cy="198120"/>
                           <wp:effectExtent l="0" t="0" r="0" b="0"/>
                           <wp:docPr id="519440318" name="Picture 11">
-                            <a:hlinkClick xmlns:a="http://schemas.openxmlformats.org/drawingml/2006/main" r:id="rId36"/>
+                            <a:hlinkClick xmlns:a="http://schemas.openxmlformats.org/drawingml/2006/main" r:id="rId16"/>
                           </wp:docPr>
                           <wp:cNvGraphicFramePr>
                             <a:graphicFrameLocks xmlns:a="http://schemas.openxmlformats.org/drawingml/2006/main" noChangeAspect="1"/>
@@ -21272,14 +21637,14 @@
                               <pic:pic xmlns:pic="http://schemas.openxmlformats.org/drawingml/2006/picture">
                                 <pic:nvPicPr>
                                   <pic:cNvPr id="10" name="Picture 10">
-                                    <a:hlinkClick r:id="rId36"/>
+                                    <a:hlinkClick r:id="rId16"/>
                                   </pic:cNvPr>
                                   <pic:cNvPicPr>
                                     <a:picLocks noChangeAspect="1" noChangeArrowheads="1"/>
                                   </pic:cNvPicPr>
                                 </pic:nvPicPr>
                                 <pic:blipFill>
-                                  <a:blip r:embed="rId37">
+                                  <a:blip r:embed="rId17">
                                     <a:extLst>
                                       <a:ext uri="{28A0092B-C50C-407E-A947-70E740481C1C}">
                                         <a14:useLocalDpi xmlns:a14="http://schemas.microsoft.com/office/drawing/2010/main" val="0"/>
@@ -21328,7 +21693,7 @@
                           <wp:extent cx="201930" cy="201930"/>
                           <wp:effectExtent l="0" t="0" r="7620" b="7620"/>
                           <wp:docPr id="1967500978" name="Picture 17">
-                            <a:hlinkClick xmlns:a="http://schemas.openxmlformats.org/drawingml/2006/main" r:id="rId38"/>
+                            <a:hlinkClick xmlns:a="http://schemas.openxmlformats.org/drawingml/2006/main" r:id="rId18"/>
                           </wp:docPr>
                           <wp:cNvGraphicFramePr>
                             <a:graphicFrameLocks xmlns:a="http://schemas.openxmlformats.org/drawingml/2006/main" noChangeAspect="1"/>
@@ -21338,14 +21703,14 @@
                               <pic:pic xmlns:pic="http://schemas.openxmlformats.org/drawingml/2006/picture">
                                 <pic:nvPicPr>
                                   <pic:cNvPr id="0" name="Picture 9">
-                                    <a:hlinkClick r:id="rId38"/>
+                                    <a:hlinkClick r:id="rId18"/>
                                   </pic:cNvPr>
                                   <pic:cNvPicPr>
                                     <a:picLocks noChangeAspect="1" noChangeArrowheads="1"/>
                                   </pic:cNvPicPr>
                                 </pic:nvPicPr>
                                 <pic:blipFill>
-                                  <a:blip r:embed="rId39">
+                                  <a:blip r:embed="rId19">
                                     <a:extLst>
                                       <a:ext uri="{28A0092B-C50C-407E-A947-70E740481C1C}">
                                         <a14:useLocalDpi xmlns:a14="http://schemas.microsoft.com/office/drawing/2010/main" val="0"/>
@@ -21394,7 +21759,7 @@
                           <wp:extent cx="201930" cy="201930"/>
                           <wp:effectExtent l="0" t="0" r="7620" b="7620"/>
                           <wp:docPr id="1187732266" name="Picture 22" title="Software University: Email Us">
-                            <a:hlinkClick xmlns:a="http://schemas.openxmlformats.org/drawingml/2006/main" r:id="rId40"/>
+                            <a:hlinkClick xmlns:a="http://schemas.openxmlformats.org/drawingml/2006/main" r:id="rId20"/>
                           </wp:docPr>
                           <wp:cNvGraphicFramePr/>
                           <a:graphic xmlns:a="http://schemas.openxmlformats.org/drawingml/2006/main">
@@ -21402,12 +21767,12 @@
                               <pic:pic xmlns:pic="http://schemas.openxmlformats.org/drawingml/2006/picture">
                                 <pic:nvPicPr>
                                   <pic:cNvPr id="8" name="Picture 8" title="Software University: Email Us">
-                                    <a:hlinkClick r:id="rId40"/>
+                                    <a:hlinkClick r:id="rId20"/>
                                   </pic:cNvPr>
                                   <pic:cNvPicPr/>
                                 </pic:nvPicPr>
                                 <pic:blipFill>
-                                  <a:blip r:embed="rId41"/>
+                                  <a:blip r:embed="rId21"/>
                                   <a:stretch>
                                     <a:fillRect/>
                                   </a:stretch>
@@ -21837,17 +22202,7 @@
 </w:ftr>
 </file>
 
-<file path=word/footer3.xml><?xml version="1.0" encoding="utf-8"?>
-<w:ftr xmlns:wpc="http://schemas.microsoft.com/office/word/2010/wordprocessingCanvas" xmlns:cx="http://schemas.microsoft.com/office/drawing/2014/chartex" xmlns:cx1="http://schemas.microsoft.com/office/drawing/2015/9/8/chartex" xmlns:cx2="http://schemas.microsoft.com/office/drawing/2015/10/21/chartex" xmlns:cx3="http://schemas.microsoft.com/office/drawing/2016/5/9/chartex" xmlns:cx4="http://schemas.microsoft.com/office/drawing/2016/5/10/chartex" xmlns:cx5="http://schemas.microsoft.com/office/drawing/2016/5/11/chartex" xmlns:cx6="http://schemas.microsoft.com/office/drawing/2016/5/12/chartex" xmlns:cx7="http://schemas.microsoft.com/office/drawing/2016/5/13/chartex" xmlns:cx8="http://schemas.microsoft.com/office/drawing/2016/5/14/chartex" xmlns:mc="http://schemas.openxmlformats.org/markup-compatibility/2006" xmlns:aink="http://schemas.microsoft.com/office/drawing/2016/ink" xmlns:am3d="http://schemas.microsoft.com/office/drawing/2017/model3d" xmlns:o="urn:schemas-microsoft-com:office:office" xmlns:oel="http://schemas.microsoft.com/office/2019/extlst" xmlns:r="http://schemas.openxmlformats.org/officeDocument/2006/relationships" xmlns:m="http://schemas.openxmlformats.org/officeDocument/2006/math" xmlns:v="urn:schemas-microsoft-com:vml" xmlns:wp14="http://schemas.microsoft.com/office/word/2010/wordprocessingDrawing" xmlns:wp="http://schemas.openxmlformats.org/drawingml/2006/wordprocessingDrawing" xmlns:w10="urn:schemas-microsoft-com:office:word" xmlns:w="http://schemas.openxmlformats.org/wordprocessingml/2006/main" xmlns:w14="http://schemas.microsoft.com/office/word/2010/wordml" xmlns:w15="http://schemas.microsoft.com/office/word/2012/wordml" xmlns:w16cex="http://schemas.microsoft.com/office/word/2018/wordml/cex" xmlns:w16cid="http://schemas.microsoft.com/office/word/2016/wordml/cid" xmlns:w16="http://schemas.microsoft.com/office/word/2018/wordml" xmlns:w16du="http://schemas.microsoft.com/office/word/2023/wordml/word16du" xmlns:w16sdtdh="http://schemas.microsoft.com/office/word/2020/wordml/sdtdatahash" xmlns:w16sdtfl="http://schemas.microsoft.com/office/word/2024/wordml/sdtformatlock" xmlns:w16se="http://schemas.microsoft.com/office/word/2015/wordml/symex" xmlns:wpg="http://schemas.microsoft.com/office/word/2010/wordprocessingGroup" xmlns:wpi="http://schemas.microsoft.com/office/word/2010/wordprocessingInk" xmlns:wne="http://schemas.microsoft.com/office/word/2006/wordml" xmlns:wps="http://schemas.microsoft.com/office/word/2010/wordprocessingShape" mc:Ignorable="w14 w15 w16se w16cid w16 w16cex w16sdtdh w16sdtfl w16du wp14">
-  <w:p>
-    <w:pPr>
-      <w:pStyle w:val="a5"/>
-    </w:pPr>
-  </w:p>
-</w:ftr>
-</file>
-
-<file path=word/footer4.xml><?xml version="1.0" encoding="utf-8"?>
+<file path=word/footer2.xml><?xml version="1.0" encoding="utf-8"?>
 <w:ftr xmlns:wpc="http://schemas.microsoft.com/office/word/2010/wordprocessingCanvas" xmlns:cx="http://schemas.microsoft.com/office/drawing/2014/chartex" xmlns:cx1="http://schemas.microsoft.com/office/drawing/2015/9/8/chartex" xmlns:cx2="http://schemas.microsoft.com/office/drawing/2015/10/21/chartex" xmlns:cx3="http://schemas.microsoft.com/office/drawing/2016/5/9/chartex" xmlns:cx4="http://schemas.microsoft.com/office/drawing/2016/5/10/chartex" xmlns:cx5="http://schemas.microsoft.com/office/drawing/2016/5/11/chartex" xmlns:cx6="http://schemas.microsoft.com/office/drawing/2016/5/12/chartex" xmlns:cx7="http://schemas.microsoft.com/office/drawing/2016/5/13/chartex" xmlns:cx8="http://schemas.microsoft.com/office/drawing/2016/5/14/chartex" xmlns:mc="http://schemas.openxmlformats.org/markup-compatibility/2006" xmlns:aink="http://schemas.microsoft.com/office/drawing/2016/ink" xmlns:am3d="http://schemas.microsoft.com/office/drawing/2017/model3d" xmlns:o="urn:schemas-microsoft-com:office:office" xmlns:oel="http://schemas.microsoft.com/office/2019/extlst" xmlns:r="http://schemas.openxmlformats.org/officeDocument/2006/relationships" xmlns:m="http://schemas.openxmlformats.org/officeDocument/2006/math" xmlns:v="urn:schemas-microsoft-com:vml" xmlns:wp14="http://schemas.microsoft.com/office/word/2010/wordprocessingDrawing" xmlns:wp="http://schemas.openxmlformats.org/drawingml/2006/wordprocessingDrawing" xmlns:w10="urn:schemas-microsoft-com:office:word" xmlns:w="http://schemas.openxmlformats.org/wordprocessingml/2006/main" xmlns:w14="http://schemas.microsoft.com/office/word/2010/wordml" xmlns:w15="http://schemas.microsoft.com/office/word/2012/wordml" xmlns:w16cex="http://schemas.microsoft.com/office/word/2018/wordml/cex" xmlns:w16cid="http://schemas.microsoft.com/office/word/2016/wordml/cid" xmlns:w16="http://schemas.microsoft.com/office/word/2018/wordml" xmlns:w16du="http://schemas.microsoft.com/office/word/2023/wordml/word16du" xmlns:w16sdtdh="http://schemas.microsoft.com/office/word/2020/wordml/sdtdatahash" xmlns:w16sdtfl="http://schemas.microsoft.com/office/word/2024/wordml/sdtformatlock" xmlns:w16se="http://schemas.microsoft.com/office/word/2015/wordml/symex" xmlns:wpg="http://schemas.microsoft.com/office/word/2010/wordprocessingGroup" xmlns:wpi="http://schemas.microsoft.com/office/word/2010/wordprocessingInk" xmlns:wne="http://schemas.microsoft.com/office/word/2006/wordml" xmlns:wps="http://schemas.microsoft.com/office/word/2010/wordprocessingShape" mc:Ignorable="w14 w15 w16se w16cid w16 w16cex w16sdtdh w16sdtfl w16du wp14">
   <w:p>
     <w:pPr>
@@ -22745,7 +23100,7 @@
                                     <pic:pic xmlns:pic="http://schemas.openxmlformats.org/drawingml/2006/picture">
                                       <pic:nvPicPr>
                                         <pic:cNvPr id="0" name="Picture 19">
-                                          <a:hlinkClick r:id="rId3"/>
+                                          <a:hlinkClick r:id="rId1"/>
                                         </pic:cNvPr>
                                         <pic:cNvPicPr>
                                           <a:picLocks noChangeAspect="1" noChangeArrowheads="1"/>
@@ -23300,7 +23655,7 @@
                     <w:hyperlink r:id="rId22" w:history="1">
                       <w:r>
                         <w:rPr>
-                          <w:rStyle w:val="Hyperlink"/>
+                          <w:rStyle w:val="a9"/>
                           <w:sz w:val="19"/>
                           <w:szCs w:val="19"/>
                         </w:rPr>
@@ -23317,7 +23672,7 @@
                     <w:hyperlink r:id="rId23" w:history="1">
                       <w:r>
                         <w:rPr>
-                          <w:rStyle w:val="Hyperlink"/>
+                          <w:rStyle w:val="a9"/>
                           <w:sz w:val="19"/>
                           <w:szCs w:val="19"/>
                         </w:rPr>
@@ -23352,7 +23707,7 @@
                           <wp:extent cx="201930" cy="201930"/>
                           <wp:effectExtent l="0" t="0" r="7620" b="7620"/>
                           <wp:docPr id="52" name="Picture 52">
-                            <a:hlinkClick xmlns:a="http://schemas.openxmlformats.org/drawingml/2006/main" r:id="rId24"/>
+                            <a:hlinkClick xmlns:a="http://schemas.openxmlformats.org/drawingml/2006/main" r:id="rId1"/>
                           </wp:docPr>
                           <wp:cNvGraphicFramePr>
                             <a:graphicFrameLocks xmlns:a="http://schemas.openxmlformats.org/drawingml/2006/main" noChangeAspect="1"/>
@@ -23362,14 +23717,14 @@
                               <pic:pic xmlns:pic="http://schemas.openxmlformats.org/drawingml/2006/picture">
                                 <pic:nvPicPr>
                                   <pic:cNvPr id="0" name="Picture 19">
-                                    <a:hlinkClick r:id="rId24"/>
+                                    <a:hlinkClick r:id="rId22"/>
                                   </pic:cNvPr>
                                   <pic:cNvPicPr>
                                     <a:picLocks noChangeAspect="1" noChangeArrowheads="1"/>
                                   </pic:cNvPicPr>
                                 </pic:nvPicPr>
                                 <pic:blipFill>
-                                  <a:blip r:embed="rId25">
+                                  <a:blip r:embed="rId5">
                                     <a:extLst>
                                       <a:ext uri="{28A0092B-C50C-407E-A947-70E740481C1C}">
                                         <a14:useLocalDpi xmlns:a14="http://schemas.microsoft.com/office/drawing/2010/main" val="0"/>
@@ -23426,7 +23781,7 @@
                           <wp:extent cx="201930" cy="201930"/>
                           <wp:effectExtent l="0" t="0" r="7620" b="7620"/>
                           <wp:docPr id="53" name="Picture 53">
-                            <a:hlinkClick xmlns:a="http://schemas.openxmlformats.org/drawingml/2006/main" r:id="rId26"/>
+                            <a:hlinkClick xmlns:a="http://schemas.openxmlformats.org/drawingml/2006/main" r:id="rId6"/>
                           </wp:docPr>
                           <wp:cNvGraphicFramePr>
                             <a:graphicFrameLocks xmlns:a="http://schemas.openxmlformats.org/drawingml/2006/main" noChangeAspect="1"/>
@@ -23436,14 +23791,14 @@
                               <pic:pic xmlns:pic="http://schemas.openxmlformats.org/drawingml/2006/picture">
                                 <pic:nvPicPr>
                                   <pic:cNvPr id="14" name="Picture 14">
-                                    <a:hlinkClick r:id="rId26"/>
+                                    <a:hlinkClick r:id="rId6"/>
                                   </pic:cNvPr>
                                   <pic:cNvPicPr>
                                     <a:picLocks noChangeAspect="1" noChangeArrowheads="1"/>
                                   </pic:cNvPicPr>
                                 </pic:nvPicPr>
                                 <pic:blipFill>
-                                  <a:blip r:embed="rId27">
+                                  <a:blip r:embed="rId7">
                                     <a:extLst>
                                       <a:ext uri="{28A0092B-C50C-407E-A947-70E740481C1C}">
                                         <a14:useLocalDpi xmlns:a14="http://schemas.microsoft.com/office/drawing/2010/main" val="0"/>
@@ -23492,7 +23847,7 @@
                           <wp:extent cx="201930" cy="201930"/>
                           <wp:effectExtent l="0" t="0" r="7620" b="7620"/>
                           <wp:docPr id="54" name="Picture 54" title="Software University @ Facebook">
-                            <a:hlinkClick xmlns:a="http://schemas.openxmlformats.org/drawingml/2006/main" r:id="rId28"/>
+                            <a:hlinkClick xmlns:a="http://schemas.openxmlformats.org/drawingml/2006/main" r:id="rId8"/>
                           </wp:docPr>
                           <wp:cNvGraphicFramePr/>
                           <a:graphic xmlns:a="http://schemas.openxmlformats.org/drawingml/2006/main">
@@ -23500,12 +23855,12 @@
                               <pic:pic xmlns:pic="http://schemas.openxmlformats.org/drawingml/2006/picture">
                                 <pic:nvPicPr>
                                   <pic:cNvPr id="18" name="Picture 18" title="Software University @ Facebook">
-                                    <a:hlinkClick r:id="rId28"/>
+                                    <a:hlinkClick r:id="rId8"/>
                                   </pic:cNvPr>
                                   <pic:cNvPicPr/>
                                 </pic:nvPicPr>
                                 <pic:blipFill>
-                                  <a:blip r:embed="rId29"/>
+                                  <a:blip r:embed="rId9"/>
                                   <a:stretch>
                                     <a:fillRect/>
                                   </a:stretch>
@@ -23543,7 +23898,7 @@
                           <wp:extent cx="201930" cy="201930"/>
                           <wp:effectExtent l="0" t="0" r="7620" b="7620"/>
                           <wp:docPr id="55" name="Picture 55" title="Software University @ Twitter">
-                            <a:hlinkClick xmlns:a="http://schemas.openxmlformats.org/drawingml/2006/main" r:id="rId30"/>
+                            <a:hlinkClick xmlns:a="http://schemas.openxmlformats.org/drawingml/2006/main" r:id="rId10"/>
                           </wp:docPr>
                           <wp:cNvGraphicFramePr/>
                           <a:graphic xmlns:a="http://schemas.openxmlformats.org/drawingml/2006/main">
@@ -23551,12 +23906,12 @@
                               <pic:pic xmlns:pic="http://schemas.openxmlformats.org/drawingml/2006/picture">
                                 <pic:nvPicPr>
                                   <pic:cNvPr id="15" name="Picture 15" title="Software University @ Twitter">
-                                    <a:hlinkClick r:id="rId30"/>
+                                    <a:hlinkClick r:id="rId10"/>
                                   </pic:cNvPr>
                                   <pic:cNvPicPr/>
                                 </pic:nvPicPr>
                                 <pic:blipFill>
-                                  <a:blip r:embed="rId31"/>
+                                  <a:blip r:embed="rId11"/>
                                   <a:stretch>
                                     <a:fillRect/>
                                   </a:stretch>
@@ -23594,7 +23949,7 @@
                           <wp:extent cx="201930" cy="201930"/>
                           <wp:effectExtent l="0" t="0" r="7620" b="7620"/>
                           <wp:docPr id="56" name="Picture 56" title="Software University @ YouTube">
-                            <a:hlinkClick xmlns:a="http://schemas.openxmlformats.org/drawingml/2006/main" r:id="rId32"/>
+                            <a:hlinkClick xmlns:a="http://schemas.openxmlformats.org/drawingml/2006/main" r:id="rId12"/>
                           </wp:docPr>
                           <wp:cNvGraphicFramePr/>
                           <a:graphic xmlns:a="http://schemas.openxmlformats.org/drawingml/2006/main">
@@ -23602,12 +23957,12 @@
                               <pic:pic xmlns:pic="http://schemas.openxmlformats.org/drawingml/2006/picture">
                                 <pic:nvPicPr>
                                   <pic:cNvPr id="13" name="Picture 13" title="Software University @ YouTube">
-                                    <a:hlinkClick r:id="rId32"/>
+                                    <a:hlinkClick r:id="rId12"/>
                                   </pic:cNvPr>
                                   <pic:cNvPicPr/>
                                 </pic:nvPicPr>
                                 <pic:blipFill>
-                                  <a:blip r:embed="rId33"/>
+                                  <a:blip r:embed="rId13"/>
                                   <a:stretch>
                                     <a:fillRect/>
                                   </a:stretch>
@@ -23645,7 +24000,7 @@
                           <wp:extent cx="201930" cy="201930"/>
                           <wp:effectExtent l="0" t="0" r="7620" b="7620"/>
                           <wp:docPr id="57" name="Picture 57">
-                            <a:hlinkClick xmlns:a="http://schemas.openxmlformats.org/drawingml/2006/main" r:id="rId34"/>
+                            <a:hlinkClick xmlns:a="http://schemas.openxmlformats.org/drawingml/2006/main" r:id="rId14"/>
                           </wp:docPr>
                           <wp:cNvGraphicFramePr>
                             <a:graphicFrameLocks xmlns:a="http://schemas.openxmlformats.org/drawingml/2006/main" noChangeAspect="1"/>
@@ -23655,14 +24010,14 @@
                               <pic:pic xmlns:pic="http://schemas.openxmlformats.org/drawingml/2006/picture">
                                 <pic:nvPicPr>
                                   <pic:cNvPr id="0" name="Picture 12">
-                                    <a:hlinkClick r:id="rId34"/>
+                                    <a:hlinkClick r:id="rId14"/>
                                   </pic:cNvPr>
                                   <pic:cNvPicPr>
                                     <a:picLocks noChangeAspect="1" noChangeArrowheads="1"/>
                                   </pic:cNvPicPr>
                                 </pic:nvPicPr>
                                 <pic:blipFill>
-                                  <a:blip r:embed="rId35">
+                                  <a:blip r:embed="rId15">
                                     <a:extLst>
                                       <a:ext uri="{28A0092B-C50C-407E-A947-70E740481C1C}">
                                         <a14:useLocalDpi xmlns:a14="http://schemas.microsoft.com/office/drawing/2010/main" val="0"/>
@@ -23711,7 +24066,7 @@
                           <wp:extent cx="198120" cy="198120"/>
                           <wp:effectExtent l="0" t="0" r="0" b="0"/>
                           <wp:docPr id="58" name="Picture 58">
-                            <a:hlinkClick xmlns:a="http://schemas.openxmlformats.org/drawingml/2006/main" r:id="rId36"/>
+                            <a:hlinkClick xmlns:a="http://schemas.openxmlformats.org/drawingml/2006/main" r:id="rId16"/>
                           </wp:docPr>
                           <wp:cNvGraphicFramePr>
                             <a:graphicFrameLocks xmlns:a="http://schemas.openxmlformats.org/drawingml/2006/main" noChangeAspect="1"/>
@@ -23721,14 +24076,14 @@
                               <pic:pic xmlns:pic="http://schemas.openxmlformats.org/drawingml/2006/picture">
                                 <pic:nvPicPr>
                                   <pic:cNvPr id="10" name="Picture 10">
-                                    <a:hlinkClick r:id="rId36"/>
+                                    <a:hlinkClick r:id="rId16"/>
                                   </pic:cNvPr>
                                   <pic:cNvPicPr>
                                     <a:picLocks noChangeAspect="1" noChangeArrowheads="1"/>
                                   </pic:cNvPicPr>
                                 </pic:nvPicPr>
                                 <pic:blipFill>
-                                  <a:blip r:embed="rId37">
+                                  <a:blip r:embed="rId17">
                                     <a:extLst>
                                       <a:ext uri="{28A0092B-C50C-407E-A947-70E740481C1C}">
                                         <a14:useLocalDpi xmlns:a14="http://schemas.microsoft.com/office/drawing/2010/main" val="0"/>
@@ -23777,7 +24132,7 @@
                           <wp:extent cx="201930" cy="201930"/>
                           <wp:effectExtent l="0" t="0" r="7620" b="7620"/>
                           <wp:docPr id="59" name="Picture 59">
-                            <a:hlinkClick xmlns:a="http://schemas.openxmlformats.org/drawingml/2006/main" r:id="rId38"/>
+                            <a:hlinkClick xmlns:a="http://schemas.openxmlformats.org/drawingml/2006/main" r:id="rId18"/>
                           </wp:docPr>
                           <wp:cNvGraphicFramePr>
                             <a:graphicFrameLocks xmlns:a="http://schemas.openxmlformats.org/drawingml/2006/main" noChangeAspect="1"/>
@@ -23787,14 +24142,14 @@
                               <pic:pic xmlns:pic="http://schemas.openxmlformats.org/drawingml/2006/picture">
                                 <pic:nvPicPr>
                                   <pic:cNvPr id="0" name="Picture 9">
-                                    <a:hlinkClick r:id="rId38"/>
+                                    <a:hlinkClick r:id="rId18"/>
                                   </pic:cNvPr>
                                   <pic:cNvPicPr>
                                     <a:picLocks noChangeAspect="1" noChangeArrowheads="1"/>
                                   </pic:cNvPicPr>
                                 </pic:nvPicPr>
                                 <pic:blipFill>
-                                  <a:blip r:embed="rId39">
+                                  <a:blip r:embed="rId19">
                                     <a:extLst>
                                       <a:ext uri="{28A0092B-C50C-407E-A947-70E740481C1C}">
                                         <a14:useLocalDpi xmlns:a14="http://schemas.microsoft.com/office/drawing/2010/main" val="0"/>
@@ -23843,7 +24198,7 @@
                           <wp:extent cx="201930" cy="201930"/>
                           <wp:effectExtent l="0" t="0" r="7620" b="7620"/>
                           <wp:docPr id="60" name="Picture 60" title="Software University: Email Us">
-                            <a:hlinkClick xmlns:a="http://schemas.openxmlformats.org/drawingml/2006/main" r:id="rId40"/>
+                            <a:hlinkClick xmlns:a="http://schemas.openxmlformats.org/drawingml/2006/main" r:id="rId20"/>
                           </wp:docPr>
                           <wp:cNvGraphicFramePr/>
                           <a:graphic xmlns:a="http://schemas.openxmlformats.org/drawingml/2006/main">
@@ -23851,12 +24206,12 @@
                               <pic:pic xmlns:pic="http://schemas.openxmlformats.org/drawingml/2006/picture">
                                 <pic:nvPicPr>
                                   <pic:cNvPr id="8" name="Picture 8" title="Software University: Email Us">
-                                    <a:hlinkClick r:id="rId40"/>
+                                    <a:hlinkClick r:id="rId20"/>
                                   </pic:cNvPr>
                                   <pic:cNvPicPr/>
                                 </pic:nvPicPr>
                                 <pic:blipFill>
-                                  <a:blip r:embed="rId41"/>
+                                  <a:blip r:embed="rId21"/>
                                   <a:stretch>
                                     <a:fillRect/>
                                   </a:stretch>
@@ -24306,33 +24661,13 @@
   <w:p>
     <w:pPr>
       <w:pStyle w:val="a3"/>
+      <w:ind w:hanging="1134"/>
     </w:pPr>
   </w:p>
 </w:hdr>
 </file>
 
 <file path=word/header2.xml><?xml version="1.0" encoding="utf-8"?>
-<w:hdr xmlns:wpc="http://schemas.microsoft.com/office/word/2010/wordprocessingCanvas" xmlns:cx="http://schemas.microsoft.com/office/drawing/2014/chartex" xmlns:cx1="http://schemas.microsoft.com/office/drawing/2015/9/8/chartex" xmlns:cx2="http://schemas.microsoft.com/office/drawing/2015/10/21/chartex" xmlns:cx3="http://schemas.microsoft.com/office/drawing/2016/5/9/chartex" xmlns:cx4="http://schemas.microsoft.com/office/drawing/2016/5/10/chartex" xmlns:cx5="http://schemas.microsoft.com/office/drawing/2016/5/11/chartex" xmlns:cx6="http://schemas.microsoft.com/office/drawing/2016/5/12/chartex" xmlns:cx7="http://schemas.microsoft.com/office/drawing/2016/5/13/chartex" xmlns:cx8="http://schemas.microsoft.com/office/drawing/2016/5/14/chartex" xmlns:mc="http://schemas.openxmlformats.org/markup-compatibility/2006" xmlns:aink="http://schemas.microsoft.com/office/drawing/2016/ink" xmlns:am3d="http://schemas.microsoft.com/office/drawing/2017/model3d" xmlns:o="urn:schemas-microsoft-com:office:office" xmlns:oel="http://schemas.microsoft.com/office/2019/extlst" xmlns:r="http://schemas.openxmlformats.org/officeDocument/2006/relationships" xmlns:m="http://schemas.openxmlformats.org/officeDocument/2006/math" xmlns:v="urn:schemas-microsoft-com:vml" xmlns:wp14="http://schemas.microsoft.com/office/word/2010/wordprocessingDrawing" xmlns:wp="http://schemas.openxmlformats.org/drawingml/2006/wordprocessingDrawing" xmlns:w10="urn:schemas-microsoft-com:office:word" xmlns:w="http://schemas.openxmlformats.org/wordprocessingml/2006/main" xmlns:w14="http://schemas.microsoft.com/office/word/2010/wordml" xmlns:w15="http://schemas.microsoft.com/office/word/2012/wordml" xmlns:w16cex="http://schemas.microsoft.com/office/word/2018/wordml/cex" xmlns:w16cid="http://schemas.microsoft.com/office/word/2016/wordml/cid" xmlns:w16="http://schemas.microsoft.com/office/word/2018/wordml" xmlns:w16du="http://schemas.microsoft.com/office/word/2023/wordml/word16du" xmlns:w16sdtdh="http://schemas.microsoft.com/office/word/2020/wordml/sdtdatahash" xmlns:w16sdtfl="http://schemas.microsoft.com/office/word/2024/wordml/sdtformatlock" xmlns:w16se="http://schemas.microsoft.com/office/word/2015/wordml/symex" xmlns:wpg="http://schemas.microsoft.com/office/word/2010/wordprocessingGroup" xmlns:wpi="http://schemas.microsoft.com/office/word/2010/wordprocessingInk" xmlns:wne="http://schemas.microsoft.com/office/word/2006/wordml" xmlns:wps="http://schemas.microsoft.com/office/word/2010/wordprocessingShape" mc:Ignorable="w14 w15 w16se w16cid w16 w16cex w16sdtdh w16sdtfl w16du wp14">
-  <w:p>
-    <w:pPr>
-      <w:pStyle w:val="a3"/>
-      <w:ind w:hanging="1134"/>
-    </w:pPr>
-  </w:p>
-</w:hdr>
-</file>
-
-<file path=word/header3.xml><?xml version="1.0" encoding="utf-8"?>
-<w:hdr xmlns:wpc="http://schemas.microsoft.com/office/word/2010/wordprocessingCanvas" xmlns:cx="http://schemas.microsoft.com/office/drawing/2014/chartex" xmlns:cx1="http://schemas.microsoft.com/office/drawing/2015/9/8/chartex" xmlns:cx2="http://schemas.microsoft.com/office/drawing/2015/10/21/chartex" xmlns:cx3="http://schemas.microsoft.com/office/drawing/2016/5/9/chartex" xmlns:cx4="http://schemas.microsoft.com/office/drawing/2016/5/10/chartex" xmlns:cx5="http://schemas.microsoft.com/office/drawing/2016/5/11/chartex" xmlns:cx6="http://schemas.microsoft.com/office/drawing/2016/5/12/chartex" xmlns:cx7="http://schemas.microsoft.com/office/drawing/2016/5/13/chartex" xmlns:cx8="http://schemas.microsoft.com/office/drawing/2016/5/14/chartex" xmlns:mc="http://schemas.openxmlformats.org/markup-compatibility/2006" xmlns:aink="http://schemas.microsoft.com/office/drawing/2016/ink" xmlns:am3d="http://schemas.microsoft.com/office/drawing/2017/model3d" xmlns:o="urn:schemas-microsoft-com:office:office" xmlns:oel="http://schemas.microsoft.com/office/2019/extlst" xmlns:r="http://schemas.openxmlformats.org/officeDocument/2006/relationships" xmlns:m="http://schemas.openxmlformats.org/officeDocument/2006/math" xmlns:v="urn:schemas-microsoft-com:vml" xmlns:wp14="http://schemas.microsoft.com/office/word/2010/wordprocessingDrawing" xmlns:wp="http://schemas.openxmlformats.org/drawingml/2006/wordprocessingDrawing" xmlns:w10="urn:schemas-microsoft-com:office:word" xmlns:w="http://schemas.openxmlformats.org/wordprocessingml/2006/main" xmlns:w14="http://schemas.microsoft.com/office/word/2010/wordml" xmlns:w15="http://schemas.microsoft.com/office/word/2012/wordml" xmlns:w16cex="http://schemas.microsoft.com/office/word/2018/wordml/cex" xmlns:w16cid="http://schemas.microsoft.com/office/word/2016/wordml/cid" xmlns:w16="http://schemas.microsoft.com/office/word/2018/wordml" xmlns:w16du="http://schemas.microsoft.com/office/word/2023/wordml/word16du" xmlns:w16sdtdh="http://schemas.microsoft.com/office/word/2020/wordml/sdtdatahash" xmlns:w16sdtfl="http://schemas.microsoft.com/office/word/2024/wordml/sdtformatlock" xmlns:w16se="http://schemas.microsoft.com/office/word/2015/wordml/symex" xmlns:wpg="http://schemas.microsoft.com/office/word/2010/wordprocessingGroup" xmlns:wpi="http://schemas.microsoft.com/office/word/2010/wordprocessingInk" xmlns:wne="http://schemas.microsoft.com/office/word/2006/wordml" xmlns:wps="http://schemas.microsoft.com/office/word/2010/wordprocessingShape" mc:Ignorable="w14 w15 w16se w16cid w16 w16cex w16sdtdh w16sdtfl w16du wp14">
-  <w:p>
-    <w:pPr>
-      <w:pStyle w:val="a3"/>
-    </w:pPr>
-  </w:p>
-</w:hdr>
-</file>
-
-<file path=word/header4.xml><?xml version="1.0" encoding="utf-8"?>
 <w:hdr xmlns:wpc="http://schemas.microsoft.com/office/word/2010/wordprocessingCanvas" xmlns:cx="http://schemas.microsoft.com/office/drawing/2014/chartex" xmlns:cx1="http://schemas.microsoft.com/office/drawing/2015/9/8/chartex" xmlns:cx2="http://schemas.microsoft.com/office/drawing/2015/10/21/chartex" xmlns:cx3="http://schemas.microsoft.com/office/drawing/2016/5/9/chartex" xmlns:cx4="http://schemas.microsoft.com/office/drawing/2016/5/10/chartex" xmlns:cx5="http://schemas.microsoft.com/office/drawing/2016/5/11/chartex" xmlns:cx6="http://schemas.microsoft.com/office/drawing/2016/5/12/chartex" xmlns:cx7="http://schemas.microsoft.com/office/drawing/2016/5/13/chartex" xmlns:cx8="http://schemas.microsoft.com/office/drawing/2016/5/14/chartex" xmlns:mc="http://schemas.openxmlformats.org/markup-compatibility/2006" xmlns:aink="http://schemas.microsoft.com/office/drawing/2016/ink" xmlns:am3d="http://schemas.microsoft.com/office/drawing/2017/model3d" xmlns:o="urn:schemas-microsoft-com:office:office" xmlns:oel="http://schemas.microsoft.com/office/2019/extlst" xmlns:r="http://schemas.openxmlformats.org/officeDocument/2006/relationships" xmlns:m="http://schemas.openxmlformats.org/officeDocument/2006/math" xmlns:v="urn:schemas-microsoft-com:vml" xmlns:wp14="http://schemas.microsoft.com/office/word/2010/wordprocessingDrawing" xmlns:wp="http://schemas.openxmlformats.org/drawingml/2006/wordprocessingDrawing" xmlns:w10="urn:schemas-microsoft-com:office:word" xmlns:w="http://schemas.openxmlformats.org/wordprocessingml/2006/main" xmlns:w14="http://schemas.microsoft.com/office/word/2010/wordml" xmlns:w15="http://schemas.microsoft.com/office/word/2012/wordml" xmlns:w16cex="http://schemas.microsoft.com/office/word/2018/wordml/cex" xmlns:w16cid="http://schemas.microsoft.com/office/word/2016/wordml/cid" xmlns:w16="http://schemas.microsoft.com/office/word/2018/wordml" xmlns:w16du="http://schemas.microsoft.com/office/word/2023/wordml/word16du" xmlns:w16sdtdh="http://schemas.microsoft.com/office/word/2020/wordml/sdtdatahash" xmlns:w16sdtfl="http://schemas.microsoft.com/office/word/2024/wordml/sdtformatlock" xmlns:w16se="http://schemas.microsoft.com/office/word/2015/wordml/symex" xmlns:wpg="http://schemas.microsoft.com/office/word/2010/wordprocessingGroup" xmlns:wpi="http://schemas.microsoft.com/office/word/2010/wordprocessingInk" xmlns:wne="http://schemas.microsoft.com/office/word/2006/wordml" xmlns:wps="http://schemas.microsoft.com/office/word/2010/wordprocessingShape" mc:Ignorable="w14 w15 w16se w16cid w16 w16cex w16sdtdh w16sdtfl w16du wp14">
   <w:p>
     <w:pPr>
@@ -27455,15 +27790,15 @@
           <inkml:channelProperty channel="F" name="resolution" value="0" units="1/dev"/>
         </inkml:channelProperties>
       </inkml:inkSource>
-      <inkml:timestamp xml:id="ts0" timeString="2025-03-04T21:08:50.174"/>
+      <inkml:timestamp xml:id="ts0" timeString="2025-03-05T05:05:37.386"/>
     </inkml:context>
     <inkml:brush xml:id="br0">
       <inkml:brushProperty name="width" value="0.05" units="cm"/>
       <inkml:brushProperty name="height" value="0.05" units="cm"/>
-      <inkml:brushProperty name="color" value="#004F8B"/>
+      <inkml:brushProperty name="color" value="#E71224"/>
     </inkml:brush>
   </inkml:definitions>
-  <inkml:trace contextRef="#ctx0" brushRef="#br0">145 0 24575,'-7'0'0,"-1"7"0,0 8 0,-5 1 0,0 6 0,-5-3 0,2 4 0,-4-4 0,2 2 0,4 5 0,4-4-8191</inkml:trace>
+  <inkml:trace contextRef="#ctx0" brushRef="#br0">1 1 24575,'4'2'0,"5"1"0,-1 2 0,0 2 0,-1 3 0,2 6 0,1 7 0,2 2 0,-2-1 0,0 2 0,-2-2 0,-2-1 0,0-4 0,3-4 0,1-5-8191</inkml:trace>
 </inkml:ink>
 </file>
 
@@ -27483,7 +27818,7 @@
           <inkml:channelProperty channel="F" name="resolution" value="0" units="1/dev"/>
         </inkml:channelProperties>
       </inkml:inkSource>
-      <inkml:timestamp xml:id="ts0" timeString="2025-03-04T20:51:36.926"/>
+      <inkml:timestamp xml:id="ts0" timeString="2025-03-05T05:05:44.031"/>
     </inkml:context>
     <inkml:brush xml:id="br0">
       <inkml:brushProperty name="width" value="0.05" units="cm"/>
@@ -27491,7 +27826,7 @@
       <inkml:brushProperty name="color" value="#E71224"/>
     </inkml:brush>
   </inkml:definitions>
-  <inkml:trace contextRef="#ctx0" brushRef="#br0">128 87 24575,'0'-7'0,"1"1"0,0 0 0,0-1 0,0 1 0,1 0 0,3-7 0,-5 10 0,1 1 0,0 0 0,0 0 0,0 0 0,0 0 0,0 0 0,1 0 0,-1 0 0,0 1 0,1-1 0,0 0 0,-1 1 0,1-1 0,0 1 0,0 0 0,-1-1 0,1 1 0,0 0 0,0 0 0,3 0 0,-4 0 0,0 1 0,-1 0 0,1 0 0,0 0 0,0 0 0,0 1 0,0-1 0,-1 0 0,1 0 0,0 0 0,0 1 0,-1-1 0,1 0 0,0 1 0,0-1 0,-1 1 0,1-1 0,0 1 0,-1-1 0,1 1 0,0-1 0,-1 1 0,1 0 0,-1-1 0,1 1 0,-1 0 0,0-1 0,1 1 0,-1 0 0,0 0 0,1 0 0,-1-1 0,0 1 0,0 0 0,1 0 0,-1 0 0,0-1 0,0 1 0,0 0 0,0 0 0,0 0 0,-1 1 0,1 3 0,0-1 0,0 1 0,-1 0 0,1-1 0,-1 1 0,-2 5 0,1-5 0,0 0 0,-1-1 0,1 0 0,-1 1 0,0-1 0,0 0 0,0-1 0,-1 1 0,1 0 0,-1-1 0,-6 5 0,-5 1 0,1 0 0,-19 7 0,23-12 0,0 1 0,-1 1 0,2-1 0,-1 2 0,-14 12 0,23-19 0,0 1 0,1-1 0,-1 1 0,0-1 0,1 1 0,-1-1 0,1 1 0,-1-1 0,1 1 0,-1 0 0,1-1 0,0 1 0,-1 0 0,1-1 0,0 1 0,-1 0 0,1 0 0,0-1 0,0 1 0,0 0 0,0 0 0,0-1 0,0 1 0,0 0 0,0 0 0,0 0 0,0-1 0,0 1 0,0 0 0,0 0 0,1-1 0,-1 1 0,0 0 0,0-1 0,1 1 0,-1 0 0,1-1 0,-1 1 0,1 0 0,-1-1 0,1 1 0,-1-1 0,1 1 0,-1-1 0,1 1 0,0-1 0,-1 1 0,1-1 0,1 1 0,5 2 0,0 0 0,0 0 0,1-1 0,9 2 0,-1 0 0,44 14-1365,-32-12-5461</inkml:trace>
+  <inkml:trace contextRef="#ctx0" brushRef="#br0">396 0 24256,'-396'461'0</inkml:trace>
 </inkml:ink>
 </file>
 
@@ -27511,7 +27846,7 @@
           <inkml:channelProperty channel="F" name="resolution" value="0" units="1/dev"/>
         </inkml:channelProperties>
       </inkml:inkSource>
-      <inkml:timestamp xml:id="ts0" timeString="2025-03-04T20:51:31.371"/>
+      <inkml:timestamp xml:id="ts0" timeString="2025-03-05T05:21:18.389"/>
     </inkml:context>
     <inkml:brush xml:id="br0">
       <inkml:brushProperty name="width" value="0.05" units="cm"/>
@@ -27519,8 +27854,202 @@
       <inkml:brushProperty name="color" value="#E71224"/>
     </inkml:brush>
   </inkml:definitions>
-  <inkml:trace contextRef="#ctx0" brushRef="#br0">0 40 24575,'7'0'0,"1"6"0,7 3 0,6-1 0,7-2 0,-2 5 0,1 1 0,-3 4 0,-1 0 0,-3 3 0,1-1 0,-3 2 0,-4 5 0,-5-2-8191</inkml:trace>
-  <inkml:trace contextRef="#ctx0" brushRef="#br0" timeOffset="1950.09">226 1 24575,'-7'0'0,"-1"6"0,0 9 0,-5 2 0,-7-2 0,0 2 0,-2-1 0,1 4 0,-1-3 0,3 3 0,-2-3 0,3 4 0,4-4-8191</inkml:trace>
+  <inkml:trace contextRef="#ctx0" brushRef="#br0">450 279 24575,'3'1'0,"0"-1"0,-1 1 0,1-1 0,0 1 0,-1 0 0,1 0 0,-1 0 0,1 1 0,-1-1 0,0 0 0,1 1 0,-1 0 0,0-1 0,0 1 0,0 0 0,0 0 0,-1 0 0,1 0 0,2 5 0,4 6 0,-1-1 0,9 21 0,-12-22 0,78 169 0,-80-176-80,0 0 0,0 0-1,0 0 1,1 0 0,-1 0-1,1-1 1,0 1 0,0-1-1,0 0 1,1 0 0,-1 0 0,1 0-1,-1-1 1,1 1 0,0-1-1,5 2 1,7 2-6746</inkml:trace>
+  <inkml:trace contextRef="#ctx0" brushRef="#br0" timeOffset="951.53">861 253 24575,'-2'2'0,"-3"6"0,-3 3 0,-3 2 0,-1 2 0,-1-1 0,2 5 0,0 4 0,2 0 0,1-2 0,-1 0 0,1-1 0,2-2 0,0-1 0,1-2 0,-4-1 0,-2 4 0,1-1-8191</inkml:trace>
+  <inkml:trace contextRef="#ctx0" brushRef="#br0" timeOffset="2523.4">1 0 24575,'2'0'0,"4"0"0,4 3 0,3 0 0,2 2 0,3 4 0,0 4 0,0 2 0,-2-3 0,2 0 0,2 0 0,0 2 0,0 4 0,-2-2-8191</inkml:trace>
+  <inkml:trace contextRef="#ctx0" brushRef="#br0" timeOffset="3333.22">306 0 24575,'-2'19'0,"-1"-1"0,0 0 0,-1 0 0,-1 0 0,-1-1 0,-14 30 0,-3 9 0,-55 134-1365,72-178-5461</inkml:trace>
+</inkml:ink>
+</file>
+
+<file path=word/ink/ink12.xml><?xml version="1.0" encoding="utf-8"?>
+<inkml:ink xmlns:inkml="http://www.w3.org/2003/InkML">
+  <inkml:definitions>
+    <inkml:context xml:id="ctx0">
+      <inkml:inkSource xml:id="inkSrc0">
+        <inkml:traceFormat>
+          <inkml:channel name="X" type="integer" min="-2.14748E9" max="2.14748E9" units="cm"/>
+          <inkml:channel name="Y" type="integer" min="-2.14748E9" max="2.14748E9" units="cm"/>
+        </inkml:traceFormat>
+        <inkml:channelProperties>
+          <inkml:channelProperty channel="X" name="resolution" value="1000" units="1/cm"/>
+          <inkml:channelProperty channel="Y" name="resolution" value="1000" units="1/cm"/>
+        </inkml:channelProperties>
+      </inkml:inkSource>
+      <inkml:timestamp xml:id="ts0" timeString="2025-03-05T05:20:23.042"/>
+    </inkml:context>
+    <inkml:brush xml:id="br0">
+      <inkml:brushProperty name="width" value="0.05" units="cm"/>
+      <inkml:brushProperty name="height" value="0.05" units="cm"/>
+      <inkml:brushProperty name="color" value="#E71224"/>
+      <inkml:brushProperty name="ignorePressure" value="1"/>
+    </inkml:brush>
+  </inkml:definitions>
+  <inkml:trace contextRef="#ctx0" brushRef="#br0">0 0,'0'5398,"0"-5386</inkml:trace>
+</inkml:ink>
+</file>
+
+<file path=word/ink/ink13.xml><?xml version="1.0" encoding="utf-8"?>
+<inkml:ink xmlns:inkml="http://www.w3.org/2003/InkML">
+  <inkml:definitions>
+    <inkml:context xml:id="ctx0">
+      <inkml:inkSource xml:id="inkSrc0">
+        <inkml:traceFormat>
+          <inkml:channel name="X" type="integer" min="-2.14748E9" max="2.14748E9" units="cm"/>
+          <inkml:channel name="Y" type="integer" min="-2.14748E9" max="2.14748E9" units="cm"/>
+          <inkml:channel name="F" type="integer" max="32767" units="dev"/>
+        </inkml:traceFormat>
+        <inkml:channelProperties>
+          <inkml:channelProperty channel="X" name="resolution" value="1000" units="1/cm"/>
+          <inkml:channelProperty channel="Y" name="resolution" value="1000" units="1/cm"/>
+          <inkml:channelProperty channel="F" name="resolution" value="0" units="1/dev"/>
+        </inkml:channelProperties>
+      </inkml:inkSource>
+      <inkml:timestamp xml:id="ts0" timeString="2025-03-05T05:15:36.248"/>
+    </inkml:context>
+    <inkml:brush xml:id="br0">
+      <inkml:brushProperty name="width" value="0.05" units="cm"/>
+      <inkml:brushProperty name="height" value="0.05" units="cm"/>
+    </inkml:brush>
+  </inkml:definitions>
+  <inkml:trace contextRef="#ctx0" brushRef="#br0">72 16 24575,'-1'1'0,"0"-1"0,0 1 0,0-1 0,0 1 0,0-1 0,0 1 0,1 0 0,-1-1 0,0 1 0,0 0 0,0 0 0,1 0 0,-1 0 0,0 0 0,1 0 0,-1 0 0,1 0 0,-1 0 0,1 0 0,-1 1 0,-9 28 0,9-25 0,-4 8 0,-5 20 0,1 1 0,-9 58 0,17-82 0,0-1 0,1 0 0,0 0 0,0 1 0,1-1 0,0 0 0,1 0 0,0 0 0,0 0 0,1 0 0,0 0 0,1-1 0,0 1 0,0-1 0,8 11 0,-10-16 0,1-1 0,-1 0 0,1 0 0,-1 0 0,1-1 0,-1 1 0,1 0 0,0-1 0,0 0 0,0 0 0,0 0 0,0 0 0,0 0 0,0 0 0,0-1 0,0 1 0,4-1 0,61-3 0,-36 0 0,-25 3 0,-1-1 0,0 0 0,1 0 0,-1-1 0,0 0 0,0 0 0,0 0 0,0-1 0,0 0 0,-1 0 0,1-1 0,-1 1 0,0-1 0,0 0 0,0-1 0,0 1 0,-1-1 0,0 0 0,7-9 0,-6 5 0,1 0 0,-1 0 0,-1 0 0,0-1 0,0 0 0,-1 1 0,0-1 0,-1 0 0,0-1 0,0 1 0,0-16 0,-1-11 0,0 22 0,-1 0 0,0 1 0,-1-1 0,-4-27 0,3 38 0,0 0 0,0-1 0,0 1 0,0 0 0,-1 0 0,1 1 0,-1-1 0,0 1 0,0-1 0,-1 1 0,1 0 0,-1 0 0,1 0 0,-1 0 0,0 1 0,0 0 0,0 0 0,0 0 0,0 0 0,-1 0 0,1 1 0,-1 0 0,-7-1 0,1 0 0,0 0 0,-1 1 0,1 1 0,0 0 0,0 1 0,-1 0 0,1 0 0,-18 6 0,10-1-1365,2-1-5461</inkml:trace>
+</inkml:ink>
+</file>
+
+<file path=word/ink/ink14.xml><?xml version="1.0" encoding="utf-8"?>
+<inkml:ink xmlns:inkml="http://www.w3.org/2003/InkML">
+  <inkml:definitions>
+    <inkml:context xml:id="ctx0">
+      <inkml:inkSource xml:id="inkSrc0">
+        <inkml:traceFormat>
+          <inkml:channel name="X" type="integer" min="-2.14748E9" max="2.14748E9" units="cm"/>
+          <inkml:channel name="Y" type="integer" min="-2.14748E9" max="2.14748E9" units="cm"/>
+        </inkml:traceFormat>
+        <inkml:channelProperties>
+          <inkml:channelProperty channel="X" name="resolution" value="1000" units="1/cm"/>
+          <inkml:channelProperty channel="Y" name="resolution" value="1000" units="1/cm"/>
+        </inkml:channelProperties>
+      </inkml:inkSource>
+      <inkml:timestamp xml:id="ts0" timeString="2025-03-05T05:15:19.984"/>
+    </inkml:context>
+    <inkml:brush xml:id="br0">
+      <inkml:brushProperty name="width" value="0.05" units="cm"/>
+      <inkml:brushProperty name="height" value="0.05" units="cm"/>
+      <inkml:brushProperty name="ignorePressure" value="1"/>
+    </inkml:brush>
+  </inkml:definitions>
+  <inkml:trace contextRef="#ctx0" brushRef="#br0">1 1,'6911'0,"-6897"0</inkml:trace>
+</inkml:ink>
+</file>
+
+<file path=word/ink/ink15.xml><?xml version="1.0" encoding="utf-8"?>
+<inkml:ink xmlns:inkml="http://www.w3.org/2003/InkML">
+  <inkml:definitions>
+    <inkml:context xml:id="ctx0">
+      <inkml:inkSource xml:id="inkSrc0">
+        <inkml:traceFormat>
+          <inkml:channel name="X" type="integer" min="-2.14748E9" max="2.14748E9" units="cm"/>
+          <inkml:channel name="Y" type="integer" min="-2.14748E9" max="2.14748E9" units="cm"/>
+          <inkml:channel name="F" type="integer" max="32767" units="dev"/>
+        </inkml:traceFormat>
+        <inkml:channelProperties>
+          <inkml:channelProperty channel="X" name="resolution" value="1000" units="1/cm"/>
+          <inkml:channelProperty channel="Y" name="resolution" value="1000" units="1/cm"/>
+          <inkml:channelProperty channel="F" name="resolution" value="0" units="1/dev"/>
+        </inkml:channelProperties>
+      </inkml:inkSource>
+      <inkml:timestamp xml:id="ts0" timeString="2025-03-05T05:23:27.241"/>
+    </inkml:context>
+    <inkml:brush xml:id="br0">
+      <inkml:brushProperty name="width" value="0.05" units="cm"/>
+      <inkml:brushProperty name="height" value="0.05" units="cm"/>
+      <inkml:brushProperty name="color" value="#E71224"/>
+    </inkml:brush>
+  </inkml:definitions>
+  <inkml:trace contextRef="#ctx0" brushRef="#br0">68 25 24575,'-1'-1'0,"1"0"0,0 0 0,0 0 0,1 0 0,-1 0 0,0 0 0,0 0 0,0 0 0,0 0 0,1 0 0,-1 0 0,0 1 0,1-1 0,-1 0 0,1 0 0,-1 0 0,1 1 0,0-1 0,-1 0 0,1 0 0,0 1 0,-1-1 0,1 1 0,0-1 0,0 1 0,-1-1 0,1 1 0,0-1 0,0 1 0,0 0 0,0-1 0,0 1 0,-1 0 0,1 0 0,0-1 0,0 1 0,0 0 0,0 0 0,0 0 0,0 0 0,0 0 0,0 1 0,0-1 0,0 0 0,0 0 0,0 1 0,-1-1 0,1 0 0,0 1 0,1 0 0,1 0 0,0 0 0,0 0 0,-1 0 0,1 1 0,0 0 0,-1-1 0,1 1 0,-1 0 0,0 0 0,1 0 0,-1 0 0,0 1 0,0-1 0,0 1 0,2 3 0,-1 4 0,-1 0 0,0 0 0,0 1 0,-1-1 0,0 0 0,-1 12 0,-6 64 0,6-80 0,-1-3 0,1-1 0,-1 1 0,0 0 0,0-1 0,0 1 0,0-1 0,0 1 0,-1-1 0,1 0 0,-1 0 0,0 0 0,1 1 0,-1-1 0,-4 3 0,-37 26 0,12-10 0,-3 16 0,19-18 0,17-22 0,1 1 0,0-1 0,0 1 0,0 0 0,0-1 0,0 1 0,0 0 0,1 1 0,-1-1 0,1 1 0,-1-1 0,1 1 0,-1 0 0,1 1 0,0-1 0,0 0 0,5 1 0,-5 1 0,0 0 0,0 0 0,0 0 0,0 0 0,0 1 0,0 0 0,-1 0 0,1 0 0,-1 0 0,1 0 0,-1 1 0,0 0 0,0-1 0,0 1 0,5 6 0,-2-2 0,0 0 0,-1-1 0,1 1 0,1-1 0,-1-1 0,9 6 0,-14-10 0,0-1 0,0 1 0,0-1 0,0 1 0,0-1 0,0 1 0,0-1 0,0 0 0,0 1 0,0-1 0,1 0 0,-1 0 0,0 0 0,0 0 0,0 0 0,0 0 0,1 0 0,-1 0 0,0 0 0,0-1 0,0 1 0,0-1 0,0 1 0,0 0 0,1-1 0,-1 0 0,0 1 0,0-1 0,-1 0 0,1 1 0,0-1 0,0 0 0,0 0 0,0 0 0,-1 0 0,1 0 0,0 0 0,-1 0 0,1 0 0,-1 0 0,1 0 0,-1 0 0,1 0 0,-1-2 0,14-43-1365,-10 25-5461</inkml:trace>
+</inkml:ink>
+</file>
+
+<file path=word/ink/ink16.xml><?xml version="1.0" encoding="utf-8"?>
+<inkml:ink xmlns:inkml="http://www.w3.org/2003/InkML">
+  <inkml:definitions>
+    <inkml:context xml:id="ctx0">
+      <inkml:inkSource xml:id="inkSrc0">
+        <inkml:traceFormat>
+          <inkml:channel name="X" type="integer" min="-2.14748E9" max="2.14748E9" units="cm"/>
+          <inkml:channel name="Y" type="integer" min="-2.14748E9" max="2.14748E9" units="cm"/>
+          <inkml:channel name="F" type="integer" max="32767" units="dev"/>
+        </inkml:traceFormat>
+        <inkml:channelProperties>
+          <inkml:channelProperty channel="X" name="resolution" value="1000" units="1/cm"/>
+          <inkml:channelProperty channel="Y" name="resolution" value="1000" units="1/cm"/>
+          <inkml:channelProperty channel="F" name="resolution" value="0" units="1/dev"/>
+        </inkml:channelProperties>
+      </inkml:inkSource>
+      <inkml:timestamp xml:id="ts0" timeString="2025-03-05T05:23:23.178"/>
+    </inkml:context>
+    <inkml:brush xml:id="br0">
+      <inkml:brushProperty name="width" value="0.05" units="cm"/>
+      <inkml:brushProperty name="height" value="0.05" units="cm"/>
+      <inkml:brushProperty name="color" value="#E71224"/>
+    </inkml:brush>
+  </inkml:definitions>
+  <inkml:trace contextRef="#ctx0" brushRef="#br0">0 0 24575,'2'0'0,"6"3"0,5 0 0,6 6 0,1 5 0,0 1 0,1 1 0,-4 0 0,1 1 0,-1-1 0,-3-2 0,-2-1 0,-1-3 0,0 0 0,1 2 0,0 1 0,-2-1-8191</inkml:trace>
+  <inkml:trace contextRef="#ctx0" brushRef="#br0" timeOffset="992.17">398 14 24575,'-2'1'0,"1"-1"0,-1 1 0,1 0 0,-1-1 0,1 1 0,-1 0 0,1 0 0,-1 0 0,1 0 0,0 0 0,-1 0 0,1 1 0,0-1 0,0 0 0,0 1 0,-1 1 0,-18 29 0,16-26 0,-53 89 0,-57 99 0,47-82 0,62-97-1365,4-4-5461</inkml:trace>
+</inkml:ink>
+</file>
+
+<file path=word/ink/ink17.xml><?xml version="1.0" encoding="utf-8"?>
+<inkml:ink xmlns:inkml="http://www.w3.org/2003/InkML">
+  <inkml:definitions>
+    <inkml:context xml:id="ctx0">
+      <inkml:inkSource xml:id="inkSrc0">
+        <inkml:traceFormat>
+          <inkml:channel name="X" type="integer" min="-2.14748E9" max="2.14748E9" units="cm"/>
+          <inkml:channel name="Y" type="integer" min="-2.14748E9" max="2.14748E9" units="cm"/>
+          <inkml:channel name="F" type="integer" max="32767" units="dev"/>
+        </inkml:traceFormat>
+        <inkml:channelProperties>
+          <inkml:channelProperty channel="X" name="resolution" value="1000" units="1/cm"/>
+          <inkml:channelProperty channel="Y" name="resolution" value="1000" units="1/cm"/>
+          <inkml:channelProperty channel="F" name="resolution" value="0" units="1/dev"/>
+        </inkml:channelProperties>
+      </inkml:inkSource>
+      <inkml:timestamp xml:id="ts0" timeString="2025-03-05T05:20:42.974"/>
+    </inkml:context>
+    <inkml:brush xml:id="br0">
+      <inkml:brushProperty name="width" value="0.05" units="cm"/>
+      <inkml:brushProperty name="height" value="0.05" units="cm"/>
+    </inkml:brush>
+  </inkml:definitions>
+  <inkml:trace contextRef="#ctx0" brushRef="#br0">0 92 24575,'0'0'0,"1"-1"0,-1 1 0,0-1 0,0 1 0,1 0 0,-1-1 0,0 1 0,1-1 0,-1 1 0,1 0 0,-1-1 0,0 1 0,1 0 0,-1 0 0,1-1 0,-1 1 0,1 0 0,-1 0 0,1 0 0,-1 0 0,1-1 0,-1 1 0,1 0 0,-1 0 0,1 0 0,-1 0 0,1 0 0,-1 0 0,1 0 0,-1 0 0,1 1 0,-1-1 0,1 0 0,-1 0 0,1 0 0,-1 1 0,1-1 0,-1 0 0,1 1 0,23 8 0,-12-2 12,0 0 0,-1 1 0,0 0 0,0 1 0,-1 0 0,0 1 0,-1 0 0,0 1 0,13 21 0,4 10-755,28 60 1,-48-88-6084</inkml:trace>
+  <inkml:trace contextRef="#ctx0" brushRef="#br0" timeOffset="1058.39">238 1 24575,'-25'28'0,"1"2"0,1 1 0,-19 35 0,17-27 0,14-20 12,2 1 0,0 0 0,1 1 0,1 0 0,-4 21-1,-11 31-1447,18-61-5390</inkml:trace>
+</inkml:ink>
+</file>
+
+<file path=word/ink/ink18.xml><?xml version="1.0" encoding="utf-8"?>
+<inkml:ink xmlns:inkml="http://www.w3.org/2003/InkML">
+  <inkml:definitions>
+    <inkml:context xml:id="ctx0">
+      <inkml:inkSource xml:id="inkSrc0">
+        <inkml:traceFormat>
+          <inkml:channel name="X" type="integer" min="-2.14748E9" max="2.14748E9" units="cm"/>
+          <inkml:channel name="Y" type="integer" min="-2.14748E9" max="2.14748E9" units="cm"/>
+          <inkml:channel name="F" type="integer" max="32767" units="dev"/>
+        </inkml:traceFormat>
+        <inkml:channelProperties>
+          <inkml:channelProperty channel="X" name="resolution" value="1000" units="1/cm"/>
+          <inkml:channelProperty channel="Y" name="resolution" value="1000" units="1/cm"/>
+          <inkml:channelProperty channel="F" name="resolution" value="0" units="1/dev"/>
+        </inkml:channelProperties>
+      </inkml:inkSource>
+      <inkml:timestamp xml:id="ts0" timeString="2025-03-05T05:20:38.545"/>
+    </inkml:context>
+    <inkml:brush xml:id="br0">
+      <inkml:brushProperty name="width" value="0.05" units="cm"/>
+      <inkml:brushProperty name="height" value="0.05" units="cm"/>
+    </inkml:brush>
+  </inkml:definitions>
+  <inkml:trace contextRef="#ctx0" brushRef="#br0">23 1 24575,'11'9'0,"-1"0"0,2-1 0,-1 0 0,23 10 0,-20-11 0,-1 1 0,0 0 0,19 16 0,-9-4 0,-11-10 0,-1 0 0,1 1 0,-2 0 0,10 13 0,-19-22 0,0 0 0,-1 0 0,1 0 0,-1 0 0,0 0 0,1 0 0,-1 0 0,0 0 0,0 1 0,0-1 0,-1 0 0,1 0 0,-1 0 0,1 0 0,-1 0 0,1 0 0,-1 0 0,0 0 0,0 0 0,0 0 0,-2 2 0,-31 45 0,26-39 0,0-1 0,0 0 0,-1-1 0,0 0 0,-1 0 0,0-1 0,0 0 0,0-1 0,-1 0 0,-11 4 0,-8 6 0,-32 24-1365,49-33-5461</inkml:trace>
 </inkml:ink>
 </file>
 
@@ -27540,17 +28069,16 @@
           <inkml:channelProperty channel="F" name="resolution" value="0" units="1/dev"/>
         </inkml:channelProperties>
       </inkml:inkSource>
-      <inkml:timestamp xml:id="ts0" timeString="2025-03-04T21:08:41.412"/>
+      <inkml:timestamp xml:id="ts0" timeString="2025-03-05T05:20:30.218"/>
     </inkml:context>
     <inkml:brush xml:id="br0">
       <inkml:brushProperty name="width" value="0.05" units="cm"/>
       <inkml:brushProperty name="height" value="0.05" units="cm"/>
-      <inkml:brushProperty name="color" value="#004F8B"/>
+      <inkml:brushProperty name="color" value="#E71224"/>
     </inkml:brush>
   </inkml:definitions>
-  <inkml:trace contextRef="#ctx0" brushRef="#br0">0 38 24575,'7'0'0,"1"6"0,7 3 0,0 5 0,4 1 0,6 5 0,-2 4 0,1-1 0,-2 2 0,-6 2 0,1-2 0,-3 0 0,-3 3 0,-3-4-8191</inkml:trace>
-  <inkml:trace contextRef="#ctx0" brushRef="#br0" timeOffset="2257.53">378 1 24575,'-1'4'0,"1"-1"0,-2 1 0,1-1 0,0 1 0,-1-1 0,1 0 0,-1 1 0,-2 2 0,-6 12 0,-11 30 0,-1 0 0,-39 56 0,-90 121 0,134-204-1365,1-5-5461</inkml:trace>
-  <inkml:trace contextRef="#ctx0" brushRef="#br0" timeOffset="3830.75">189 643 24575,'1'-1'0,"1"1"0,-1 0 0,0 0 0,0-1 0,0 1 0,0-1 0,0 1 0,0-1 0,0 0 0,0 1 0,0-1 0,0 0 0,0 1 0,0-1 0,0 0 0,0 0 0,0 0 0,-1 0 0,1 0 0,0 0 0,-1 0 0,1 0 0,-1 0 0,1 0 0,-1 0 0,1-2 0,8-37 0,-7 27 0,32-121 0,-34 134 0,0-1 0,0 1 0,0-1 0,0 0 0,1 1 0,-1-1 0,0 1 0,0-1 0,1 1 0,-1-1 0,0 1 0,0-1 0,1 1 0,-1-1 0,1 1 0,-1 0 0,0-1 0,1 1 0,-1-1 0,1 1 0,-1 0 0,1 0 0,-1-1 0,2 1 0,-2 0 0,1 0 0,-1 0 0,1 0 0,-1 0 0,1 1 0,-1-1 0,1 0 0,0 0 0,-1 1 0,0-1 0,1 0 0,-1 1 0,1-1 0,-1 1 0,1-1 0,-1 1 0,0-1 0,1 1 0,-1 0 0,14 27 0,-9 0 0,0-1 0,-1 1 0,-2 1 0,-1-1 0,-5 52 0,2-67-341,0 0 0,-1-1-1,-4 13 1,-2 0-6485</inkml:trace>
+  <inkml:trace contextRef="#ctx0" brushRef="#br0">86 0 24575,'-2'3'0,"-1"2"0,-2 7 0,-3 4 0,-1 2 0,0-1 0,2 0 0,-1-3 0,2-2 0,-1-1 0,-1 2 0,1 2 0,1-3-8191</inkml:trace>
+  <inkml:trace contextRef="#ctx0" brushRef="#br0" timeOffset="1111.28">48 41 24575,'0'-2'0,"2"-1"0,6 0 0,3 3 0,2 3 0,3 6 0,4 6 0,0 3 0,-1-2 0,-1-2 0,-2 0 0,-1-1 0,2 2 0,-1 3 0,-3 0 0,-3 3 0,-3-4-8191</inkml:trace>
 </inkml:ink>
 </file>
 
@@ -27570,18 +28098,16 @@
           <inkml:channelProperty channel="F" name="resolution" value="0" units="1/dev"/>
         </inkml:channelProperties>
       </inkml:inkSource>
-      <inkml:timestamp xml:id="ts0" timeString="2025-03-04T21:08:15.573"/>
+      <inkml:timestamp xml:id="ts0" timeString="2025-03-05T05:21:05.348"/>
     </inkml:context>
     <inkml:brush xml:id="br0">
       <inkml:brushProperty name="width" value="0.05" units="cm"/>
       <inkml:brushProperty name="height" value="0.05" units="cm"/>
-      <inkml:brushProperty name="color" value="#004F8B"/>
+      <inkml:brushProperty name="color" value="#E71224"/>
     </inkml:brush>
   </inkml:definitions>
-  <inkml:trace contextRef="#ctx0" brushRef="#br0">0 1 24575,'1'2'0,"0"1"0,0-1 0,0 0 0,0 1 0,1-1 0,-1 0 0,1 0 0,-1 0 0,1 0 0,0 0 0,0 0 0,-1 0 0,1 0 0,1-1 0,-1 1 0,0-1 0,0 1 0,4 0 0,4 5 0,6 7 0,0 1 0,-1 1 0,0 0 0,12 19 0,20 22 0,-35-43 0,-2 0 0,13 21 0,10 13 0,-1 3 330,-25-38-754,1-1 0,0 0 1,12 13-1,-4-9-6402</inkml:trace>
-  <inkml:trace contextRef="#ctx0" brushRef="#br0" timeOffset="1053.24">377 1 24575,'-7'0'0,"-1"6"0,-7 3 0,0 5 0,-4 1 0,1 4 0,-3-1 0,2 3 0,-2-3 0,3 3 0,-2 4 0,2 4 0,-3-3 0,4 1 0,3 2 0,5-4-8191</inkml:trace>
-  <inkml:trace contextRef="#ctx0" brushRef="#br0" timeOffset="2790.16">490 603 24575,'1'0'0,"0"-1"0,0 1 0,0 0 0,0-1 0,1 1 0,-1-1 0,0 1 0,0-1 0,0 1 0,0-1 0,-1 0 0,1 0 0,0 1 0,0-1 0,0 0 0,0 0 0,-1 0 0,1 0 0,0 0 0,-1 0 0,1 0 0,0-2 0,12-30 0,-7 16 0,18-41 0,-12 29 0,18-34 0,-30 63 0,0-1 0,0 1 0,0 0 0,0 0 0,0 0 0,0 0 0,0 0 0,0 0 0,0 0 0,0-1 0,0 1 0,0 0 0,0 0 0,0 0 0,0 0 0,1 0 0,-1 0 0,0 0 0,0 0 0,0 0 0,0-1 0,0 1 0,0 0 0,0 0 0,0 0 0,0 0 0,1 0 0,-1 0 0,0 0 0,0 0 0,0 0 0,0 0 0,0 0 0,0 0 0,0 0 0,1 0 0,-1 0 0,0 0 0,0 0 0,0 0 0,0 0 0,0 0 0,0 0 0,0 0 0,1 0 0,-1 0 0,0 0 0,0 0 0,0 0 0,0 0 0,0 0 0,0 1 0,0-1 0,3 9 0,-1 12 0,-1 4 67,0-1-354,-1 1 1,-1-1 0,0 1-1,-8 30 1,1-28-6540</inkml:trace>
-  <inkml:trace contextRef="#ctx0" brushRef="#br0" timeOffset="5071.92">150 302 24575,'-7'0'0,"-1"7"0,-7 1 0,0 7 0,2 0-8191</inkml:trace>
+  <inkml:trace contextRef="#ctx0" brushRef="#br0">0 6 24575,'0'-2'0,"5"-1"0,1 2 0,0 4 0,-2 4 0,2 2 0,1 3 0,2 0 0,2 2 0,1 0 0,-1-1 0,-3 1 0,-3 0 0,-2-1 0,-1-1-8191</inkml:trace>
+  <inkml:trace contextRef="#ctx0" brushRef="#br0" timeOffset="1987.43">225 32 24575,'-1'1'0,"0"-1"0,0 1 0,-1-1 0,1 1 0,0 0 0,0 0 0,0 0 0,0-1 0,0 1 0,0 0 0,0 0 0,0 0 0,0 0 0,0 1 0,0-1 0,0 2 0,-14 23 0,12-22 0,-1 4-59,-26 47-594,-40 102 0,67-147-6173</inkml:trace>
 </inkml:ink>
 </file>
 
@@ -27601,17 +28127,16 @@
           <inkml:channelProperty channel="F" name="resolution" value="0" units="1/dev"/>
         </inkml:channelProperties>
       </inkml:inkSource>
-      <inkml:timestamp xml:id="ts0" timeString="2025-03-04T21:08:08.260"/>
+      <inkml:timestamp xml:id="ts0" timeString="2025-03-05T05:05:29.185"/>
     </inkml:context>
     <inkml:brush xml:id="br0">
       <inkml:brushProperty name="width" value="0.05" units="cm"/>
       <inkml:brushProperty name="height" value="0.05" units="cm"/>
-      <inkml:brushProperty name="color" value="#004F8B"/>
+      <inkml:brushProperty name="color" value="#E71224"/>
     </inkml:brush>
   </inkml:definitions>
-  <inkml:trace contextRef="#ctx0" brushRef="#br0">1 39 24575,'6'0'0,"9"0"0,8 0 0,0 7 0,3 1 0,-3 6 0,-6 8 0,1-1 0,-2 3 0,-5 4 0,3-3 0,-1 0 0,-3-3-8191</inkml:trace>
-  <inkml:trace contextRef="#ctx0" brushRef="#br0" timeOffset="1523.19">378 0 24575,'-2'5'0,"1"-1"0,-1 1 0,0-1 0,0 0 0,-1 0 0,1 0 0,-1 0 0,0 0 0,0 0 0,0-1 0,-1 0 0,-3 4 0,-1 2 0,-34 41 0,-51 80 0,82-111 0,1 0 0,1 1 0,1 0 0,-7 26 0,4-14 0,5-11 113,1 1 0,-4 33 1,6-31-967,-11 42 1,6-42-5974</inkml:trace>
-  <inkml:trace contextRef="#ctx0" brushRef="#br0" timeOffset="3834.1">304 492 24575,'0'-4'0,"1"0"0,-1 0 0,1 0 0,0 1 0,0-1 0,0 0 0,1 0 0,-1 1 0,1-1 0,2-3 0,-3 7 0,-1-1 0,0 0 0,1 0 0,-1 0 0,1 1 0,0-1 0,-1 0 0,1 0 0,0 1 0,-1-1 0,1 1 0,0-1 0,0 1 0,0-1 0,-1 1 0,1-1 0,0 1 0,0 0 0,0-1 0,0 1 0,0 0 0,0 0 0,0 0 0,-1 0 0,1-1 0,0 1 0,0 1 0,0-1 0,0 0 0,0 0 0,0 0 0,0 0 0,0 1 0,0-1 0,0 0 0,-1 1 0,1-1 0,0 1 0,0-1 0,0 1 0,-1-1 0,1 1 0,0-1 0,0 1 0,-1 0 0,1 1 0,2 1 0,-1 0 0,1 1 0,-1 0 0,0-1 0,-1 1 0,1 0 0,-1 0 0,0 0 0,0 0 0,0 0 0,0 0 0,-1 0 0,1 0 0,-1 1 0,0-1 0,0 0 0,-1 0 0,1 0 0,-1 0 0,0 0 0,-2 5 0,-1 7 0,-2 0 0,1-1 0,-2 0 0,-10 17 0,-29 40 0,28-47 0,2 1 0,-20 41 0,35-65 0,1-1 0,-1 0 0,1 0 0,-1 1 0,1-1 0,-1 0 0,1 1 0,0-1 0,0 0 0,0 1 0,0-1 0,0 0 0,0 1 0,0-1 0,0 1 0,0-1 0,1 0 0,-1 1 0,1-1 0,-1 0 0,1 0 0,-1 1 0,1-1 0,0 0 0,-1 0 0,1 0 0,0 0 0,0 0 0,0 0 0,0 0 0,0 0 0,0 0 0,0 0 0,0 0 0,0-1 0,1 1 0,-1 0 0,0-1 0,0 1 0,1-1 0,-1 0 0,0 1 0,3-1 0,7 3 0,1-1 0,0 0 0,-1-1 0,16-1 0,-7 1 0,0 2 0,0 1 0,-1 0 0,0 2 0,25 10 0,-17-6 0,-26-10 0,1 1 0,-1-1 0,0 1 0,1-1 0,-1 0 0,1 1 0,-1-1 0,1 0 0,-1 0 0,1 0 0,-1 0 0,1 0 0,-1-1 0,1 1 0,-1 0 0,1-1 0,-1 1 0,1-1 0,-1 1 0,0-1 0,1 0 0,-1 1 0,0-1 0,0 0 0,1 0 0,-1 0 0,0 0 0,0 0 0,0 0 0,0 0 0,0-1 0,-1 1 0,1 0 0,0-1 0,0 1 0,-1 0 0,1-1 0,-1 1 0,1-1 0,-1 1 0,0 0 0,1-4 0,1-7 0,0 0 0,-1 0 0,0-1 0,-2-14 0,1 16 0,-1-27-1365,0 4-5461</inkml:trace>
+  <inkml:trace contextRef="#ctx0" brushRef="#br0">115 66 24575,'3'1'0,"-1"1"0,0-1 0,0 1 0,0 0 0,0 0 0,0 0 0,0 0 0,0 0 0,-1 0 0,3 4 0,2 2 0,22 28 0,25 44 0,21 28 0,-39-60 0,-1 2 0,-3 2 0,-2 1 0,27 67 0,-44-92-1365,-2-11-5461</inkml:trace>
+  <inkml:trace contextRef="#ctx0" brushRef="#br0" timeOffset="782.98">485 1 24575,'-2'0'0,"-1"0"0,1 1 0,0 0 0,-1-1 0,1 1 0,-1 0 0,1 0 0,0 0 0,0 1 0,0-1 0,0 0 0,0 1 0,-3 2 0,-24 26 0,25-26 0,-47 61 0,3 2 0,-65 119 0,-5 8 0,99-163 19,-21 46-1,16-27-1420,20-40-5424</inkml:trace>
 </inkml:ink>
 </file>
 
@@ -27631,17 +28156,16 @@
           <inkml:channelProperty channel="F" name="resolution" value="0" units="1/dev"/>
         </inkml:channelProperties>
       </inkml:inkSource>
-      <inkml:timestamp xml:id="ts0" timeString="2025-03-04T21:07:57.946"/>
+      <inkml:timestamp xml:id="ts0" timeString="2025-03-05T05:07:27.535"/>
     </inkml:context>
     <inkml:brush xml:id="br0">
       <inkml:brushProperty name="width" value="0.05" units="cm"/>
       <inkml:brushProperty name="height" value="0.05" units="cm"/>
-      <inkml:brushProperty name="color" value="#004F8B"/>
+      <inkml:brushProperty name="color" value="#E71224"/>
     </inkml:brush>
   </inkml:definitions>
-  <inkml:trace contextRef="#ctx0" brushRef="#br0">1 114 24575,'6'0'0,"9"0"0,8 0 0,7 0 0,-2 6 0,1 3 0,-5 5 0,0 1 0,-4 4 0,2-1 0,-4-3-8191</inkml:trace>
-  <inkml:trace contextRef="#ctx0" brushRef="#br0" timeOffset="1091.29">265 0 24575,'0'7'0,"-6"1"0,-3 7 0,-5 0 0,-1 4 0,-5-1 0,2 3 0,-2-2 0,1 1 0,5 5 0,-3-3 0,3 2 0,-3-3 0,0 1 0,5 3 0,3-2-8191</inkml:trace>
-  <inkml:trace contextRef="#ctx0" brushRef="#br0" timeOffset="3677.31">340 302 24575,'1'-4'0,"0"-1"0,0 1 0,1 0 0,-1 0 0,1 0 0,0 0 0,4-5 0,1-4 0,-2 3 0,0 1 0,1 0 0,0 0 0,0 1 0,13-14 0,-17 19 0,0 1 0,1 0 0,0-1 0,-1 1 0,1 0 0,0 1 0,0-1 0,0 0 0,0 1 0,0 0 0,0 0 0,0 0 0,0 0 0,1 0 0,-1 1 0,0-1 0,1 1 0,-1 0 0,0 0 0,1 0 0,-1 0 0,4 1 0,-5 0 0,1 0 0,-1 0 0,1 0 0,-1 0 0,0 1 0,0-1 0,1 1 0,-1-1 0,0 1 0,0 0 0,-1 0 0,1 0 0,0 0 0,0 0 0,-1 0 0,0 0 0,1 1 0,-1-1 0,0 0 0,0 1 0,0-1 0,0 1 0,-1-1 0,1 1 0,-1 0 0,1-1 0,-1 1 0,0-1 0,0 1 0,0 3 0,-1 4 0,1 1 0,-2-1 0,1 1 0,-2-1 0,1 1 0,-6 11 0,5-14 0,0-1 0,0 1 0,-1-1 0,0 0 0,-1 0 0,0 0 0,0-1 0,0 0 0,0 0 0,-1 0 0,0 0 0,-9 5 0,-1 1 0,2 0 0,0 1 0,0 1 0,2 0 0,-1 0 0,2 2 0,-19 30 0,30-45 0,-1 0 0,0 0 0,1 0 0,-1 0 0,1 0 0,-1 0 0,1 0 0,0 0 0,-1 0 0,1 0 0,0 0 0,0 0 0,0 0 0,0 0 0,0 0 0,0 1 0,0-1 0,0 0 0,0 0 0,0 0 0,0 0 0,1 1 0,0-1 0,0-1 0,0 1 0,0-1 0,0 0 0,0 1 0,0-1 0,-1 0 0,1 0 0,0 0 0,0 1 0,0-1 0,0 0 0,0 0 0,0 0 0,0-1 0,0 1 0,0 0 0,0 0 0,0-1 0,0 1 0,0 0 0,0-1 0,0 1 0,-1-1 0,2 0 0,9-3 0,0 0 0,0 0 0,0 1 0,1 0 0,-1 1 0,1 0 0,0 1 0,-1 0 0,22 2 0,-10-1-1365,-5-2-5461</inkml:trace>
+  <inkml:trace contextRef="#ctx0" brushRef="#br0">1 186 24575,'462'-14'0,"319"15"0,-731 1 0,55 10 0,-56-5 0,57 0 0,-51-8 0,-13 0 0,-1 1 0,1 3 0,69 12 0,-66-6 0,0-2 0,66 2 0,94-10 0,-81-1 0,-9 1 0,122 2 0,-173 6 0,33 0 0,418-8 0,-504 0 0,0 0 0,0-1 0,0 0 0,0-1 0,-1 0 0,1-1 0,-1 0 0,16-9 0,-1 1 0,-13 8 0,0 2 0,0-1 0,1 1 0,0 1 0,-1 0 0,1 1 0,-1 0 0,19 3 0,17 0 0,-31-4 0,0-1 0,0 0 0,22-7 0,-21 5 0,0 0 0,34-2 0,203 7-1365,-240-1-5461</inkml:trace>
+  <inkml:trace contextRef="#ctx0" brushRef="#br0" timeOffset="1437.38">4088 1 24575,'0'0'0,"-1"0"0,1 0 0,0 1 0,-1-1 0,1 0 0,-1 0 0,1 1 0,0-1 0,-1 0 0,1 1 0,0-1 0,-1 0 0,1 1 0,0-1 0,0 0 0,-1 1 0,1-1 0,0 1 0,0-1 0,0 0 0,-1 1 0,1-1 0,0 1 0,0-1 0,0 1 0,0-1 0,0 0 0,0 1 0,0-1 0,0 1 0,0-1 0,0 1 0,0-1 0,0 1 0,0-1 0,1 1 0,-1-1 0,0 0 0,0 1 0,0-1 0,1 1 0,-1-1 0,8 21 0,4-7 0,0 0 0,1-1 0,19 17 0,-19-19 0,0 0 0,-2 2 0,1-1 0,12 19 0,-23-28 0,1-1 0,-1 0 0,-1 1 0,1-1 0,0 1 0,0-1 0,-1 1 0,0-1 0,1 1 0,-1-1 0,0 1 0,0-1 0,-1 1 0,1 0 0,0-1 0,-1 1 0,0-1 0,1 1 0,-3 3 0,-2 6 0,-1 0 0,-13 20 0,2-3 0,-17 27-1365,23-42-5461</inkml:trace>
 </inkml:ink>
 </file>
 
@@ -27661,7 +28185,7 @@
           <inkml:channelProperty channel="F" name="resolution" value="0" units="1/dev"/>
         </inkml:channelProperties>
       </inkml:inkSource>
-      <inkml:timestamp xml:id="ts0" timeString="2025-03-04T20:52:07.033"/>
+      <inkml:timestamp xml:id="ts0" timeString="2025-03-05T05:07:20.291"/>
     </inkml:context>
     <inkml:brush xml:id="br0">
       <inkml:brushProperty name="width" value="0.05" units="cm"/>
@@ -27669,7 +28193,8 @@
       <inkml:brushProperty name="color" value="#E71224"/>
     </inkml:brush>
   </inkml:definitions>
-  <inkml:trace contextRef="#ctx0" brushRef="#br0">33 173 24575,'1'0'0,"1"-1"0,-1 1 0,0 0 0,0-1 0,0 1 0,0-1 0,0 1 0,0-1 0,0 1 0,0-1 0,0 0 0,0 0 0,0 1 0,0-1 0,-1 0 0,1 0 0,0 0 0,0 0 0,-1 0 0,1 0 0,-1 0 0,2-1 0,11-32 0,-7 17 0,3-7 0,-4 12 0,-1 1 0,11-19 0,-14 28 0,0 0 0,0 0 0,1 0 0,-1 1 0,0-1 0,1 1 0,-1-1 0,1 1 0,-1-1 0,1 1 0,0 0 0,0 0 0,-1 0 0,1 0 0,0 0 0,0 0 0,0 0 0,0 0 0,0 1 0,0-1 0,4 1 0,-4 0 0,-1 0 0,1 1 0,0-1 0,-1 1 0,1 0 0,-1 0 0,1-1 0,-1 1 0,1 0 0,-1 0 0,0 0 0,0 0 0,1 1 0,-1-1 0,0 0 0,0 0 0,0 1 0,0-1 0,0 1 0,0-1 0,-1 1 0,1-1 0,0 1 0,-1-1 0,1 1 0,-1 0 0,1 2 0,1 5 0,-1-1 0,0 1 0,0-1 0,0 10 0,-1-11 0,-1 1 0,0-1 0,0 1 0,-1-1 0,0 1 0,0-1 0,-1 0 0,0 0 0,0 0 0,-6 8 0,-4 5 0,-31 35 0,6-10 0,26-29 0,5-7 0,-1 0 0,2 1 0,-1 0 0,1 0 0,1 1 0,-5 11 0,10-21 0,0-1 0,-1 0 0,1 1 0,0-1 0,0 1 0,0-1 0,0 1 0,0-1 0,0 0 0,0 1 0,0-1 0,0 1 0,0-1 0,0 1 0,0-1 0,0 0 0,0 1 0,0-1 0,0 1 0,1-1 0,-1 0 0,0 1 0,0-1 0,0 1 0,1-1 0,-1 0 0,0 1 0,0-1 0,1 0 0,-1 1 0,0-1 0,1 0 0,-1 0 0,0 1 0,1-1 0,-1 0 0,1 0 0,-1 0 0,0 1 0,1-1 0,-1 0 0,1 0 0,-1 0 0,1 0 0,-1 0 0,0 0 0,1 0 0,-1 0 0,1 0 0,-1 0 0,1 0 0,-1 0 0,0 0 0,1 0 0,-1-1 0,1 1 0,-1 0 0,0 0 0,1-1 0,31-10 0,-28 10 0,27-11 137,-20 9-87,0-2 0,19-9 0,-26 12-188,-1-1 0,1 1 1,-1-1-1,0 0 0,1 0 1,-1 0-1,-1 0 1,1 0-1,0-1 0,-1 0 1,3-5-1,5-16-6688</inkml:trace>
+  <inkml:trace contextRef="#ctx0" brushRef="#br0">159 0 24575,'1'39'0,"-1"21"0,-8 74 0,1-56 0,6 130 0,3-91 0,-12 173 0,5 6 0,7-167 0,-2 1248 0,7-1281 0,0 5 0,0-17 0,-3-50 0,-3-22-1365,0-2-5461</inkml:trace>
+  <inkml:trace contextRef="#ctx0" brushRef="#br0" timeOffset="1891.71">0 2789 24575,'1'13'0,"1"0"0,0 0 0,1 0 0,0 0 0,10 25 0,4 13 0,-12-33 0,-1-1 0,2 0 0,0 0 0,2-1 0,-1 0 0,2 0 0,20 28 0,-29-43 0,0-1 0,0 0 0,1 1 0,-1-1 0,0 0 0,1 1 0,-1-1 0,0 0 0,1 0 0,-1 0 0,0 1 0,1-1 0,-1 0 0,0 0 0,1 0 0,-1 0 0,1 1 0,-1-1 0,0 0 0,1 0 0,-1 0 0,1 0 0,-1 0 0,1 0 0,-1 0 0,0 0 0,1 0 0,-1-1 0,1 1 0,-1 0 0,0 0 0,1 0 0,-1 0 0,1-1 0,9-14 0,2-23 0,-11 37 0,9-55-69,7-24 244,-15 73-358,0-1-1,1 1 0,0-1 0,1 1 0,0 0 0,0 0 0,9-11 0,-4 8-6642</inkml:trace>
 </inkml:ink>
 </file>
 
@@ -27689,7 +28214,7 @@
           <inkml:channelProperty channel="F" name="resolution" value="0" units="1/dev"/>
         </inkml:channelProperties>
       </inkml:inkSource>
-      <inkml:timestamp xml:id="ts0" timeString="2025-03-04T20:51:57.106"/>
+      <inkml:timestamp xml:id="ts0" timeString="2025-03-05T05:05:22.778"/>
     </inkml:context>
     <inkml:brush xml:id="br0">
       <inkml:brushProperty name="width" value="0.05" units="cm"/>
@@ -27697,11 +28222,12 @@
       <inkml:brushProperty name="color" value="#E71224"/>
     </inkml:brush>
   </inkml:definitions>
-  <inkml:trace contextRef="#ctx0" brushRef="#br0">1 36 24575,'0'-6'0,"6"-3"0,3 7 0,5 4 0,1 8 0,5 3 0,4-2 0,-1 4 0,2 6 0,-4 6 0,1-2 0,-2 2 0,-6 2 0,2-4 0,-2 1 0,-4-5-8191</inkml:trace>
-  <inkml:trace contextRef="#ctx0" brushRef="#br0" timeOffset="1759.43">265 0 24575,'-6'0'0,"-3"7"0,-5 1 0,-2 7 0,-3 0 0,1 4 0,-3-1 0,3 3 0,3 4 0,-1-2 0,2 1 0,-4-3 0,2 1 0,4 4 0,3-3-8191</inkml:trace>
-  <inkml:trace contextRef="#ctx0" brushRef="#br0" timeOffset="3490.96">340 340 24575,'1'0'0,"0"0"0,0 0 0,1-1 0,-1 1 0,0-1 0,0 1 0,0-1 0,0 1 0,0-1 0,0 1 0,0-1 0,0 0 0,0 0 0,-1 0 0,1 1 0,0-1 0,0 0 0,-1 0 0,1 0 0,0 0 0,-1 0 0,1-2 0,13-31 0,-8 17 0,-2 7 0,-1 3 0,0 0 0,0 0 0,1 1 0,0-1 0,0 1 0,0 0 0,10-9 0,-14 14 0,0 1 0,1-1 0,-1 1 0,1-1 0,-1 1 0,1 0 0,-1-1 0,1 1 0,-1 0 0,1-1 0,-1 1 0,1 0 0,0 0 0,-1-1 0,1 1 0,-1 0 0,1 0 0,0 0 0,-1 0 0,1 0 0,-1 0 0,1 0 0,0 0 0,0 0 0,0 1 0,-1-1 0,1 1 0,-1-1 0,1 1 0,-1-1 0,0 1 0,1-1 0,-1 1 0,0-1 0,0 1 0,1 0 0,-1-1 0,0 1 0,0 0 0,0-1 0,0 1 0,0-1 0,0 2 0,-3 32 0,-7 24-341,2-1 0,2 1-1,4 95 1,3-120-6485</inkml:trace>
-  <inkml:trace contextRef="#ctx0" brushRef="#br0" timeOffset="4834.02">642 114 24575,'7'0'0,"1"6"0,7 3 0,0 5 0,-2 8 0,3-1 0,-2 3 0,4-3 0,-1 2 0,-4 3 0,-4-3-8191</inkml:trace>
-  <inkml:trace contextRef="#ctx0" brushRef="#br0" timeOffset="6342.1">944 114 24575,'-7'0'0,"0"1"0,1 0 0,-1 0 0,1 1 0,-1 0 0,1 0 0,0 0 0,0 1 0,0 0 0,0 0 0,0 1 0,-8 7 0,-7 5 0,-33 38 0,38-38 0,-15 24 0,26-31 0,-2 0 0,1-1 0,-12 12 0,15-18 2,-14 13-276,1 0 1,1 1 0,0 1-1,-25 37 1,28-34-6553</inkml:trace>
+  <inkml:trace contextRef="#ctx0" brushRef="#br0">1 40 24575,'1'3'0,"1"1"0,-1 0 0,1 0 0,0-1 0,0 1 0,0-1 0,0 1 0,1-1 0,4 5 0,3 5 0,46 59 0,-20-28 0,15 32 24,-31-43-1413,-13-21-5437</inkml:trace>
+  <inkml:trace contextRef="#ctx0" brushRef="#br0" timeOffset="1295.01">187 0 24575,'-1'4'0,"0"-1"0,-1 1 0,1-1 0,-1 1 0,0-1 0,0 0 0,0 1 0,0-1 0,0 0 0,-1-1 0,1 1 0,-6 4 0,-12 17 0,7-3 0,1 1 0,1 1 0,1-1 0,1 2 0,1-1 0,1 1 0,2 0 0,-4 26 0,7-36-1365,-1-2-5461</inkml:trace>
+  <inkml:trace contextRef="#ctx0" brushRef="#br0" timeOffset="3438.26">358 358 24575,'-2'-3'0,"0"0"0,0 0 0,1 1 0,-1-1 0,1 0 0,0 0 0,0 0 0,0-1 0,1 1 0,-1 0 0,1 0 0,-1-7 0,3-39 0,-2 47 0,0-1 0,1 1 0,0-1 0,-1 1 0,1 0 0,0-1 0,0 1 0,1 0 0,-1-1 0,0 1 0,1 0 0,-1 0 0,1 0 0,0 0 0,0 0 0,-1 1 0,1-1 0,0 1 0,1-1 0,-1 1 0,0-1 0,0 1 0,1 0 0,1-1 0,-2 2 0,0-1 0,0 1 0,0 0 0,0-1 0,-1 1 0,1 0 0,0 0 0,0 0 0,0 0 0,0 0 0,0 1 0,0-1 0,-1 1 0,1-1 0,0 1 0,0 0 0,0-1 0,-1 1 0,1 0 0,-1 0 0,1 0 0,0 0 0,-1 1 0,0-1 0,1 0 0,-1 1 0,0-1 0,0 1 0,1-1 0,-1 1 0,-1-1 0,3 4 0,0 3 0,0-1 0,0 1 0,-1 1 0,0-1 0,-1 0 0,0 1 0,1 13 0,-5 65 0,0-27 0,2-50 0,1-1 0,-2 1 0,1 0 0,-1 0 0,-1-1 0,0 1 0,0-1 0,-1 0 0,-5 9 0,-6 8 0,-30 39 0,9-14 0,36-51 0,0 0 0,0 0 0,0 0 0,0 0 0,0 0 0,0-1 0,0 1 0,1 0 0,-1 0 0,0 0 0,0 0 0,0 0 0,0 0 0,0 0 0,0 0 0,0 0 0,0 0 0,1 0 0,-1 0 0,0 0 0,0 0 0,0 0 0,0 0 0,0 0 0,0 0 0,0 0 0,0 0 0,1 0 0,-1 0 0,0 0 0,0 1 0,0-1 0,0 0 0,0 0 0,0 0 0,0 0 0,0 0 0,0 0 0,0 0 0,1 0 0,-1 0 0,0 0 0,0 1 0,0-1 0,0 0 0,0 0 0,0 0 0,0 0 0,0 0 0,0 0 0,0 0 0,0 0 0,0 1 0,0-1 0,0 0 0,0 0 0,0 0 0,0 0 0,0 0 0,0 0 0,0 0 0,0 0 0,0 1 0,0-1 0,0 0 0,17-6 0,18-9 0,-17 6 0,0 2 0,0 0 0,0 2 0,1 0 0,0 1 0,0 0 0,1 2 0,19-1 0,-36 4 0,0-1 0,0 0 0,0 1 0,-1 0 0,1-1 0,0 1 0,-1 0 0,1 1 0,0-1 0,-1 0 0,1 1 0,-1-1 0,0 1 0,0 0 0,1 0 0,-1 0 0,0 0 0,0 0 0,-1 0 0,1 0 0,1 4 0,5 7 0,0 0 0,10 28 0,-4-10 0,-13-28 0,1 0 0,0-1 0,-1 1 0,1 0 0,0-1 0,0 1 0,1-1 0,-1 0 0,1 0 0,3 3 0,-6-5 0,1 0 0,0 1 0,0-1 0,0 0 0,0 1 0,-1-1 0,1 0 0,0 0 0,0 0 0,0 0 0,0 0 0,0 0 0,0 0 0,0 0 0,0 0 0,-1 0 0,1-1 0,0 1 0,0 0 0,0-1 0,0 1 0,-1 0 0,1-1 0,0 1 0,0-1 0,-1 1 0,1-1 0,0 0 0,-1 1 0,1-1 0,0 0 0,-1 1 0,1-1 0,-1 0 0,1 0 0,-1 1 0,0-1 0,1 0 0,-1 0 0,0 0 0,0 0 0,1-1 0,3-8 22,-1 0-1,0-1 1,-1 0-1,2-15 1,3-14-1495,-1 17-5353</inkml:trace>
+  <inkml:trace contextRef="#ctx0" brushRef="#br0" timeOffset="51535.06">794 212 24575,'-1'1'0,"-1"-1"0,1 1 0,0-1 0,0 1 0,-1 0 0,1 0 0,0-1 0,0 1 0,0 0 0,0 0 0,0 0 0,0 0 0,0 1 0,0-1 0,0 0 0,1 0 0,-1 0 0,0 1 0,1-1 0,-1 0 0,1 1 0,0-1 0,-1 0 0,1 1 0,0-1 0,0 1 0,0 1 0,-5 42 0,5-43 0,-1 0 0,1 0 0,0 0 0,0 1 0,0-1 0,0 0 0,0 1 0,0-1 0,1 0 0,-1 0 0,1 0 0,0 1 0,0-1 0,0 0 0,0 0 0,0 0 0,0 0 0,0 0 0,0 0 0,1-1 0,2 4 0,-1-4 0,0 1 0,0-1 0,0 0 0,0 1 0,0-2 0,0 1 0,0 0 0,1 0 0,-1-1 0,0 0 0,0 0 0,1 0 0,5 0 0,48-3-1365,-43 3-5461</inkml:trace>
+  <inkml:trace contextRef="#ctx0" brushRef="#br0" timeOffset="52893.56">940 317 24575,'1'0'0,"0"0"0,0 0 0,-1-1 0,1 1 0,0 0 0,0 0 0,0 0 0,0 0 0,0 0 0,0 0 0,0 1 0,0-1 0,-1 0 0,1 0 0,0 1 0,0-1 0,0 0 0,0 1 0,-1-1 0,1 1 0,0-1 0,0 1 0,-1-1 0,1 1 0,0 0 0,-1-1 0,1 1 0,-1 0 0,1 0 0,-1-1 0,1 1 0,-1 0 0,1 0 0,-1 0 0,0-1 0,1 1 0,-1 0 0,0 0 0,0 0 0,0 0 0,0 0 0,1 0 0,-1 0 0,-1 0 0,1-1 0,0 1 0,0 2 0,1 27 0,-2 0 0,-5 47 0,-2 31 0,9-88 0,0-13 0,-1-1 0,0 1 0,0-1 0,0 1 0,-3 12 0,2-18 0,0 1 0,1 0 0,-1-1 0,0 1 0,0-1 0,1 1 0,-1-1 0,-1 0 0,1 1 0,0-1 0,0 0 0,0 0 0,-1 1 0,1-1 0,0 0 0,-1-1 0,1 1 0,-1 0 0,1 0 0,-1-1 0,0 1 0,1 0 0,-1-1 0,0 0 0,1 1 0,-1-1 0,-2 0 0,-2 1 0,0-1 0,-1 0 0,1-1 0,0 1 0,0-1 0,0 0 0,0-1 0,0 1 0,0-1 0,1 0 0,-1-1 0,0 1 0,-7-6 0,10 6 0,1 0 0,-1 1 0,1-1 0,0-1 0,0 1 0,0 0 0,0 0 0,0-1 0,1 1 0,-1-1 0,1 1 0,-1-1 0,1 0 0,0 0 0,0 0 0,0 1 0,0-1 0,1 0 0,-1 0 0,1 0 0,0 0 0,0 0 0,0 0 0,0 0 0,0 0 0,1 0 0,-1 0 0,1 0 0,2-5 0,-2 5-65,1 0 0,0 1 0,0-1 0,0 1 0,0-1 0,0 1 0,0 0 0,1 0 0,-1 0 0,1 0 0,0 1 0,-1-1 0,1 1 0,0-1 0,0 1 0,0 0 0,0 0 0,0 0 0,0 1 0,5-2 0,7 0-6761</inkml:trace>
+  <inkml:trace contextRef="#ctx0" brushRef="#br0" timeOffset="54427.97">1059 608 24575,'6'-7'0,"-1"0"0,0 0 0,0 0 0,-1-1 0,0 0 0,0 1 0,3-11 0,15-59 0,-16 56 0,-6 21 0,0 0 0,0 0 0,0 0 0,0 0 0,0 0 0,0 0 0,0 0 0,0 0 0,0 0 0,0 0 0,0 0 0,0 0 0,1 0 0,-1 0 0,0 0 0,0 0 0,0 0 0,0 0 0,0 0 0,0 0 0,0 0 0,0 0 0,0 0 0,0 0 0,0 0 0,0 0 0,0 0 0,0 0 0,0 0 0,1 0 0,-1 0 0,0 0 0,0 0 0,0 0 0,0 0 0,0 0 0,0 0 0,0 0 0,0 0 0,-2 33 0,1-5 0,-1 30-58,1-19-596,6 70 1,-3-92-6173</inkml:trace>
 </inkml:ink>
 </file>
 
@@ -27721,7 +28247,7 @@
           <inkml:channelProperty channel="F" name="resolution" value="0" units="1/dev"/>
         </inkml:channelProperties>
       </inkml:inkSource>
-      <inkml:timestamp xml:id="ts0" timeString="2025-03-04T20:51:52.991"/>
+      <inkml:timestamp xml:id="ts0" timeString="2025-03-05T05:06:08.588"/>
     </inkml:context>
     <inkml:brush xml:id="br0">
       <inkml:brushProperty name="width" value="0.05" units="cm"/>
@@ -27729,7 +28255,9 @@
       <inkml:brushProperty name="color" value="#E71224"/>
     </inkml:brush>
   </inkml:definitions>
-  <inkml:trace contextRef="#ctx0" brushRef="#br0">0 84 24575,'0'-6'0,"6"-3"0,3-5 0,-1-8 0,5 1 0,0 10 0,-2 13 0,-2 13 0,-4 10 0,-9 1 0,-3 3 0,-1 2 0,1 3 0,2 1 0,2 2 0,0-6-8191</inkml:trace>
+  <inkml:trace contextRef="#ctx0" brushRef="#br0">0 0 24575,'1'1'0,"1"-1"0,-1 1 0,0-1 0,0 1 0,1 0 0,-1 0 0,0-1 0,0 1 0,0 0 0,0 0 0,0 0 0,0 0 0,0 0 0,-1 0 0,1 0 0,0 0 0,0 1 0,-1-1 0,2 2 0,10 26 0,-12-28 0,11 21 0,0 1 0,2-1 0,0-1 0,29 34 0,-38-48 0,27 37-1365,-25-35-5461</inkml:trace>
+  <inkml:trace contextRef="#ctx0" brushRef="#br0" timeOffset="830.48">170 0 24575,'-5'12'0,"-1"-1"0,0 0 0,-1 0 0,0-1 0,-1 0 0,-10 10 0,-1 3 0,5-3-69,1 1 0,0 0 0,-16 41 0,15-31-1020,8-20-5737</inkml:trace>
+  <inkml:trace contextRef="#ctx0" brushRef="#br0" timeOffset="2511.67">278 292 24575,'1'-8'0,"1"1"0,0 0 0,0 1 0,0-1 0,0 0 0,5-7 0,4-13 0,-6 9 0,-2 8 0,0-1 0,1 1 0,0 0 0,9-15 0,-10 25 0,-2 7 0,1 9 0,-3 176-1365,1-172-5461</inkml:trace>
 </inkml:ink>
 </file>
 
@@ -27749,7 +28277,7 @@
           <inkml:channelProperty channel="F" name="resolution" value="0" units="1/dev"/>
         </inkml:channelProperties>
       </inkml:inkSource>
-      <inkml:timestamp xml:id="ts0" timeString="2025-03-04T20:51:46.793"/>
+      <inkml:timestamp xml:id="ts0" timeString="2025-03-05T05:05:48.765"/>
     </inkml:context>
     <inkml:brush xml:id="br0">
       <inkml:brushProperty name="width" value="0.05" units="cm"/>
@@ -27757,8 +28285,9 @@
       <inkml:brushProperty name="color" value="#E71224"/>
     </inkml:brush>
   </inkml:definitions>
-  <inkml:trace contextRef="#ctx0" brushRef="#br0">1 37 24575,'6'0'0,"9"0"0,2 7 0,4 1 0,-1 7 0,2 0 0,-3-2-8191</inkml:trace>
-  <inkml:trace contextRef="#ctx0" brushRef="#br0" timeOffset="1860.5">263 1 24575,'-6'0'0,"-2"6"0,-7 9 0,0 8 0,-4 0 0,1 3 0,-3-3 0,3 1 0,3 2 0,-1-2 0,2 0 0,3 3 0,-3-3 0,1 1 0,-4-4 0,1 0 0,4-2-8191</inkml:trace>
+  <inkml:trace contextRef="#ctx0" brushRef="#br0">1 40 24575,'0'-4'0,"2"-2"0,3 2 0,3 5 0,1 4 0,0 1 0,1 2 0,1 1 0,2 5 0,-1 1 0,-1-1-8191</inkml:trace>
+  <inkml:trace contextRef="#ctx0" brushRef="#br0" timeOffset="1325.82">188 0 24575,'-1'4'0,"0"-1"0,1 1 0,-2-1 0,1 1 0,0-1 0,0 0 0,-1 0 0,0 1 0,0-1 0,0 0 0,0-1 0,0 1 0,0 0 0,-5 4 0,-17 24 0,-12 35 0,23-44 0,1-1 0,-10 28 0,15-33-1365,1-2-5461</inkml:trace>
+  <inkml:trace contextRef="#ctx0" brushRef="#br0" timeOffset="4121.13">148 369 24575,'0'-9'0,"0"-2"0,0 0 0,0-1 0,3-14 0,-3 25 0,1 0 0,-1 0 0,0-1 0,0 1 0,0 0 0,1 0 0,-1 0 0,0-1 0,1 1 0,-1 0 0,1 0 0,-1 0 0,1 0 0,0 0 0,-1 0 0,1 0 0,0 0 0,0 0 0,0 1 0,0-1 0,0 0 0,0 0 0,0 1 0,0-1 0,0 0 0,0 1 0,0-1 0,0 1 0,0 0 0,1-1 0,-1 1 0,0 0 0,0 0 0,0-1 0,1 1 0,-1 0 0,0 0 0,0 1 0,0-1 0,2 0 0,-1 1 0,0 0 0,0 0 0,0 0 0,0 0 0,-1 0 0,1 1 0,0-1 0,-1 1 0,1-1 0,0 1 0,-1-1 0,0 1 0,1 0 0,-1 0 0,0 0 0,0-1 0,0 1 0,0 0 0,-1 1 0,1-1 0,0 0 0,-1 0 0,1 0 0,-1 0 0,0 0 0,0 0 0,0 1 0,0-1 0,0 0 0,-1 2 0,0 8 0,0 0 0,-1 0 0,0 0 0,-5 11 0,1-8 0,-1 0 0,-1 0 0,0-1 0,-13 17 0,4-5 0,-5 6 0,12-18 0,0 0 0,1 1 0,-12 27 0,21-42 0,0 0 0,0 0 0,0 0 0,0 1 0,0-1 0,0 0 0,0 0 0,0 0 0,0 0 0,-1 0 0,1 1 0,0-1 0,0 0 0,0 0 0,0 0 0,0 0 0,0 0 0,0 1 0,0-1 0,0 0 0,0 0 0,1 0 0,-1 0 0,0 1 0,0-1 0,0 0 0,0 0 0,0 0 0,0 0 0,0 0 0,0 0 0,0 1 0,0-1 0,0 0 0,1 0 0,-1 0 0,0 0 0,0 0 0,0 0 0,0 0 0,0 0 0,0 1 0,1-1 0,-1 0 0,0 0 0,0 0 0,0 0 0,0 0 0,1 0 0,11-3 0,17-11 0,-25 12 0,-1 0 0,1 0 0,1 0 0,-1 0 0,0 1 0,0 0 0,1 0 0,-1 0 0,0 1 0,1-1 0,8 1 0,-11 0 0,0 0 0,0 1 0,0-1 0,1 1 0,-1 0 0,0-1 0,0 1 0,0 0 0,0 0 0,0 0 0,0 0 0,-1 1 0,1-1 0,0 0 0,-1 1 0,1-1 0,-1 1 0,1 0 0,-1 0 0,0-1 0,1 1 0,-1 0 0,1 2 0,11 14-89,-13-18 97,1 1 0,-1-1 0,0 0 1,1 0-1,-1 0 0,1 1 0,-1-1 0,1 0 0,-1 0 0,1 0 0,-1 0 1,1 0-1,-1 0 0,1 0 0,0 0 0,-1 0 0,1 0 0,-1 0 0,1 0 1,-1 0-1,1 0 0,-1 0 0,1-1 0,2-1-128,-1 0 1,1 0-1,0 0 0,-1-1 1,0 1-1,0-1 0,0 1 0,3-5 1,-3 3-275,5-5-6432</inkml:trace>
 </inkml:ink>
 </file>
 

</xml_diff>